<commit_message>
docs(angular 4): angular组件的基本使用 Signed-off-by: byf312358196 <baiyifan@163.com>
</commit_message>
<xml_diff>
--- a/10.Web前端/01.Angular/Angular入门基础.docx
+++ b/10.Web前端/01.Angular/Angular入门基础.docx
@@ -145,7 +145,7 @@
       </w:r>
       <w:r>
         <w:rPr>
-          <w:rStyle w:val="10"/>
+          <w:rStyle w:val="12"/>
           <w:rFonts w:hint="eastAsia"/>
           <w:lang w:val="en-US" w:eastAsia="zh-CN"/>
         </w:rPr>
@@ -196,7 +196,7 @@
       </w:r>
       <w:r>
         <w:rPr>
-          <w:rStyle w:val="10"/>
+          <w:rStyle w:val="12"/>
           <w:rFonts w:hint="eastAsia"/>
           <w:lang w:val="en-US" w:eastAsia="zh-CN"/>
         </w:rPr>
@@ -293,7 +293,7 @@
       </w:r>
       <w:r>
         <w:rPr>
-          <w:rStyle w:val="10"/>
+          <w:rStyle w:val="12"/>
           <w:rFonts w:hint="eastAsia"/>
           <w:lang w:val="en-US" w:eastAsia="zh-CN"/>
         </w:rPr>
@@ -352,7 +352,7 @@
       </w:r>
       <w:r>
         <w:rPr>
-          <w:rStyle w:val="10"/>
+          <w:rStyle w:val="12"/>
           <w:rFonts w:hint="eastAsia"/>
           <w:lang w:val="en-US" w:eastAsia="zh-CN"/>
         </w:rPr>
@@ -766,7 +766,7 @@
       </w:r>
       <w:r>
         <w:rPr>
-          <w:rStyle w:val="10"/>
+          <w:rStyle w:val="12"/>
           <w:rFonts w:hint="eastAsia"/>
           <w:lang w:val="en-US" w:eastAsia="zh-CN"/>
         </w:rPr>
@@ -825,7 +825,7 @@
       </w:r>
       <w:r>
         <w:rPr>
-          <w:rStyle w:val="10"/>
+          <w:rStyle w:val="12"/>
           <w:rFonts w:hint="eastAsia"/>
           <w:lang w:val="en-US" w:eastAsia="zh-CN"/>
         </w:rPr>
@@ -928,7 +928,7 @@
       </w:r>
       <w:r>
         <w:rPr>
-          <w:rStyle w:val="10"/>
+          <w:rStyle w:val="12"/>
           <w:rFonts w:hint="eastAsia"/>
           <w:lang w:val="en-US" w:eastAsia="zh-CN"/>
         </w:rPr>
@@ -1286,7 +1286,7 @@
     </w:p>
     <w:tbl>
       <w:tblPr>
-        <w:tblStyle w:val="12"/>
+        <w:tblStyle w:val="8"/>
         <w:tblW w:w="8522" w:type="dxa"/>
         <w:tblInd w:w="0" w:type="dxa"/>
         <w:tblBorders>
@@ -1738,7 +1738,7 @@
     </w:p>
     <w:tbl>
       <w:tblPr>
-        <w:tblStyle w:val="12"/>
+        <w:tblStyle w:val="8"/>
         <w:tblW w:w="8522" w:type="dxa"/>
         <w:tblInd w:w="0" w:type="dxa"/>
         <w:tblBorders>
@@ -1981,7 +1981,7 @@
     </w:p>
     <w:tbl>
       <w:tblPr>
-        <w:tblStyle w:val="12"/>
+        <w:tblStyle w:val="8"/>
         <w:tblW w:w="8522" w:type="dxa"/>
         <w:tblInd w:w="0" w:type="dxa"/>
         <w:tblBorders>
@@ -2449,7 +2449,7 @@
       </w:r>
       <w:r>
         <w:rPr>
-          <w:rStyle w:val="10"/>
+          <w:rStyle w:val="12"/>
           <w:rFonts w:hint="eastAsia"/>
           <w:lang w:val="en-US" w:eastAsia="zh-CN"/>
         </w:rPr>
@@ -3856,7 +3856,7 @@
       </w:r>
       <w:r>
         <w:rPr>
-          <w:rStyle w:val="10"/>
+          <w:rStyle w:val="12"/>
           <w:rFonts w:hint="eastAsia"/>
           <w:lang w:val="en-US" w:eastAsia="zh-CN"/>
         </w:rPr>
@@ -4020,6 +4020,255 @@
         </w:rPr>
         <w:t>回想一下之前的内容，我们有提到Loading...到底去了哪里，我们通过入口文件及主文件等内容的渲染操作会发现以下结果：Angular4最终还是一个js的框架，它是对HTML的DOM节点进行操作的，我们的项目在加载完成以后，其实已经将&lt;app-root&gt;Loading...&lt;/app-root&gt;的代码进行了DOM渲染的替换，所以Loading...再次刷新页面时看不到，所以，这与脚本缓存的问题无关，而是DOM对象的渲染替换问题。</w:t>
       </w:r>
+    </w:p>
+    <w:p>
+      <w:pPr>
+        <w:ind w:left="0" w:leftChars="0" w:firstLine="420" w:firstLineChars="0"/>
+        <w:rPr>
+          <w:rFonts w:hint="eastAsia"/>
+          <w:lang w:val="en-US" w:eastAsia="zh-CN"/>
+        </w:rPr>
+      </w:pPr>
+      <w:r>
+        <w:rPr>
+          <w:rFonts w:hint="eastAsia"/>
+          <w:lang w:val="en-US" w:eastAsia="zh-CN"/>
+        </w:rPr>
+        <w:t>启动入口：</w:t>
+      </w:r>
+    </w:p>
+    <w:p>
+      <w:pPr>
+        <w:ind w:left="0" w:leftChars="0" w:firstLine="420" w:firstLineChars="0"/>
+        <w:rPr>
+          <w:rFonts w:hint="eastAsia"/>
+          <w:lang w:val="en-US" w:eastAsia="zh-CN"/>
+        </w:rPr>
+      </w:pPr>
+      <w:r>
+        <w:rPr>
+          <w:rFonts w:hint="eastAsia"/>
+          <w:lang w:val="en-US" w:eastAsia="zh-CN"/>
+        </w:rPr>
+        <w:t>Index.html --&gt; main.ts --&gt; app.module.ts</w:t>
+      </w:r>
+    </w:p>
+    <w:p>
+      <w:pPr>
+        <w:ind w:left="0" w:leftChars="0" w:firstLine="420" w:firstLineChars="0"/>
+        <w:rPr>
+          <w:rFonts w:hint="default"/>
+          <w:lang w:val="en-US" w:eastAsia="zh-CN"/>
+        </w:rPr>
+      </w:pPr>
+    </w:p>
+    <w:p>
+      <w:pPr>
+        <w:ind w:left="0" w:leftChars="0" w:firstLine="0" w:firstLineChars="0"/>
+      </w:pPr>
+      <w:r>
+        <w:drawing>
+          <wp:inline distT="0" distB="0" distL="114300" distR="114300">
+            <wp:extent cx="5266690" cy="2639695"/>
+            <wp:effectExtent l="0" t="0" r="10160" b="8255"/>
+            <wp:docPr id="5" name="图片 1"/>
+            <wp:cNvGraphicFramePr>
+              <a:graphicFrameLocks xmlns:a="http://schemas.openxmlformats.org/drawingml/2006/main" noChangeAspect="1"/>
+            </wp:cNvGraphicFramePr>
+            <a:graphic xmlns:a="http://schemas.openxmlformats.org/drawingml/2006/main">
+              <a:graphicData uri="http://schemas.openxmlformats.org/drawingml/2006/picture">
+                <pic:pic xmlns:pic="http://schemas.openxmlformats.org/drawingml/2006/picture">
+                  <pic:nvPicPr>
+                    <pic:cNvPr id="5" name="图片 1"/>
+                    <pic:cNvPicPr>
+                      <a:picLocks noChangeAspect="1"/>
+                    </pic:cNvPicPr>
+                  </pic:nvPicPr>
+                  <pic:blipFill>
+                    <a:blip r:embed="rId10"/>
+                    <a:stretch>
+                      <a:fillRect/>
+                    </a:stretch>
+                  </pic:blipFill>
+                  <pic:spPr>
+                    <a:xfrm>
+                      <a:off x="0" y="0"/>
+                      <a:ext cx="5266690" cy="2639695"/>
+                    </a:xfrm>
+                    <a:prstGeom prst="rect">
+                      <a:avLst/>
+                    </a:prstGeom>
+                    <a:noFill/>
+                    <a:ln>
+                      <a:noFill/>
+                    </a:ln>
+                  </pic:spPr>
+                </pic:pic>
+              </a:graphicData>
+            </a:graphic>
+          </wp:inline>
+        </w:drawing>
+      </w:r>
+    </w:p>
+    <w:p>
+      <w:pPr>
+        <w:ind w:left="0" w:leftChars="0" w:firstLine="0" w:firstLineChars="0"/>
+        <w:rPr>
+          <w:rFonts w:hint="eastAsia"/>
+          <w:lang w:val="en-US" w:eastAsia="zh-CN"/>
+        </w:rPr>
+      </w:pPr>
+    </w:p>
+    <w:p>
+      <w:pPr>
+        <w:ind w:left="0" w:leftChars="0" w:firstLine="0" w:firstLineChars="0"/>
+        <w:rPr>
+          <w:rFonts w:hint="default" w:eastAsiaTheme="minorEastAsia"/>
+          <w:lang w:val="en-US" w:eastAsia="zh-CN"/>
+        </w:rPr>
+      </w:pPr>
+      <w:r>
+        <w:rPr>
+          <w:rFonts w:hint="eastAsia"/>
+          <w:lang w:val="en-US" w:eastAsia="zh-CN"/>
+        </w:rPr>
+        <w:t>App.module.ts使用@NgModule的bootstrap</w:t>
+      </w:r>
+    </w:p>
+    <w:p>
+      <w:pPr>
+        <w:ind w:left="0" w:leftChars="0" w:firstLine="0" w:firstLineChars="0"/>
+      </w:pPr>
+      <w:r>
+        <w:drawing>
+          <wp:inline distT="0" distB="0" distL="114300" distR="114300">
+            <wp:extent cx="5269865" cy="2092325"/>
+            <wp:effectExtent l="0" t="0" r="6985" b="3175"/>
+            <wp:docPr id="7" name="图片 2"/>
+            <wp:cNvGraphicFramePr>
+              <a:graphicFrameLocks xmlns:a="http://schemas.openxmlformats.org/drawingml/2006/main" noChangeAspect="1"/>
+            </wp:cNvGraphicFramePr>
+            <a:graphic xmlns:a="http://schemas.openxmlformats.org/drawingml/2006/main">
+              <a:graphicData uri="http://schemas.openxmlformats.org/drawingml/2006/picture">
+                <pic:pic xmlns:pic="http://schemas.openxmlformats.org/drawingml/2006/picture">
+                  <pic:nvPicPr>
+                    <pic:cNvPr id="7" name="图片 2"/>
+                    <pic:cNvPicPr>
+                      <a:picLocks noChangeAspect="1"/>
+                    </pic:cNvPicPr>
+                  </pic:nvPicPr>
+                  <pic:blipFill>
+                    <a:blip r:embed="rId11"/>
+                    <a:stretch>
+                      <a:fillRect/>
+                    </a:stretch>
+                  </pic:blipFill>
+                  <pic:spPr>
+                    <a:xfrm>
+                      <a:off x="0" y="0"/>
+                      <a:ext cx="5269865" cy="2092325"/>
+                    </a:xfrm>
+                    <a:prstGeom prst="rect">
+                      <a:avLst/>
+                    </a:prstGeom>
+                    <a:noFill/>
+                    <a:ln>
+                      <a:noFill/>
+                    </a:ln>
+                  </pic:spPr>
+                </pic:pic>
+              </a:graphicData>
+            </a:graphic>
+          </wp:inline>
+        </w:drawing>
+      </w:r>
+    </w:p>
+    <w:p>
+      <w:pPr>
+        <w:ind w:left="0" w:leftChars="0" w:firstLine="0" w:firstLineChars="0"/>
+        <w:rPr>
+          <w:rFonts w:hint="eastAsia"/>
+          <w:lang w:val="en-US" w:eastAsia="zh-CN"/>
+        </w:rPr>
+      </w:pPr>
+    </w:p>
+    <w:p>
+      <w:pPr>
+        <w:ind w:left="0" w:leftChars="0" w:firstLine="0" w:firstLineChars="0"/>
+        <w:rPr>
+          <w:rFonts w:hint="default"/>
+          <w:lang w:val="en-US" w:eastAsia="zh-CN"/>
+        </w:rPr>
+      </w:pPr>
+      <w:r>
+        <w:rPr>
+          <w:rFonts w:hint="eastAsia"/>
+          <w:lang w:val="en-US" w:eastAsia="zh-CN"/>
+        </w:rPr>
+        <w:t>App.component.ts --&gt; @Component定义样式和模板文件的引用</w:t>
+      </w:r>
+    </w:p>
+    <w:p>
+      <w:pPr>
+        <w:ind w:left="0" w:leftChars="0" w:firstLine="0" w:firstLineChars="0"/>
+      </w:pPr>
+      <w:r>
+        <w:drawing>
+          <wp:inline distT="0" distB="0" distL="114300" distR="114300">
+            <wp:extent cx="5269230" cy="2052955"/>
+            <wp:effectExtent l="0" t="0" r="7620" b="4445"/>
+            <wp:docPr id="11" name="图片 3"/>
+            <wp:cNvGraphicFramePr>
+              <a:graphicFrameLocks xmlns:a="http://schemas.openxmlformats.org/drawingml/2006/main" noChangeAspect="1"/>
+            </wp:cNvGraphicFramePr>
+            <a:graphic xmlns:a="http://schemas.openxmlformats.org/drawingml/2006/main">
+              <a:graphicData uri="http://schemas.openxmlformats.org/drawingml/2006/picture">
+                <pic:pic xmlns:pic="http://schemas.openxmlformats.org/drawingml/2006/picture">
+                  <pic:nvPicPr>
+                    <pic:cNvPr id="11" name="图片 3"/>
+                    <pic:cNvPicPr>
+                      <a:picLocks noChangeAspect="1"/>
+                    </pic:cNvPicPr>
+                  </pic:nvPicPr>
+                  <pic:blipFill>
+                    <a:blip r:embed="rId12"/>
+                    <a:stretch>
+                      <a:fillRect/>
+                    </a:stretch>
+                  </pic:blipFill>
+                  <pic:spPr>
+                    <a:xfrm>
+                      <a:off x="0" y="0"/>
+                      <a:ext cx="5269230" cy="2052955"/>
+                    </a:xfrm>
+                    <a:prstGeom prst="rect">
+                      <a:avLst/>
+                    </a:prstGeom>
+                    <a:noFill/>
+                    <a:ln>
+                      <a:noFill/>
+                    </a:ln>
+                  </pic:spPr>
+                </pic:pic>
+              </a:graphicData>
+            </a:graphic>
+          </wp:inline>
+        </w:drawing>
+      </w:r>
+    </w:p>
+    <w:p>
+      <w:pPr>
+        <w:ind w:left="0" w:leftChars="0" w:firstLine="0" w:firstLineChars="0"/>
+      </w:pPr>
+    </w:p>
+    <w:p>
+      <w:pPr>
+        <w:ind w:left="0" w:leftChars="0" w:firstLine="0" w:firstLineChars="0"/>
+        <w:rPr>
+          <w:rFonts w:hint="default"/>
+          <w:lang w:val="en-US" w:eastAsia="zh-CN"/>
+        </w:rPr>
+      </w:pPr>
     </w:p>
     <w:p>
       <w:pPr>
@@ -4064,7 +4313,7 @@
                     </pic:cNvPicPr>
                   </pic:nvPicPr>
                   <pic:blipFill>
-                    <a:blip r:embed="rId10"/>
+                    <a:blip r:embed="rId13"/>
                     <a:stretch>
                       <a:fillRect/>
                     </a:stretch>
@@ -4161,7 +4410,7 @@
     </w:p>
     <w:tbl>
       <w:tblPr>
-        <w:tblStyle w:val="12"/>
+        <w:tblStyle w:val="8"/>
         <w:tblW w:w="8522" w:type="dxa"/>
         <w:tblInd w:w="0" w:type="dxa"/>
         <w:tblBorders>
@@ -4174,7 +4423,9 @@
         </w:tblBorders>
         <w:tblLayout w:type="fixed"/>
         <w:tblCellMar>
+          <w:top w:w="0" w:type="dxa"/>
           <w:left w:w="108" w:type="dxa"/>
+          <w:bottom w:w="0" w:type="dxa"/>
           <w:right w:w="108" w:type="dxa"/>
         </w:tblCellMar>
       </w:tblPr>
@@ -4193,7 +4444,9 @@
           </w:tblBorders>
           <w:tblLayout w:type="fixed"/>
           <w:tblCellMar>
+            <w:top w:w="0" w:type="dxa"/>
             <w:left w:w="108" w:type="dxa"/>
+            <w:bottom w:w="0" w:type="dxa"/>
             <w:right w:w="108" w:type="dxa"/>
           </w:tblCellMar>
         </w:tblPrEx>
@@ -5134,7 +5387,7 @@
     </w:p>
     <w:tbl>
       <w:tblPr>
-        <w:tblStyle w:val="12"/>
+        <w:tblStyle w:val="8"/>
         <w:tblW w:w="8522" w:type="dxa"/>
         <w:tblInd w:w="0" w:type="dxa"/>
         <w:tblBorders>
@@ -5147,7 +5400,9 @@
         </w:tblBorders>
         <w:tblLayout w:type="fixed"/>
         <w:tblCellMar>
+          <w:top w:w="0" w:type="dxa"/>
           <w:left w:w="108" w:type="dxa"/>
+          <w:bottom w:w="0" w:type="dxa"/>
           <w:right w:w="108" w:type="dxa"/>
         </w:tblCellMar>
       </w:tblPr>
@@ -5165,10 +5420,6 @@
             <w:insideV w:val="single" w:color="auto" w:sz="4" w:space="0"/>
           </w:tblBorders>
           <w:tblLayout w:type="fixed"/>
-          <w:tblCellMar>
-            <w:left w:w="108" w:type="dxa"/>
-            <w:right w:w="108" w:type="dxa"/>
-          </w:tblCellMar>
         </w:tblPrEx>
         <w:tc>
           <w:tcPr>
@@ -5287,6 +5538,7 @@
     <w:p>
       <w:pPr>
         <w:numPr>
+          <w:ilvl w:val="0"/>
           <w:numId w:val="0"/>
         </w:numPr>
         <w:ind w:leftChars="200"/>
@@ -5319,6 +5571,7 @@
     <w:p>
       <w:pPr>
         <w:numPr>
+          <w:ilvl w:val="0"/>
           <w:numId w:val="0"/>
         </w:numPr>
         <w:ind w:leftChars="200"/>
@@ -5342,7 +5595,7 @@
                     </pic:cNvPicPr>
                   </pic:nvPicPr>
                   <pic:blipFill>
-                    <a:blip r:embed="rId11"/>
+                    <a:blip r:embed="rId14"/>
                     <a:stretch>
                       <a:fillRect/>
                     </a:stretch>
@@ -5390,6 +5643,7 @@
     <w:p>
       <w:pPr>
         <w:numPr>
+          <w:ilvl w:val="0"/>
           <w:numId w:val="0"/>
         </w:numPr>
         <w:ind w:leftChars="200"/>
@@ -5413,7 +5667,7 @@
                     </pic:cNvPicPr>
                   </pic:nvPicPr>
                   <pic:blipFill>
-                    <a:blip r:embed="rId12"/>
+                    <a:blip r:embed="rId15"/>
                     <a:stretch>
                       <a:fillRect/>
                     </a:stretch>
@@ -5441,6 +5695,7 @@
     <w:p>
       <w:pPr>
         <w:numPr>
+          <w:ilvl w:val="0"/>
           <w:numId w:val="0"/>
         </w:numPr>
         <w:ind w:leftChars="200"/>
@@ -5482,7 +5737,6 @@
           <w:spacing w:val="0"/>
           <w:sz w:val="24"/>
           <w:szCs w:val="24"/>
-          <w:bdr w:val="none" w:color="auto" w:sz="0" w:space="0"/>
           <w:shd w:val="clear" w:fill="FFFFFF"/>
         </w:rPr>
         <w:t>NgModule的主要属性如下：</w:t>
@@ -5521,7 +5775,6 @@
           <w:spacing w:val="0"/>
           <w:sz w:val="24"/>
           <w:szCs w:val="24"/>
-          <w:bdr w:val="none" w:color="auto" w:sz="0" w:space="0"/>
           <w:shd w:val="clear" w:fill="FFFFFF"/>
         </w:rPr>
         <w:t>declarations：模块内部Components/Directives/Pipes的列表，声明一下这个模块内部成员</w:t>
@@ -5560,26 +5813,9 @@
           <w:spacing w:val="0"/>
           <w:sz w:val="24"/>
           <w:szCs w:val="24"/>
-          <w:bdr w:val="none" w:color="auto" w:sz="0" w:space="0"/>
           <w:shd w:val="clear" w:fill="FFFFFF"/>
         </w:rPr>
-        <w:t>providers：指定</w:t>
-      </w:r>
-      <w:bookmarkStart w:id="0" w:name="_GoBack"/>
-      <w:bookmarkEnd w:id="0"/>
-      <w:r>
-        <w:rPr>
-          <w:rFonts w:hint="default" w:ascii="Helvetica" w:hAnsi="Helvetica" w:eastAsia="Helvetica" w:cs="Helvetica"/>
-          <w:i w:val="0"/>
-          <w:caps w:val="0"/>
-          <w:color w:val="000000"/>
-          <w:spacing w:val="0"/>
-          <w:sz w:val="24"/>
-          <w:szCs w:val="24"/>
-          <w:bdr w:val="none" w:color="auto" w:sz="0" w:space="0"/>
-          <w:shd w:val="clear" w:fill="FFFFFF"/>
-        </w:rPr>
-        <w:t>应用程序的根级别需要使用的service。（Angular2中没有模块级别的service，所有在NgModule中声明的Provider都是注册在根级别的Dependency Injector中）</w:t>
+        <w:t>providers：指定应用程序的根级别需要使用的service。（Angular2中没有模块级别的service，所有在NgModule中声明的Provider都是注册在根级别的Dependency Injector中）</w:t>
       </w:r>
     </w:p>
     <w:p>
@@ -5615,7 +5851,6 @@
           <w:spacing w:val="0"/>
           <w:sz w:val="24"/>
           <w:szCs w:val="24"/>
-          <w:bdr w:val="none" w:color="auto" w:sz="0" w:space="0"/>
           <w:shd w:val="clear" w:fill="FFFFFF"/>
         </w:rPr>
         <w:t>imports：导入其他module，其它module暴露的出的Components、Directives、Pipes等可以在本module的组件中被使用。比如导入CommonModule后就可以使用NgIf、NgFor等指令。</w:t>
@@ -5654,10 +5889,36 @@
           <w:spacing w:val="0"/>
           <w:sz w:val="24"/>
           <w:szCs w:val="24"/>
-          <w:bdr w:val="none" w:color="auto" w:sz="0" w:space="0"/>
           <w:shd w:val="clear" w:fill="FFFFFF"/>
         </w:rPr>
-        <w:t>exports：用来控制将哪些内部成员暴露给外部使用。导入一个module并不意味着会自动导入这个module内部导入的module所暴露出的公共成员。除非导入的这个module把它内部导入的module写到exports中。</w:t>
+        <w:t>exports：用来控制将哪些内部成员</w:t>
+      </w:r>
+      <w:r>
+        <w:rPr>
+          <w:rFonts w:hint="default" w:ascii="Helvetica" w:hAnsi="Helvetica" w:eastAsia="Helvetica" w:cs="Helvetica"/>
+          <w:i w:val="0"/>
+          <w:caps w:val="0"/>
+          <w:color w:val="000000"/>
+          <w:spacing w:val="0"/>
+          <w:sz w:val="24"/>
+          <w:szCs w:val="24"/>
+          <w:highlight w:val="yellow"/>
+          <w:shd w:val="clear" w:fill="FFFFFF"/>
+        </w:rPr>
+        <w:t>暴露</w:t>
+      </w:r>
+      <w:r>
+        <w:rPr>
+          <w:rFonts w:hint="default" w:ascii="Helvetica" w:hAnsi="Helvetica" w:eastAsia="Helvetica" w:cs="Helvetica"/>
+          <w:i w:val="0"/>
+          <w:caps w:val="0"/>
+          <w:color w:val="000000"/>
+          <w:spacing w:val="0"/>
+          <w:sz w:val="24"/>
+          <w:szCs w:val="24"/>
+          <w:shd w:val="clear" w:fill="FFFFFF"/>
+        </w:rPr>
+        <w:t>给外部使用。导入一个module并不意味着会自动导入这个module内部导入的module所暴露出的公共成员。除非导入的这个module把它内部导入的module写到exports中。</w:t>
       </w:r>
     </w:p>
     <w:p>
@@ -5693,7 +5954,6 @@
           <w:spacing w:val="0"/>
           <w:sz w:val="24"/>
           <w:szCs w:val="24"/>
-          <w:bdr w:val="none" w:color="auto" w:sz="0" w:space="0"/>
           <w:shd w:val="clear" w:fill="FFFFFF"/>
         </w:rPr>
         <w:t>bootstrap：通常是app启动的根组件，一般只有一个component。bootstrap中的组件会自动被放入到entryComponents中。</w:t>
@@ -5732,7 +5992,6 @@
           <w:spacing w:val="0"/>
           <w:sz w:val="24"/>
           <w:szCs w:val="24"/>
-          <w:bdr w:val="none" w:color="auto" w:sz="0" w:space="0"/>
           <w:shd w:val="clear" w:fill="FFFFFF"/>
         </w:rPr>
         <w:t>entryCompoenents: 不会再模板中被引用到的组件。这个属性一般情况下只有ng自己使用，一般是bootstrap组件或者路由组件，ng会自动把bootstrap、路由组件放入其中。 除非不通过路由动态将component加入到dom中，否则不会用到这个属性。</w:t>
@@ -5740,12 +5999,1669 @@
     </w:p>
     <w:p>
       <w:pPr>
-        <w:numPr>
-          <w:numId w:val="0"/>
-        </w:numPr>
-        <w:ind w:leftChars="200"/>
-        <w:rPr>
-          <w:rFonts w:hint="eastAsia"/>
+        <w:pStyle w:val="4"/>
+        <w:bidi w:val="0"/>
+        <w:rPr>
+          <w:rFonts w:hint="eastAsia"/>
+          <w:lang w:val="en-US" w:eastAsia="zh-CN"/>
+        </w:rPr>
+      </w:pPr>
+      <w:r>
+        <w:rPr>
+          <w:rFonts w:hint="eastAsia"/>
+          <w:lang w:val="en-US" w:eastAsia="zh-CN"/>
+        </w:rPr>
+        <w:t>2.4使用自定义组件</w:t>
+      </w:r>
+    </w:p>
+    <w:p>
+      <w:pPr>
+        <w:ind w:left="0" w:leftChars="0" w:firstLine="0" w:firstLineChars="0"/>
+      </w:pPr>
+      <w:r>
+        <w:drawing>
+          <wp:inline distT="0" distB="0" distL="114300" distR="114300">
+            <wp:extent cx="5272405" cy="2306320"/>
+            <wp:effectExtent l="0" t="0" r="4445" b="17780"/>
+            <wp:docPr id="13" name="图片 4"/>
+            <wp:cNvGraphicFramePr>
+              <a:graphicFrameLocks xmlns:a="http://schemas.openxmlformats.org/drawingml/2006/main" noChangeAspect="1"/>
+            </wp:cNvGraphicFramePr>
+            <a:graphic xmlns:a="http://schemas.openxmlformats.org/drawingml/2006/main">
+              <a:graphicData uri="http://schemas.openxmlformats.org/drawingml/2006/picture">
+                <pic:pic xmlns:pic="http://schemas.openxmlformats.org/drawingml/2006/picture">
+                  <pic:nvPicPr>
+                    <pic:cNvPr id="13" name="图片 4"/>
+                    <pic:cNvPicPr>
+                      <a:picLocks noChangeAspect="1"/>
+                    </pic:cNvPicPr>
+                  </pic:nvPicPr>
+                  <pic:blipFill>
+                    <a:blip r:embed="rId16"/>
+                    <a:stretch>
+                      <a:fillRect/>
+                    </a:stretch>
+                  </pic:blipFill>
+                  <pic:spPr>
+                    <a:xfrm>
+                      <a:off x="0" y="0"/>
+                      <a:ext cx="5272405" cy="2306320"/>
+                    </a:xfrm>
+                    <a:prstGeom prst="rect">
+                      <a:avLst/>
+                    </a:prstGeom>
+                    <a:noFill/>
+                    <a:ln>
+                      <a:noFill/>
+                    </a:ln>
+                  </pic:spPr>
+                </pic:pic>
+              </a:graphicData>
+            </a:graphic>
+          </wp:inline>
+        </w:drawing>
+      </w:r>
+    </w:p>
+    <w:p>
+      <w:pPr>
+        <w:ind w:left="0" w:leftChars="0" w:firstLine="420" w:firstLineChars="0"/>
+        <w:rPr>
+          <w:rFonts w:hint="eastAsia"/>
+          <w:lang w:val="en-US" w:eastAsia="zh-CN"/>
+        </w:rPr>
+      </w:pPr>
+      <w:r>
+        <w:rPr>
+          <w:rFonts w:hint="eastAsia"/>
+          <w:lang w:val="en-US" w:eastAsia="zh-CN"/>
+        </w:rPr>
+        <w:t>ServerComponent组件在@Component（{}）中定义的selector选择器名称，在被引用时，使用&lt;app-server&gt;&lt;/app-server&gt;形式进行引用。</w:t>
+      </w:r>
+    </w:p>
+    <w:p>
+      <w:pPr>
+        <w:pStyle w:val="4"/>
+        <w:bidi w:val="0"/>
+        <w:rPr>
+          <w:rFonts w:hint="eastAsia"/>
+          <w:lang w:val="en-US" w:eastAsia="zh-CN"/>
+        </w:rPr>
+      </w:pPr>
+      <w:r>
+        <w:rPr>
+          <w:rFonts w:hint="eastAsia"/>
+          <w:lang w:val="en-US" w:eastAsia="zh-CN"/>
+        </w:rPr>
+        <w:t>2.5CLI嵌套组件与重复组件</w:t>
+      </w:r>
+    </w:p>
+    <w:p>
+      <w:pPr>
+        <w:ind w:left="0" w:leftChars="0" w:firstLine="0" w:firstLineChars="0"/>
+      </w:pPr>
+      <w:r>
+        <w:drawing>
+          <wp:inline distT="0" distB="0" distL="114300" distR="114300">
+            <wp:extent cx="5133975" cy="1752600"/>
+            <wp:effectExtent l="0" t="0" r="9525" b="0"/>
+            <wp:docPr id="15" name="图片 6"/>
+            <wp:cNvGraphicFramePr>
+              <a:graphicFrameLocks xmlns:a="http://schemas.openxmlformats.org/drawingml/2006/main" noChangeAspect="1"/>
+            </wp:cNvGraphicFramePr>
+            <a:graphic xmlns:a="http://schemas.openxmlformats.org/drawingml/2006/main">
+              <a:graphicData uri="http://schemas.openxmlformats.org/drawingml/2006/picture">
+                <pic:pic xmlns:pic="http://schemas.openxmlformats.org/drawingml/2006/picture">
+                  <pic:nvPicPr>
+                    <pic:cNvPr id="15" name="图片 6"/>
+                    <pic:cNvPicPr>
+                      <a:picLocks noChangeAspect="1"/>
+                    </pic:cNvPicPr>
+                  </pic:nvPicPr>
+                  <pic:blipFill>
+                    <a:blip r:embed="rId17"/>
+                    <a:stretch>
+                      <a:fillRect/>
+                    </a:stretch>
+                  </pic:blipFill>
+                  <pic:spPr>
+                    <a:xfrm>
+                      <a:off x="0" y="0"/>
+                      <a:ext cx="5133975" cy="1752600"/>
+                    </a:xfrm>
+                    <a:prstGeom prst="rect">
+                      <a:avLst/>
+                    </a:prstGeom>
+                    <a:noFill/>
+                    <a:ln>
+                      <a:noFill/>
+                    </a:ln>
+                  </pic:spPr>
+                </pic:pic>
+              </a:graphicData>
+            </a:graphic>
+          </wp:inline>
+        </w:drawing>
+      </w:r>
+    </w:p>
+    <w:p>
+      <w:pPr>
+        <w:ind w:left="0" w:leftChars="0" w:firstLine="0" w:firstLineChars="0"/>
+        <w:rPr>
+          <w:rFonts w:hint="default"/>
+          <w:lang w:val="en-US" w:eastAsia="zh-CN"/>
+        </w:rPr>
+      </w:pPr>
+      <w:r>
+        <w:rPr>
+          <w:rFonts w:hint="eastAsia"/>
+          <w:lang w:val="en-US" w:eastAsia="zh-CN"/>
+        </w:rPr>
+        <w:t>使用CLI工具创建组件：</w:t>
+      </w:r>
+    </w:p>
+    <w:p>
+      <w:pPr>
+        <w:ind w:left="0" w:leftChars="0" w:firstLine="0" w:firstLineChars="0"/>
+        <w:rPr>
+          <w:rFonts w:hint="eastAsia"/>
+          <w:lang w:val="en-US" w:eastAsia="zh-CN"/>
+        </w:rPr>
+      </w:pPr>
+      <w:r>
+        <w:rPr>
+          <w:rFonts w:hint="eastAsia"/>
+          <w:lang w:val="en-US" w:eastAsia="zh-CN"/>
+        </w:rPr>
+        <w:t>&gt; ng generate component servers</w:t>
+      </w:r>
+    </w:p>
+    <w:p>
+      <w:pPr>
+        <w:ind w:left="0" w:leftChars="0" w:firstLine="0" w:firstLineChars="0"/>
+        <w:rPr>
+          <w:rFonts w:hint="eastAsia"/>
+          <w:lang w:val="en-US" w:eastAsia="zh-CN"/>
+        </w:rPr>
+      </w:pPr>
+    </w:p>
+    <w:p>
+      <w:pPr>
+        <w:ind w:left="0" w:leftChars="0" w:firstLine="0" w:firstLineChars="0"/>
+        <w:rPr>
+          <w:rFonts w:hint="eastAsia"/>
+          <w:lang w:val="en-US" w:eastAsia="zh-CN"/>
+        </w:rPr>
+      </w:pPr>
+      <w:r>
+        <w:rPr>
+          <w:rFonts w:hint="eastAsia"/>
+          <w:lang w:val="en-US" w:eastAsia="zh-CN"/>
+        </w:rPr>
+        <w:t>自动生成文件：</w:t>
+      </w:r>
+    </w:p>
+    <w:p>
+      <w:pPr>
+        <w:ind w:left="0" w:leftChars="0" w:firstLine="0" w:firstLineChars="0"/>
+      </w:pPr>
+      <w:r>
+        <w:drawing>
+          <wp:inline distT="0" distB="0" distL="114300" distR="114300">
+            <wp:extent cx="2990850" cy="1057275"/>
+            <wp:effectExtent l="0" t="0" r="0" b="9525"/>
+            <wp:docPr id="16" name="图片 7"/>
+            <wp:cNvGraphicFramePr>
+              <a:graphicFrameLocks xmlns:a="http://schemas.openxmlformats.org/drawingml/2006/main" noChangeAspect="1"/>
+            </wp:cNvGraphicFramePr>
+            <a:graphic xmlns:a="http://schemas.openxmlformats.org/drawingml/2006/main">
+              <a:graphicData uri="http://schemas.openxmlformats.org/drawingml/2006/picture">
+                <pic:pic xmlns:pic="http://schemas.openxmlformats.org/drawingml/2006/picture">
+                  <pic:nvPicPr>
+                    <pic:cNvPr id="16" name="图片 7"/>
+                    <pic:cNvPicPr>
+                      <a:picLocks noChangeAspect="1"/>
+                    </pic:cNvPicPr>
+                  </pic:nvPicPr>
+                  <pic:blipFill>
+                    <a:blip r:embed="rId18"/>
+                    <a:stretch>
+                      <a:fillRect/>
+                    </a:stretch>
+                  </pic:blipFill>
+                  <pic:spPr>
+                    <a:xfrm>
+                      <a:off x="0" y="0"/>
+                      <a:ext cx="2990850" cy="1057275"/>
+                    </a:xfrm>
+                    <a:prstGeom prst="rect">
+                      <a:avLst/>
+                    </a:prstGeom>
+                    <a:noFill/>
+                    <a:ln>
+                      <a:noFill/>
+                    </a:ln>
+                  </pic:spPr>
+                </pic:pic>
+              </a:graphicData>
+            </a:graphic>
+          </wp:inline>
+        </w:drawing>
+      </w:r>
+    </w:p>
+    <w:p>
+      <w:pPr>
+        <w:ind w:left="0" w:leftChars="0" w:firstLine="0" w:firstLineChars="0"/>
+      </w:pPr>
+    </w:p>
+    <w:p>
+      <w:pPr>
+        <w:ind w:left="0" w:leftChars="0" w:firstLine="0" w:firstLineChars="0"/>
+        <w:rPr>
+          <w:rFonts w:hint="default" w:eastAsiaTheme="minorEastAsia"/>
+          <w:lang w:val="en-US" w:eastAsia="zh-CN"/>
+        </w:rPr>
+      </w:pPr>
+      <w:r>
+        <w:rPr>
+          <w:rFonts w:hint="eastAsia"/>
+          <w:lang w:eastAsia="zh-CN"/>
+        </w:rPr>
+        <w:t>组件</w:t>
+      </w:r>
+      <w:r>
+        <w:rPr>
+          <w:rFonts w:hint="eastAsia"/>
+          <w:lang w:val="en-US" w:eastAsia="zh-CN"/>
+        </w:rPr>
+        <w:t>class定义：</w:t>
+      </w:r>
+    </w:p>
+    <w:p>
+      <w:pPr>
+        <w:keepNext w:val="0"/>
+        <w:keepLines w:val="0"/>
+        <w:widowControl/>
+        <w:suppressLineNumbers w:val="0"/>
+        <w:shd w:val="clear" w:fill="1E1E1E"/>
+        <w:spacing w:line="285" w:lineRule="atLeast"/>
+        <w:jc w:val="left"/>
+        <w:rPr>
+          <w:rFonts w:ascii="Consolas" w:hAnsi="Consolas" w:eastAsia="Consolas" w:cs="Consolas"/>
+          <w:b w:val="0"/>
+          <w:color w:val="D4D4D4"/>
+          <w:sz w:val="21"/>
+          <w:szCs w:val="21"/>
+        </w:rPr>
+      </w:pPr>
+      <w:r>
+        <w:rPr>
+          <w:rFonts w:hint="default" w:ascii="Consolas" w:hAnsi="Consolas" w:eastAsia="Consolas" w:cs="Consolas"/>
+          <w:b w:val="0"/>
+          <w:color w:val="C586C0"/>
+          <w:kern w:val="0"/>
+          <w:sz w:val="21"/>
+          <w:szCs w:val="21"/>
+          <w:shd w:val="clear" w:fill="1E1E1E"/>
+          <w:lang w:val="en-US" w:eastAsia="zh-CN" w:bidi="ar"/>
+        </w:rPr>
+        <w:t>import</w:t>
+      </w:r>
+      <w:r>
+        <w:rPr>
+          <w:rFonts w:hint="default" w:ascii="Consolas" w:hAnsi="Consolas" w:eastAsia="Consolas" w:cs="Consolas"/>
+          <w:b w:val="0"/>
+          <w:color w:val="D4D4D4"/>
+          <w:kern w:val="0"/>
+          <w:sz w:val="21"/>
+          <w:szCs w:val="21"/>
+          <w:shd w:val="clear" w:fill="1E1E1E"/>
+          <w:lang w:val="en-US" w:eastAsia="zh-CN" w:bidi="ar"/>
+        </w:rPr>
+        <w:t xml:space="preserve"> { </w:t>
+      </w:r>
+      <w:r>
+        <w:rPr>
+          <w:rFonts w:hint="default" w:ascii="Consolas" w:hAnsi="Consolas" w:eastAsia="Consolas" w:cs="Consolas"/>
+          <w:b w:val="0"/>
+          <w:color w:val="9CDCFE"/>
+          <w:kern w:val="0"/>
+          <w:sz w:val="21"/>
+          <w:szCs w:val="21"/>
+          <w:shd w:val="clear" w:fill="1E1E1E"/>
+          <w:lang w:val="en-US" w:eastAsia="zh-CN" w:bidi="ar"/>
+        </w:rPr>
+        <w:t>Component</w:t>
+      </w:r>
+      <w:r>
+        <w:rPr>
+          <w:rFonts w:hint="default" w:ascii="Consolas" w:hAnsi="Consolas" w:eastAsia="Consolas" w:cs="Consolas"/>
+          <w:b w:val="0"/>
+          <w:color w:val="D4D4D4"/>
+          <w:kern w:val="0"/>
+          <w:sz w:val="21"/>
+          <w:szCs w:val="21"/>
+          <w:shd w:val="clear" w:fill="1E1E1E"/>
+          <w:lang w:val="en-US" w:eastAsia="zh-CN" w:bidi="ar"/>
+        </w:rPr>
+        <w:t xml:space="preserve">, </w:t>
+      </w:r>
+      <w:r>
+        <w:rPr>
+          <w:rFonts w:hint="default" w:ascii="Consolas" w:hAnsi="Consolas" w:eastAsia="Consolas" w:cs="Consolas"/>
+          <w:b w:val="0"/>
+          <w:color w:val="9CDCFE"/>
+          <w:kern w:val="0"/>
+          <w:sz w:val="21"/>
+          <w:szCs w:val="21"/>
+          <w:shd w:val="clear" w:fill="1E1E1E"/>
+          <w:lang w:val="en-US" w:eastAsia="zh-CN" w:bidi="ar"/>
+        </w:rPr>
+        <w:t>OnInit</w:t>
+      </w:r>
+      <w:r>
+        <w:rPr>
+          <w:rFonts w:hint="default" w:ascii="Consolas" w:hAnsi="Consolas" w:eastAsia="Consolas" w:cs="Consolas"/>
+          <w:b w:val="0"/>
+          <w:color w:val="D4D4D4"/>
+          <w:kern w:val="0"/>
+          <w:sz w:val="21"/>
+          <w:szCs w:val="21"/>
+          <w:shd w:val="clear" w:fill="1E1E1E"/>
+          <w:lang w:val="en-US" w:eastAsia="zh-CN" w:bidi="ar"/>
+        </w:rPr>
+        <w:t xml:space="preserve"> } </w:t>
+      </w:r>
+      <w:r>
+        <w:rPr>
+          <w:rFonts w:hint="default" w:ascii="Consolas" w:hAnsi="Consolas" w:eastAsia="Consolas" w:cs="Consolas"/>
+          <w:b w:val="0"/>
+          <w:color w:val="C586C0"/>
+          <w:kern w:val="0"/>
+          <w:sz w:val="21"/>
+          <w:szCs w:val="21"/>
+          <w:shd w:val="clear" w:fill="1E1E1E"/>
+          <w:lang w:val="en-US" w:eastAsia="zh-CN" w:bidi="ar"/>
+        </w:rPr>
+        <w:t>from</w:t>
+      </w:r>
+      <w:r>
+        <w:rPr>
+          <w:rFonts w:hint="default" w:ascii="Consolas" w:hAnsi="Consolas" w:eastAsia="Consolas" w:cs="Consolas"/>
+          <w:b w:val="0"/>
+          <w:color w:val="D4D4D4"/>
+          <w:kern w:val="0"/>
+          <w:sz w:val="21"/>
+          <w:szCs w:val="21"/>
+          <w:shd w:val="clear" w:fill="1E1E1E"/>
+          <w:lang w:val="en-US" w:eastAsia="zh-CN" w:bidi="ar"/>
+        </w:rPr>
+        <w:t xml:space="preserve"> </w:t>
+      </w:r>
+      <w:r>
+        <w:rPr>
+          <w:rFonts w:hint="default" w:ascii="Consolas" w:hAnsi="Consolas" w:eastAsia="Consolas" w:cs="Consolas"/>
+          <w:b w:val="0"/>
+          <w:color w:val="CE9178"/>
+          <w:kern w:val="0"/>
+          <w:sz w:val="21"/>
+          <w:szCs w:val="21"/>
+          <w:shd w:val="clear" w:fill="1E1E1E"/>
+          <w:lang w:val="en-US" w:eastAsia="zh-CN" w:bidi="ar"/>
+        </w:rPr>
+        <w:t>'@angular/core'</w:t>
+      </w:r>
+      <w:r>
+        <w:rPr>
+          <w:rFonts w:hint="default" w:ascii="Consolas" w:hAnsi="Consolas" w:eastAsia="Consolas" w:cs="Consolas"/>
+          <w:b w:val="0"/>
+          <w:color w:val="D4D4D4"/>
+          <w:kern w:val="0"/>
+          <w:sz w:val="21"/>
+          <w:szCs w:val="21"/>
+          <w:shd w:val="clear" w:fill="1E1E1E"/>
+          <w:lang w:val="en-US" w:eastAsia="zh-CN" w:bidi="ar"/>
+        </w:rPr>
+        <w:t>;</w:t>
+      </w:r>
+    </w:p>
+    <w:p>
+      <w:pPr>
+        <w:keepNext w:val="0"/>
+        <w:keepLines w:val="0"/>
+        <w:widowControl/>
+        <w:suppressLineNumbers w:val="0"/>
+        <w:shd w:val="clear" w:fill="1E1E1E"/>
+        <w:spacing w:line="285" w:lineRule="atLeast"/>
+        <w:jc w:val="left"/>
+        <w:rPr>
+          <w:rFonts w:hint="default" w:ascii="Consolas" w:hAnsi="Consolas" w:eastAsia="Consolas" w:cs="Consolas"/>
+          <w:b w:val="0"/>
+          <w:color w:val="D4D4D4"/>
+          <w:sz w:val="21"/>
+          <w:szCs w:val="21"/>
+        </w:rPr>
+      </w:pPr>
+    </w:p>
+    <w:p>
+      <w:pPr>
+        <w:keepNext w:val="0"/>
+        <w:keepLines w:val="0"/>
+        <w:widowControl/>
+        <w:suppressLineNumbers w:val="0"/>
+        <w:shd w:val="clear" w:fill="1E1E1E"/>
+        <w:spacing w:line="285" w:lineRule="atLeast"/>
+        <w:jc w:val="left"/>
+        <w:rPr>
+          <w:rFonts w:hint="default" w:ascii="Consolas" w:hAnsi="Consolas" w:eastAsia="Consolas" w:cs="Consolas"/>
+          <w:b w:val="0"/>
+          <w:color w:val="D4D4D4"/>
+          <w:sz w:val="21"/>
+          <w:szCs w:val="21"/>
+        </w:rPr>
+      </w:pPr>
+      <w:r>
+        <w:rPr>
+          <w:rFonts w:hint="default" w:ascii="Consolas" w:hAnsi="Consolas" w:eastAsia="Consolas" w:cs="Consolas"/>
+          <w:b w:val="0"/>
+          <w:color w:val="D4D4D4"/>
+          <w:kern w:val="0"/>
+          <w:sz w:val="21"/>
+          <w:szCs w:val="21"/>
+          <w:shd w:val="clear" w:fill="1E1E1E"/>
+          <w:lang w:val="en-US" w:eastAsia="zh-CN" w:bidi="ar"/>
+        </w:rPr>
+        <w:t>@</w:t>
+      </w:r>
+      <w:r>
+        <w:rPr>
+          <w:rFonts w:hint="default" w:ascii="Consolas" w:hAnsi="Consolas" w:eastAsia="Consolas" w:cs="Consolas"/>
+          <w:b w:val="0"/>
+          <w:color w:val="DCDCAA"/>
+          <w:kern w:val="0"/>
+          <w:sz w:val="21"/>
+          <w:szCs w:val="21"/>
+          <w:shd w:val="clear" w:fill="1E1E1E"/>
+          <w:lang w:val="en-US" w:eastAsia="zh-CN" w:bidi="ar"/>
+        </w:rPr>
+        <w:t>Component</w:t>
+      </w:r>
+      <w:r>
+        <w:rPr>
+          <w:rFonts w:hint="default" w:ascii="Consolas" w:hAnsi="Consolas" w:eastAsia="Consolas" w:cs="Consolas"/>
+          <w:b w:val="0"/>
+          <w:color w:val="D4D4D4"/>
+          <w:kern w:val="0"/>
+          <w:sz w:val="21"/>
+          <w:szCs w:val="21"/>
+          <w:shd w:val="clear" w:fill="1E1E1E"/>
+          <w:lang w:val="en-US" w:eastAsia="zh-CN" w:bidi="ar"/>
+        </w:rPr>
+        <w:t>({</w:t>
+      </w:r>
+    </w:p>
+    <w:p>
+      <w:pPr>
+        <w:keepNext w:val="0"/>
+        <w:keepLines w:val="0"/>
+        <w:widowControl/>
+        <w:suppressLineNumbers w:val="0"/>
+        <w:shd w:val="clear" w:fill="1E1E1E"/>
+        <w:spacing w:line="285" w:lineRule="atLeast"/>
+        <w:jc w:val="left"/>
+        <w:rPr>
+          <w:rFonts w:hint="default" w:ascii="Consolas" w:hAnsi="Consolas" w:eastAsia="Consolas" w:cs="Consolas"/>
+          <w:b w:val="0"/>
+          <w:color w:val="D4D4D4"/>
+          <w:sz w:val="21"/>
+          <w:szCs w:val="21"/>
+        </w:rPr>
+      </w:pPr>
+      <w:r>
+        <w:rPr>
+          <w:rFonts w:hint="default" w:ascii="Consolas" w:hAnsi="Consolas" w:eastAsia="Consolas" w:cs="Consolas"/>
+          <w:b w:val="0"/>
+          <w:color w:val="9CDCFE"/>
+          <w:kern w:val="0"/>
+          <w:sz w:val="21"/>
+          <w:szCs w:val="21"/>
+          <w:shd w:val="clear" w:fill="1E1E1E"/>
+          <w:lang w:val="en-US" w:eastAsia="zh-CN" w:bidi="ar"/>
+        </w:rPr>
+        <w:t>selector:</w:t>
+      </w:r>
+      <w:r>
+        <w:rPr>
+          <w:rFonts w:hint="default" w:ascii="Consolas" w:hAnsi="Consolas" w:eastAsia="Consolas" w:cs="Consolas"/>
+          <w:b w:val="0"/>
+          <w:color w:val="D4D4D4"/>
+          <w:kern w:val="0"/>
+          <w:sz w:val="21"/>
+          <w:szCs w:val="21"/>
+          <w:shd w:val="clear" w:fill="1E1E1E"/>
+          <w:lang w:val="en-US" w:eastAsia="zh-CN" w:bidi="ar"/>
+        </w:rPr>
+        <w:t xml:space="preserve"> </w:t>
+      </w:r>
+      <w:r>
+        <w:rPr>
+          <w:rFonts w:hint="default" w:ascii="Consolas" w:hAnsi="Consolas" w:eastAsia="Consolas" w:cs="Consolas"/>
+          <w:b w:val="0"/>
+          <w:color w:val="CE9178"/>
+          <w:kern w:val="0"/>
+          <w:sz w:val="21"/>
+          <w:szCs w:val="21"/>
+          <w:shd w:val="clear" w:fill="1E1E1E"/>
+          <w:lang w:val="en-US" w:eastAsia="zh-CN" w:bidi="ar"/>
+        </w:rPr>
+        <w:t>'app-servers'</w:t>
+      </w:r>
+      <w:r>
+        <w:rPr>
+          <w:rFonts w:hint="default" w:ascii="Consolas" w:hAnsi="Consolas" w:eastAsia="Consolas" w:cs="Consolas"/>
+          <w:b w:val="0"/>
+          <w:color w:val="D4D4D4"/>
+          <w:kern w:val="0"/>
+          <w:sz w:val="21"/>
+          <w:szCs w:val="21"/>
+          <w:shd w:val="clear" w:fill="1E1E1E"/>
+          <w:lang w:val="en-US" w:eastAsia="zh-CN" w:bidi="ar"/>
+        </w:rPr>
+        <w:t>,</w:t>
+      </w:r>
+    </w:p>
+    <w:p>
+      <w:pPr>
+        <w:keepNext w:val="0"/>
+        <w:keepLines w:val="0"/>
+        <w:widowControl/>
+        <w:suppressLineNumbers w:val="0"/>
+        <w:shd w:val="clear" w:fill="1E1E1E"/>
+        <w:spacing w:line="285" w:lineRule="atLeast"/>
+        <w:jc w:val="left"/>
+        <w:rPr>
+          <w:rFonts w:hint="default" w:ascii="Consolas" w:hAnsi="Consolas" w:eastAsia="Consolas" w:cs="Consolas"/>
+          <w:b w:val="0"/>
+          <w:color w:val="D4D4D4"/>
+          <w:sz w:val="21"/>
+          <w:szCs w:val="21"/>
+        </w:rPr>
+      </w:pPr>
+      <w:r>
+        <w:rPr>
+          <w:rFonts w:hint="default" w:ascii="Consolas" w:hAnsi="Consolas" w:eastAsia="Consolas" w:cs="Consolas"/>
+          <w:b w:val="0"/>
+          <w:color w:val="9CDCFE"/>
+          <w:kern w:val="0"/>
+          <w:sz w:val="21"/>
+          <w:szCs w:val="21"/>
+          <w:shd w:val="clear" w:fill="1E1E1E"/>
+          <w:lang w:val="en-US" w:eastAsia="zh-CN" w:bidi="ar"/>
+        </w:rPr>
+        <w:t>templateUrl:</w:t>
+      </w:r>
+      <w:r>
+        <w:rPr>
+          <w:rFonts w:hint="default" w:ascii="Consolas" w:hAnsi="Consolas" w:eastAsia="Consolas" w:cs="Consolas"/>
+          <w:b w:val="0"/>
+          <w:color w:val="D4D4D4"/>
+          <w:kern w:val="0"/>
+          <w:sz w:val="21"/>
+          <w:szCs w:val="21"/>
+          <w:shd w:val="clear" w:fill="1E1E1E"/>
+          <w:lang w:val="en-US" w:eastAsia="zh-CN" w:bidi="ar"/>
+        </w:rPr>
+        <w:t xml:space="preserve"> </w:t>
+      </w:r>
+      <w:r>
+        <w:rPr>
+          <w:rFonts w:hint="default" w:ascii="Consolas" w:hAnsi="Consolas" w:eastAsia="Consolas" w:cs="Consolas"/>
+          <w:b w:val="0"/>
+          <w:color w:val="CE9178"/>
+          <w:kern w:val="0"/>
+          <w:sz w:val="21"/>
+          <w:szCs w:val="21"/>
+          <w:shd w:val="clear" w:fill="1E1E1E"/>
+          <w:lang w:val="en-US" w:eastAsia="zh-CN" w:bidi="ar"/>
+        </w:rPr>
+        <w:t>'./servers.component.html'</w:t>
+      </w:r>
+      <w:r>
+        <w:rPr>
+          <w:rFonts w:hint="default" w:ascii="Consolas" w:hAnsi="Consolas" w:eastAsia="Consolas" w:cs="Consolas"/>
+          <w:b w:val="0"/>
+          <w:color w:val="D4D4D4"/>
+          <w:kern w:val="0"/>
+          <w:sz w:val="21"/>
+          <w:szCs w:val="21"/>
+          <w:shd w:val="clear" w:fill="1E1E1E"/>
+          <w:lang w:val="en-US" w:eastAsia="zh-CN" w:bidi="ar"/>
+        </w:rPr>
+        <w:t>,</w:t>
+      </w:r>
+    </w:p>
+    <w:p>
+      <w:pPr>
+        <w:keepNext w:val="0"/>
+        <w:keepLines w:val="0"/>
+        <w:widowControl/>
+        <w:suppressLineNumbers w:val="0"/>
+        <w:shd w:val="clear" w:fill="1E1E1E"/>
+        <w:spacing w:line="285" w:lineRule="atLeast"/>
+        <w:jc w:val="left"/>
+        <w:rPr>
+          <w:rFonts w:hint="default" w:ascii="Consolas" w:hAnsi="Consolas" w:eastAsia="Consolas" w:cs="Consolas"/>
+          <w:b w:val="0"/>
+          <w:color w:val="D4D4D4"/>
+          <w:sz w:val="21"/>
+          <w:szCs w:val="21"/>
+        </w:rPr>
+      </w:pPr>
+      <w:r>
+        <w:rPr>
+          <w:rFonts w:hint="default" w:ascii="Consolas" w:hAnsi="Consolas" w:eastAsia="Consolas" w:cs="Consolas"/>
+          <w:b w:val="0"/>
+          <w:color w:val="9CDCFE"/>
+          <w:kern w:val="0"/>
+          <w:sz w:val="21"/>
+          <w:szCs w:val="21"/>
+          <w:shd w:val="clear" w:fill="1E1E1E"/>
+          <w:lang w:val="en-US" w:eastAsia="zh-CN" w:bidi="ar"/>
+        </w:rPr>
+        <w:t>styleUrls:</w:t>
+      </w:r>
+      <w:r>
+        <w:rPr>
+          <w:rFonts w:hint="default" w:ascii="Consolas" w:hAnsi="Consolas" w:eastAsia="Consolas" w:cs="Consolas"/>
+          <w:b w:val="0"/>
+          <w:color w:val="D4D4D4"/>
+          <w:kern w:val="0"/>
+          <w:sz w:val="21"/>
+          <w:szCs w:val="21"/>
+          <w:shd w:val="clear" w:fill="1E1E1E"/>
+          <w:lang w:val="en-US" w:eastAsia="zh-CN" w:bidi="ar"/>
+        </w:rPr>
+        <w:t xml:space="preserve"> [</w:t>
+      </w:r>
+      <w:r>
+        <w:rPr>
+          <w:rFonts w:hint="default" w:ascii="Consolas" w:hAnsi="Consolas" w:eastAsia="Consolas" w:cs="Consolas"/>
+          <w:b w:val="0"/>
+          <w:color w:val="CE9178"/>
+          <w:kern w:val="0"/>
+          <w:sz w:val="21"/>
+          <w:szCs w:val="21"/>
+          <w:shd w:val="clear" w:fill="1E1E1E"/>
+          <w:lang w:val="en-US" w:eastAsia="zh-CN" w:bidi="ar"/>
+        </w:rPr>
+        <w:t>'./servers.component.css'</w:t>
+      </w:r>
+      <w:r>
+        <w:rPr>
+          <w:rFonts w:hint="default" w:ascii="Consolas" w:hAnsi="Consolas" w:eastAsia="Consolas" w:cs="Consolas"/>
+          <w:b w:val="0"/>
+          <w:color w:val="D4D4D4"/>
+          <w:kern w:val="0"/>
+          <w:sz w:val="21"/>
+          <w:szCs w:val="21"/>
+          <w:shd w:val="clear" w:fill="1E1E1E"/>
+          <w:lang w:val="en-US" w:eastAsia="zh-CN" w:bidi="ar"/>
+        </w:rPr>
+        <w:t>]</w:t>
+      </w:r>
+    </w:p>
+    <w:p>
+      <w:pPr>
+        <w:keepNext w:val="0"/>
+        <w:keepLines w:val="0"/>
+        <w:widowControl/>
+        <w:suppressLineNumbers w:val="0"/>
+        <w:shd w:val="clear" w:fill="1E1E1E"/>
+        <w:spacing w:line="285" w:lineRule="atLeast"/>
+        <w:jc w:val="left"/>
+        <w:rPr>
+          <w:rFonts w:hint="default" w:ascii="Consolas" w:hAnsi="Consolas" w:eastAsia="Consolas" w:cs="Consolas"/>
+          <w:b w:val="0"/>
+          <w:color w:val="D4D4D4"/>
+          <w:sz w:val="21"/>
+          <w:szCs w:val="21"/>
+        </w:rPr>
+      </w:pPr>
+      <w:r>
+        <w:rPr>
+          <w:rFonts w:hint="default" w:ascii="Consolas" w:hAnsi="Consolas" w:eastAsia="Consolas" w:cs="Consolas"/>
+          <w:b w:val="0"/>
+          <w:color w:val="D4D4D4"/>
+          <w:kern w:val="0"/>
+          <w:sz w:val="21"/>
+          <w:szCs w:val="21"/>
+          <w:shd w:val="clear" w:fill="1E1E1E"/>
+          <w:lang w:val="en-US" w:eastAsia="zh-CN" w:bidi="ar"/>
+        </w:rPr>
+        <w:t>})</w:t>
+      </w:r>
+    </w:p>
+    <w:p>
+      <w:pPr>
+        <w:keepNext w:val="0"/>
+        <w:keepLines w:val="0"/>
+        <w:widowControl/>
+        <w:suppressLineNumbers w:val="0"/>
+        <w:shd w:val="clear" w:fill="1E1E1E"/>
+        <w:spacing w:line="285" w:lineRule="atLeast"/>
+        <w:jc w:val="left"/>
+      </w:pPr>
+      <w:r>
+        <w:rPr>
+          <w:rFonts w:hint="default" w:ascii="Consolas" w:hAnsi="Consolas" w:eastAsia="Consolas" w:cs="Consolas"/>
+          <w:b w:val="0"/>
+          <w:color w:val="C586C0"/>
+          <w:kern w:val="0"/>
+          <w:sz w:val="21"/>
+          <w:szCs w:val="21"/>
+          <w:shd w:val="clear" w:fill="1E1E1E"/>
+          <w:lang w:val="en-US" w:eastAsia="zh-CN" w:bidi="ar"/>
+        </w:rPr>
+        <w:t>export</w:t>
+      </w:r>
+      <w:r>
+        <w:rPr>
+          <w:rFonts w:hint="default" w:ascii="Consolas" w:hAnsi="Consolas" w:eastAsia="Consolas" w:cs="Consolas"/>
+          <w:b w:val="0"/>
+          <w:color w:val="D4D4D4"/>
+          <w:kern w:val="0"/>
+          <w:sz w:val="21"/>
+          <w:szCs w:val="21"/>
+          <w:shd w:val="clear" w:fill="1E1E1E"/>
+          <w:lang w:val="en-US" w:eastAsia="zh-CN" w:bidi="ar"/>
+        </w:rPr>
+        <w:t xml:space="preserve"> </w:t>
+      </w:r>
+      <w:r>
+        <w:rPr>
+          <w:rFonts w:hint="default" w:ascii="Consolas" w:hAnsi="Consolas" w:eastAsia="Consolas" w:cs="Consolas"/>
+          <w:b w:val="0"/>
+          <w:color w:val="569CD6"/>
+          <w:kern w:val="0"/>
+          <w:sz w:val="21"/>
+          <w:szCs w:val="21"/>
+          <w:shd w:val="clear" w:fill="1E1E1E"/>
+          <w:lang w:val="en-US" w:eastAsia="zh-CN" w:bidi="ar"/>
+        </w:rPr>
+        <w:t>class</w:t>
+      </w:r>
+      <w:r>
+        <w:rPr>
+          <w:rFonts w:hint="default" w:ascii="Consolas" w:hAnsi="Consolas" w:eastAsia="Consolas" w:cs="Consolas"/>
+          <w:b w:val="0"/>
+          <w:color w:val="D4D4D4"/>
+          <w:kern w:val="0"/>
+          <w:sz w:val="21"/>
+          <w:szCs w:val="21"/>
+          <w:shd w:val="clear" w:fill="1E1E1E"/>
+          <w:lang w:val="en-US" w:eastAsia="zh-CN" w:bidi="ar"/>
+        </w:rPr>
+        <w:t xml:space="preserve"> </w:t>
+      </w:r>
+      <w:r>
+        <w:rPr>
+          <w:rFonts w:hint="default" w:ascii="Consolas" w:hAnsi="Consolas" w:eastAsia="Consolas" w:cs="Consolas"/>
+          <w:b w:val="0"/>
+          <w:color w:val="4EC9B0"/>
+          <w:kern w:val="0"/>
+          <w:sz w:val="21"/>
+          <w:szCs w:val="21"/>
+          <w:shd w:val="clear" w:fill="1E1E1E"/>
+          <w:lang w:val="en-US" w:eastAsia="zh-CN" w:bidi="ar"/>
+        </w:rPr>
+        <w:t>ServersComponent</w:t>
+      </w:r>
+      <w:r>
+        <w:rPr>
+          <w:rFonts w:hint="default" w:ascii="Consolas" w:hAnsi="Consolas" w:eastAsia="Consolas" w:cs="Consolas"/>
+          <w:b w:val="0"/>
+          <w:color w:val="D4D4D4"/>
+          <w:kern w:val="0"/>
+          <w:sz w:val="21"/>
+          <w:szCs w:val="21"/>
+          <w:shd w:val="clear" w:fill="1E1E1E"/>
+          <w:lang w:val="en-US" w:eastAsia="zh-CN" w:bidi="ar"/>
+        </w:rPr>
+        <w:t xml:space="preserve"> </w:t>
+      </w:r>
+      <w:r>
+        <w:rPr>
+          <w:rFonts w:hint="default" w:ascii="Consolas" w:hAnsi="Consolas" w:eastAsia="Consolas" w:cs="Consolas"/>
+          <w:b w:val="0"/>
+          <w:color w:val="569CD6"/>
+          <w:kern w:val="0"/>
+          <w:sz w:val="21"/>
+          <w:szCs w:val="21"/>
+          <w:shd w:val="clear" w:fill="1E1E1E"/>
+          <w:lang w:val="en-US" w:eastAsia="zh-CN" w:bidi="ar"/>
+        </w:rPr>
+        <w:t>implements</w:t>
+      </w:r>
+      <w:r>
+        <w:rPr>
+          <w:rFonts w:hint="default" w:ascii="Consolas" w:hAnsi="Consolas" w:eastAsia="Consolas" w:cs="Consolas"/>
+          <w:b w:val="0"/>
+          <w:color w:val="D4D4D4"/>
+          <w:kern w:val="0"/>
+          <w:sz w:val="21"/>
+          <w:szCs w:val="21"/>
+          <w:shd w:val="clear" w:fill="1E1E1E"/>
+          <w:lang w:val="en-US" w:eastAsia="zh-CN" w:bidi="ar"/>
+        </w:rPr>
+        <w:t xml:space="preserve"> </w:t>
+      </w:r>
+      <w:r>
+        <w:rPr>
+          <w:rFonts w:hint="default" w:ascii="Consolas" w:hAnsi="Consolas" w:eastAsia="Consolas" w:cs="Consolas"/>
+          <w:b w:val="0"/>
+          <w:color w:val="4EC9B0"/>
+          <w:kern w:val="0"/>
+          <w:sz w:val="21"/>
+          <w:szCs w:val="21"/>
+          <w:shd w:val="clear" w:fill="1E1E1E"/>
+          <w:lang w:val="en-US" w:eastAsia="zh-CN" w:bidi="ar"/>
+        </w:rPr>
+        <w:t>OnInit</w:t>
+      </w:r>
+      <w:r>
+        <w:rPr>
+          <w:rFonts w:hint="default" w:ascii="Consolas" w:hAnsi="Consolas" w:eastAsia="Consolas" w:cs="Consolas"/>
+          <w:b w:val="0"/>
+          <w:color w:val="D4D4D4"/>
+          <w:kern w:val="0"/>
+          <w:sz w:val="21"/>
+          <w:szCs w:val="21"/>
+          <w:shd w:val="clear" w:fill="1E1E1E"/>
+          <w:lang w:val="en-US" w:eastAsia="zh-CN" w:bidi="ar"/>
+        </w:rPr>
+        <w:t xml:space="preserve"> {</w:t>
+      </w:r>
+    </w:p>
+    <w:p>
+      <w:pPr>
+        <w:keepNext w:val="0"/>
+        <w:keepLines w:val="0"/>
+        <w:widowControl/>
+        <w:suppressLineNumbers w:val="0"/>
+        <w:shd w:val="clear" w:fill="1E1E1E"/>
+        <w:spacing w:line="285" w:lineRule="atLeast"/>
+        <w:jc w:val="left"/>
+      </w:pPr>
+      <w:r>
+        <w:rPr>
+          <w:rFonts w:hint="default" w:ascii="Consolas" w:hAnsi="Consolas" w:eastAsia="Consolas" w:cs="Consolas"/>
+          <w:b w:val="0"/>
+          <w:color w:val="569CD6"/>
+          <w:kern w:val="0"/>
+          <w:sz w:val="21"/>
+          <w:szCs w:val="21"/>
+          <w:shd w:val="clear" w:fill="1E1E1E"/>
+          <w:lang w:val="en-US" w:eastAsia="zh-CN" w:bidi="ar"/>
+        </w:rPr>
+        <w:t>constructor</w:t>
+      </w:r>
+      <w:r>
+        <w:rPr>
+          <w:rFonts w:hint="default" w:ascii="Consolas" w:hAnsi="Consolas" w:eastAsia="Consolas" w:cs="Consolas"/>
+          <w:b w:val="0"/>
+          <w:color w:val="D4D4D4"/>
+          <w:kern w:val="0"/>
+          <w:sz w:val="21"/>
+          <w:szCs w:val="21"/>
+          <w:shd w:val="clear" w:fill="1E1E1E"/>
+          <w:lang w:val="en-US" w:eastAsia="zh-CN" w:bidi="ar"/>
+        </w:rPr>
+        <w:t>() { }</w:t>
+      </w:r>
+    </w:p>
+    <w:p>
+      <w:pPr>
+        <w:keepNext w:val="0"/>
+        <w:keepLines w:val="0"/>
+        <w:widowControl/>
+        <w:suppressLineNumbers w:val="0"/>
+        <w:shd w:val="clear" w:fill="1E1E1E"/>
+        <w:spacing w:line="285" w:lineRule="atLeast"/>
+        <w:jc w:val="left"/>
+        <w:rPr>
+          <w:rFonts w:hint="default" w:ascii="Consolas" w:hAnsi="Consolas" w:eastAsia="Consolas" w:cs="Consolas"/>
+          <w:b w:val="0"/>
+          <w:color w:val="D4D4D4"/>
+          <w:sz w:val="21"/>
+          <w:szCs w:val="21"/>
+        </w:rPr>
+      </w:pPr>
+      <w:r>
+        <w:rPr>
+          <w:rFonts w:hint="default" w:ascii="Consolas" w:hAnsi="Consolas" w:eastAsia="Consolas" w:cs="Consolas"/>
+          <w:b w:val="0"/>
+          <w:color w:val="DCDCAA"/>
+          <w:kern w:val="0"/>
+          <w:sz w:val="21"/>
+          <w:szCs w:val="21"/>
+          <w:shd w:val="clear" w:fill="1E1E1E"/>
+          <w:lang w:val="en-US" w:eastAsia="zh-CN" w:bidi="ar"/>
+        </w:rPr>
+        <w:t>ngOnInit</w:t>
+      </w:r>
+      <w:r>
+        <w:rPr>
+          <w:rFonts w:hint="default" w:ascii="Consolas" w:hAnsi="Consolas" w:eastAsia="Consolas" w:cs="Consolas"/>
+          <w:b w:val="0"/>
+          <w:color w:val="D4D4D4"/>
+          <w:kern w:val="0"/>
+          <w:sz w:val="21"/>
+          <w:szCs w:val="21"/>
+          <w:shd w:val="clear" w:fill="1E1E1E"/>
+          <w:lang w:val="en-US" w:eastAsia="zh-CN" w:bidi="ar"/>
+        </w:rPr>
+        <w:t>() {</w:t>
+      </w:r>
+    </w:p>
+    <w:p>
+      <w:pPr>
+        <w:keepNext w:val="0"/>
+        <w:keepLines w:val="0"/>
+        <w:widowControl/>
+        <w:suppressLineNumbers w:val="0"/>
+        <w:shd w:val="clear" w:fill="1E1E1E"/>
+        <w:spacing w:line="285" w:lineRule="atLeast"/>
+        <w:jc w:val="left"/>
+      </w:pPr>
+      <w:r>
+        <w:rPr>
+          <w:rFonts w:hint="default" w:ascii="Consolas" w:hAnsi="Consolas" w:eastAsia="Consolas" w:cs="Consolas"/>
+          <w:b w:val="0"/>
+          <w:color w:val="D4D4D4"/>
+          <w:kern w:val="0"/>
+          <w:sz w:val="21"/>
+          <w:szCs w:val="21"/>
+          <w:shd w:val="clear" w:fill="1E1E1E"/>
+          <w:lang w:val="en-US" w:eastAsia="zh-CN" w:bidi="ar"/>
+        </w:rPr>
+        <w:t>}</w:t>
+      </w:r>
+    </w:p>
+    <w:p>
+      <w:pPr>
+        <w:ind w:left="0" w:leftChars="0" w:firstLine="0" w:firstLineChars="0"/>
+        <w:rPr>
+          <w:rFonts w:hint="default" w:ascii="Consolas" w:hAnsi="Consolas" w:eastAsia="Consolas" w:cs="Consolas"/>
+          <w:b w:val="0"/>
+          <w:color w:val="D4D4D4"/>
+          <w:kern w:val="0"/>
+          <w:sz w:val="21"/>
+          <w:szCs w:val="21"/>
+          <w:shd w:val="clear" w:fill="1E1E1E"/>
+          <w:lang w:val="en-US" w:eastAsia="zh-CN" w:bidi="ar"/>
+        </w:rPr>
+      </w:pPr>
+      <w:r>
+        <w:rPr>
+          <w:rFonts w:hint="default" w:ascii="Consolas" w:hAnsi="Consolas" w:eastAsia="Consolas" w:cs="Consolas"/>
+          <w:b w:val="0"/>
+          <w:color w:val="D4D4D4"/>
+          <w:kern w:val="0"/>
+          <w:sz w:val="21"/>
+          <w:szCs w:val="21"/>
+          <w:shd w:val="clear" w:fill="1E1E1E"/>
+          <w:lang w:val="en-US" w:eastAsia="zh-CN" w:bidi="ar"/>
+        </w:rPr>
+        <w:t>}</w:t>
+      </w:r>
+    </w:p>
+    <w:p>
+      <w:pPr>
+        <w:ind w:left="0" w:leftChars="0" w:firstLine="0" w:firstLineChars="0"/>
+        <w:rPr>
+          <w:rFonts w:hint="default" w:ascii="Consolas" w:hAnsi="Consolas" w:eastAsia="Consolas" w:cs="Consolas"/>
+          <w:b w:val="0"/>
+          <w:color w:val="D4D4D4"/>
+          <w:kern w:val="0"/>
+          <w:sz w:val="21"/>
+          <w:szCs w:val="21"/>
+          <w:shd w:val="clear" w:fill="1E1E1E"/>
+          <w:lang w:val="en-US" w:eastAsia="zh-CN" w:bidi="ar"/>
+        </w:rPr>
+      </w:pPr>
+    </w:p>
+    <w:p>
+      <w:pPr>
+        <w:bidi w:val="0"/>
+        <w:ind w:left="0" w:leftChars="0" w:firstLine="0" w:firstLineChars="0"/>
+        <w:rPr>
+          <w:rFonts w:hint="default"/>
+          <w:lang w:val="en-US" w:eastAsia="zh-CN"/>
+        </w:rPr>
+      </w:pPr>
+      <w:r>
+        <w:rPr>
+          <w:rFonts w:hint="eastAsia"/>
+          <w:lang w:val="en-US" w:eastAsia="zh-CN"/>
+        </w:rPr>
+        <w:t>组件模板：</w:t>
+      </w:r>
+    </w:p>
+    <w:p>
+      <w:pPr>
+        <w:keepNext w:val="0"/>
+        <w:keepLines w:val="0"/>
+        <w:widowControl/>
+        <w:suppressLineNumbers w:val="0"/>
+        <w:shd w:val="clear" w:fill="1E1E1E"/>
+        <w:spacing w:line="285" w:lineRule="atLeast"/>
+        <w:jc w:val="left"/>
+        <w:rPr>
+          <w:rFonts w:ascii="Consolas" w:hAnsi="Consolas" w:eastAsia="Consolas" w:cs="Consolas"/>
+          <w:b w:val="0"/>
+          <w:color w:val="D4D4D4"/>
+          <w:sz w:val="21"/>
+          <w:szCs w:val="21"/>
+        </w:rPr>
+      </w:pPr>
+      <w:r>
+        <w:rPr>
+          <w:rFonts w:hint="default" w:ascii="Consolas" w:hAnsi="Consolas" w:eastAsia="Consolas" w:cs="Consolas"/>
+          <w:b w:val="0"/>
+          <w:color w:val="808080"/>
+          <w:kern w:val="0"/>
+          <w:sz w:val="21"/>
+          <w:szCs w:val="21"/>
+          <w:shd w:val="clear" w:fill="1E1E1E"/>
+          <w:lang w:val="en-US" w:eastAsia="zh-CN" w:bidi="ar"/>
+        </w:rPr>
+        <w:t>&lt;</w:t>
+      </w:r>
+      <w:r>
+        <w:rPr>
+          <w:rFonts w:hint="default" w:ascii="Consolas" w:hAnsi="Consolas" w:eastAsia="Consolas" w:cs="Consolas"/>
+          <w:b w:val="0"/>
+          <w:color w:val="569CD6"/>
+          <w:kern w:val="0"/>
+          <w:sz w:val="21"/>
+          <w:szCs w:val="21"/>
+          <w:shd w:val="clear" w:fill="1E1E1E"/>
+          <w:lang w:val="en-US" w:eastAsia="zh-CN" w:bidi="ar"/>
+        </w:rPr>
+        <w:t>p</w:t>
+      </w:r>
+      <w:r>
+        <w:rPr>
+          <w:rFonts w:hint="default" w:ascii="Consolas" w:hAnsi="Consolas" w:eastAsia="Consolas" w:cs="Consolas"/>
+          <w:b w:val="0"/>
+          <w:color w:val="D4D4D4"/>
+          <w:kern w:val="0"/>
+          <w:sz w:val="21"/>
+          <w:szCs w:val="21"/>
+          <w:shd w:val="clear" w:fill="1E1E1E"/>
+          <w:lang w:val="en-US" w:eastAsia="zh-CN" w:bidi="ar"/>
+        </w:rPr>
+        <w:t xml:space="preserve"> </w:t>
+      </w:r>
+      <w:r>
+        <w:rPr>
+          <w:rFonts w:hint="default" w:ascii="Consolas" w:hAnsi="Consolas" w:eastAsia="Consolas" w:cs="Consolas"/>
+          <w:b w:val="0"/>
+          <w:color w:val="9CDCFE"/>
+          <w:kern w:val="0"/>
+          <w:sz w:val="21"/>
+          <w:szCs w:val="21"/>
+          <w:shd w:val="clear" w:fill="1E1E1E"/>
+          <w:lang w:val="en-US" w:eastAsia="zh-CN" w:bidi="ar"/>
+        </w:rPr>
+        <w:t>id</w:t>
+      </w:r>
+      <w:r>
+        <w:rPr>
+          <w:rFonts w:hint="default" w:ascii="Consolas" w:hAnsi="Consolas" w:eastAsia="Consolas" w:cs="Consolas"/>
+          <w:b w:val="0"/>
+          <w:color w:val="D4D4D4"/>
+          <w:kern w:val="0"/>
+          <w:sz w:val="21"/>
+          <w:szCs w:val="21"/>
+          <w:shd w:val="clear" w:fill="1E1E1E"/>
+          <w:lang w:val="en-US" w:eastAsia="zh-CN" w:bidi="ar"/>
+        </w:rPr>
+        <w:t>=</w:t>
+      </w:r>
+      <w:r>
+        <w:rPr>
+          <w:rFonts w:hint="default" w:ascii="Consolas" w:hAnsi="Consolas" w:eastAsia="Consolas" w:cs="Consolas"/>
+          <w:b w:val="0"/>
+          <w:color w:val="CE9178"/>
+          <w:kern w:val="0"/>
+          <w:sz w:val="21"/>
+          <w:szCs w:val="21"/>
+          <w:shd w:val="clear" w:fill="1E1E1E"/>
+          <w:lang w:val="en-US" w:eastAsia="zh-CN" w:bidi="ar"/>
+        </w:rPr>
+        <w:t>"servers"</w:t>
+      </w:r>
+      <w:r>
+        <w:rPr>
+          <w:rFonts w:hint="default" w:ascii="Consolas" w:hAnsi="Consolas" w:eastAsia="Consolas" w:cs="Consolas"/>
+          <w:b w:val="0"/>
+          <w:color w:val="D4D4D4"/>
+          <w:kern w:val="0"/>
+          <w:sz w:val="21"/>
+          <w:szCs w:val="21"/>
+          <w:shd w:val="clear" w:fill="1E1E1E"/>
+          <w:lang w:val="en-US" w:eastAsia="zh-CN" w:bidi="ar"/>
+        </w:rPr>
+        <w:t xml:space="preserve"> </w:t>
+      </w:r>
+      <w:r>
+        <w:rPr>
+          <w:rFonts w:hint="default" w:ascii="Consolas" w:hAnsi="Consolas" w:eastAsia="Consolas" w:cs="Consolas"/>
+          <w:b w:val="0"/>
+          <w:color w:val="808080"/>
+          <w:kern w:val="0"/>
+          <w:sz w:val="21"/>
+          <w:szCs w:val="21"/>
+          <w:shd w:val="clear" w:fill="1E1E1E"/>
+          <w:lang w:val="en-US" w:eastAsia="zh-CN" w:bidi="ar"/>
+        </w:rPr>
+        <w:t>&gt;</w:t>
+      </w:r>
+    </w:p>
+    <w:p>
+      <w:pPr>
+        <w:keepNext w:val="0"/>
+        <w:keepLines w:val="0"/>
+        <w:widowControl/>
+        <w:suppressLineNumbers w:val="0"/>
+        <w:shd w:val="clear" w:fill="1E1E1E"/>
+        <w:spacing w:line="285" w:lineRule="atLeast"/>
+        <w:jc w:val="left"/>
+        <w:rPr>
+          <w:rFonts w:hint="default" w:ascii="Consolas" w:hAnsi="Consolas" w:eastAsia="Consolas" w:cs="Consolas"/>
+          <w:b w:val="0"/>
+          <w:color w:val="D4D4D4"/>
+          <w:sz w:val="21"/>
+          <w:szCs w:val="21"/>
+        </w:rPr>
+      </w:pPr>
+      <w:r>
+        <w:rPr>
+          <w:rFonts w:hint="default" w:ascii="Consolas" w:hAnsi="Consolas" w:eastAsia="Consolas" w:cs="Consolas"/>
+          <w:b w:val="0"/>
+          <w:color w:val="808080"/>
+          <w:kern w:val="0"/>
+          <w:sz w:val="21"/>
+          <w:szCs w:val="21"/>
+          <w:shd w:val="clear" w:fill="1E1E1E"/>
+          <w:lang w:val="en-US" w:eastAsia="zh-CN" w:bidi="ar"/>
+        </w:rPr>
+        <w:t>&lt;</w:t>
+      </w:r>
+      <w:r>
+        <w:rPr>
+          <w:rFonts w:hint="default" w:ascii="Consolas" w:hAnsi="Consolas" w:eastAsia="Consolas" w:cs="Consolas"/>
+          <w:b w:val="0"/>
+          <w:color w:val="569CD6"/>
+          <w:kern w:val="0"/>
+          <w:sz w:val="21"/>
+          <w:szCs w:val="21"/>
+          <w:shd w:val="clear" w:fill="1E1E1E"/>
+          <w:lang w:val="en-US" w:eastAsia="zh-CN" w:bidi="ar"/>
+        </w:rPr>
+        <w:t>label</w:t>
+      </w:r>
+      <w:r>
+        <w:rPr>
+          <w:rFonts w:hint="default" w:ascii="Consolas" w:hAnsi="Consolas" w:eastAsia="Consolas" w:cs="Consolas"/>
+          <w:b w:val="0"/>
+          <w:color w:val="D4D4D4"/>
+          <w:kern w:val="0"/>
+          <w:sz w:val="21"/>
+          <w:szCs w:val="21"/>
+          <w:shd w:val="clear" w:fill="1E1E1E"/>
+          <w:lang w:val="en-US" w:eastAsia="zh-CN" w:bidi="ar"/>
+        </w:rPr>
+        <w:t xml:space="preserve"> </w:t>
+      </w:r>
+      <w:r>
+        <w:rPr>
+          <w:rFonts w:hint="default" w:ascii="Consolas" w:hAnsi="Consolas" w:eastAsia="Consolas" w:cs="Consolas"/>
+          <w:b w:val="0"/>
+          <w:color w:val="9CDCFE"/>
+          <w:kern w:val="0"/>
+          <w:sz w:val="21"/>
+          <w:szCs w:val="21"/>
+          <w:shd w:val="clear" w:fill="1E1E1E"/>
+          <w:lang w:val="en-US" w:eastAsia="zh-CN" w:bidi="ar"/>
+        </w:rPr>
+        <w:t>class</w:t>
+      </w:r>
+      <w:r>
+        <w:rPr>
+          <w:rFonts w:hint="default" w:ascii="Consolas" w:hAnsi="Consolas" w:eastAsia="Consolas" w:cs="Consolas"/>
+          <w:b w:val="0"/>
+          <w:color w:val="D4D4D4"/>
+          <w:kern w:val="0"/>
+          <w:sz w:val="21"/>
+          <w:szCs w:val="21"/>
+          <w:shd w:val="clear" w:fill="1E1E1E"/>
+          <w:lang w:val="en-US" w:eastAsia="zh-CN" w:bidi="ar"/>
+        </w:rPr>
+        <w:t>=</w:t>
+      </w:r>
+      <w:r>
+        <w:rPr>
+          <w:rFonts w:hint="default" w:ascii="Consolas" w:hAnsi="Consolas" w:eastAsia="Consolas" w:cs="Consolas"/>
+          <w:b w:val="0"/>
+          <w:color w:val="CE9178"/>
+          <w:kern w:val="0"/>
+          <w:sz w:val="21"/>
+          <w:szCs w:val="21"/>
+          <w:shd w:val="clear" w:fill="1E1E1E"/>
+          <w:lang w:val="en-US" w:eastAsia="zh-CN" w:bidi="ar"/>
+        </w:rPr>
+        <w:t>"pa1"</w:t>
+      </w:r>
+      <w:r>
+        <w:rPr>
+          <w:rFonts w:hint="default" w:ascii="Consolas" w:hAnsi="Consolas" w:eastAsia="Consolas" w:cs="Consolas"/>
+          <w:b w:val="0"/>
+          <w:color w:val="808080"/>
+          <w:kern w:val="0"/>
+          <w:sz w:val="21"/>
+          <w:szCs w:val="21"/>
+          <w:shd w:val="clear" w:fill="1E1E1E"/>
+          <w:lang w:val="en-US" w:eastAsia="zh-CN" w:bidi="ar"/>
+        </w:rPr>
+        <w:t>&gt;</w:t>
+      </w:r>
+      <w:r>
+        <w:rPr>
+          <w:rFonts w:hint="default" w:ascii="Consolas" w:hAnsi="Consolas" w:eastAsia="Consolas" w:cs="Consolas"/>
+          <w:b w:val="0"/>
+          <w:color w:val="D4D4D4"/>
+          <w:kern w:val="0"/>
+          <w:sz w:val="21"/>
+          <w:szCs w:val="21"/>
+          <w:shd w:val="clear" w:fill="1E1E1E"/>
+          <w:lang w:val="en-US" w:eastAsia="zh-CN" w:bidi="ar"/>
+        </w:rPr>
+        <w:t>servers works!</w:t>
+      </w:r>
+      <w:r>
+        <w:rPr>
+          <w:rFonts w:hint="default" w:ascii="Consolas" w:hAnsi="Consolas" w:eastAsia="Consolas" w:cs="Consolas"/>
+          <w:b w:val="0"/>
+          <w:color w:val="808080"/>
+          <w:kern w:val="0"/>
+          <w:sz w:val="21"/>
+          <w:szCs w:val="21"/>
+          <w:shd w:val="clear" w:fill="1E1E1E"/>
+          <w:lang w:val="en-US" w:eastAsia="zh-CN" w:bidi="ar"/>
+        </w:rPr>
+        <w:t>&lt;/</w:t>
+      </w:r>
+      <w:r>
+        <w:rPr>
+          <w:rFonts w:hint="default" w:ascii="Consolas" w:hAnsi="Consolas" w:eastAsia="Consolas" w:cs="Consolas"/>
+          <w:b w:val="0"/>
+          <w:color w:val="569CD6"/>
+          <w:kern w:val="0"/>
+          <w:sz w:val="21"/>
+          <w:szCs w:val="21"/>
+          <w:shd w:val="clear" w:fill="1E1E1E"/>
+          <w:lang w:val="en-US" w:eastAsia="zh-CN" w:bidi="ar"/>
+        </w:rPr>
+        <w:t>label</w:t>
+      </w:r>
+      <w:r>
+        <w:rPr>
+          <w:rFonts w:hint="default" w:ascii="Consolas" w:hAnsi="Consolas" w:eastAsia="Consolas" w:cs="Consolas"/>
+          <w:b w:val="0"/>
+          <w:color w:val="808080"/>
+          <w:kern w:val="0"/>
+          <w:sz w:val="21"/>
+          <w:szCs w:val="21"/>
+          <w:shd w:val="clear" w:fill="1E1E1E"/>
+          <w:lang w:val="en-US" w:eastAsia="zh-CN" w:bidi="ar"/>
+        </w:rPr>
+        <w:t>&gt;</w:t>
+      </w:r>
+    </w:p>
+    <w:p>
+      <w:pPr>
+        <w:keepNext w:val="0"/>
+        <w:keepLines w:val="0"/>
+        <w:widowControl/>
+        <w:suppressLineNumbers w:val="0"/>
+        <w:shd w:val="clear" w:fill="1E1E1E"/>
+        <w:spacing w:line="285" w:lineRule="atLeast"/>
+        <w:jc w:val="left"/>
+        <w:rPr>
+          <w:rFonts w:hint="default" w:ascii="Consolas" w:hAnsi="Consolas" w:eastAsia="Consolas" w:cs="Consolas"/>
+          <w:b w:val="0"/>
+          <w:color w:val="D4D4D4"/>
+          <w:sz w:val="21"/>
+          <w:szCs w:val="21"/>
+        </w:rPr>
+      </w:pPr>
+      <w:r>
+        <w:rPr>
+          <w:rFonts w:hint="default" w:ascii="Consolas" w:hAnsi="Consolas" w:eastAsia="Consolas" w:cs="Consolas"/>
+          <w:b w:val="0"/>
+          <w:color w:val="808080"/>
+          <w:kern w:val="0"/>
+          <w:sz w:val="21"/>
+          <w:szCs w:val="21"/>
+          <w:shd w:val="clear" w:fill="1E1E1E"/>
+          <w:lang w:val="en-US" w:eastAsia="zh-CN" w:bidi="ar"/>
+        </w:rPr>
+        <w:t>&lt;/</w:t>
+      </w:r>
+      <w:r>
+        <w:rPr>
+          <w:rFonts w:hint="default" w:ascii="Consolas" w:hAnsi="Consolas" w:eastAsia="Consolas" w:cs="Consolas"/>
+          <w:b w:val="0"/>
+          <w:color w:val="569CD6"/>
+          <w:kern w:val="0"/>
+          <w:sz w:val="21"/>
+          <w:szCs w:val="21"/>
+          <w:shd w:val="clear" w:fill="1E1E1E"/>
+          <w:lang w:val="en-US" w:eastAsia="zh-CN" w:bidi="ar"/>
+        </w:rPr>
+        <w:t>p</w:t>
+      </w:r>
+      <w:r>
+        <w:rPr>
+          <w:rFonts w:hint="default" w:ascii="Consolas" w:hAnsi="Consolas" w:eastAsia="Consolas" w:cs="Consolas"/>
+          <w:b w:val="0"/>
+          <w:color w:val="808080"/>
+          <w:kern w:val="0"/>
+          <w:sz w:val="21"/>
+          <w:szCs w:val="21"/>
+          <w:shd w:val="clear" w:fill="1E1E1E"/>
+          <w:lang w:val="en-US" w:eastAsia="zh-CN" w:bidi="ar"/>
+        </w:rPr>
+        <w:t>&gt;</w:t>
+      </w:r>
+    </w:p>
+    <w:p>
+      <w:pPr>
+        <w:ind w:left="0" w:leftChars="0" w:firstLine="0" w:firstLineChars="0"/>
+        <w:rPr>
+          <w:rFonts w:hint="eastAsia" w:ascii="Consolas" w:hAnsi="Consolas" w:eastAsia="Consolas" w:cs="Consolas"/>
+          <w:b w:val="0"/>
+          <w:color w:val="D4D4D4"/>
+          <w:kern w:val="0"/>
+          <w:sz w:val="21"/>
+          <w:szCs w:val="21"/>
+          <w:shd w:val="clear" w:fill="1E1E1E"/>
+          <w:lang w:val="en-US" w:eastAsia="zh-CN" w:bidi="ar"/>
+        </w:rPr>
+      </w:pPr>
+    </w:p>
+    <w:p>
+      <w:pPr>
+        <w:bidi w:val="0"/>
+        <w:ind w:left="0" w:leftChars="0" w:firstLine="0" w:firstLineChars="0"/>
+        <w:rPr>
+          <w:rFonts w:hint="eastAsia"/>
+          <w:lang w:val="en-US" w:eastAsia="zh-CN"/>
+        </w:rPr>
+      </w:pPr>
+      <w:r>
+        <w:rPr>
+          <w:rFonts w:hint="eastAsia"/>
+          <w:lang w:val="en-US" w:eastAsia="zh-CN"/>
+        </w:rPr>
+        <w:t>组件样式：</w:t>
+      </w:r>
+    </w:p>
+    <w:p>
+      <w:pPr>
+        <w:keepNext w:val="0"/>
+        <w:keepLines w:val="0"/>
+        <w:widowControl/>
+        <w:suppressLineNumbers w:val="0"/>
+        <w:shd w:val="clear" w:fill="1E1E1E"/>
+        <w:spacing w:line="285" w:lineRule="atLeast"/>
+        <w:jc w:val="left"/>
+        <w:rPr>
+          <w:rFonts w:ascii="Consolas" w:hAnsi="Consolas" w:eastAsia="Consolas" w:cs="Consolas"/>
+          <w:b w:val="0"/>
+          <w:color w:val="D4D4D4"/>
+          <w:sz w:val="21"/>
+          <w:szCs w:val="21"/>
+        </w:rPr>
+      </w:pPr>
+      <w:r>
+        <w:rPr>
+          <w:rFonts w:hint="default" w:ascii="Consolas" w:hAnsi="Consolas" w:eastAsia="Consolas" w:cs="Consolas"/>
+          <w:b w:val="0"/>
+          <w:color w:val="D7BA7D"/>
+          <w:kern w:val="0"/>
+          <w:sz w:val="21"/>
+          <w:szCs w:val="21"/>
+          <w:shd w:val="clear" w:fill="1E1E1E"/>
+          <w:lang w:val="en-US" w:eastAsia="zh-CN" w:bidi="ar"/>
+        </w:rPr>
+        <w:t>#servers</w:t>
+      </w:r>
+      <w:r>
+        <w:rPr>
+          <w:rFonts w:hint="default" w:ascii="Consolas" w:hAnsi="Consolas" w:eastAsia="Consolas" w:cs="Consolas"/>
+          <w:b w:val="0"/>
+          <w:color w:val="D4D4D4"/>
+          <w:kern w:val="0"/>
+          <w:sz w:val="21"/>
+          <w:szCs w:val="21"/>
+          <w:shd w:val="clear" w:fill="1E1E1E"/>
+          <w:lang w:val="en-US" w:eastAsia="zh-CN" w:bidi="ar"/>
+        </w:rPr>
+        <w:t xml:space="preserve"> </w:t>
+      </w:r>
+      <w:r>
+        <w:rPr>
+          <w:rFonts w:hint="default" w:ascii="Consolas" w:hAnsi="Consolas" w:eastAsia="Consolas" w:cs="Consolas"/>
+          <w:b w:val="0"/>
+          <w:color w:val="D7BA7D"/>
+          <w:kern w:val="0"/>
+          <w:sz w:val="21"/>
+          <w:szCs w:val="21"/>
+          <w:shd w:val="clear" w:fill="1E1E1E"/>
+          <w:lang w:val="en-US" w:eastAsia="zh-CN" w:bidi="ar"/>
+        </w:rPr>
+        <w:t>.pa1</w:t>
+      </w:r>
+      <w:r>
+        <w:rPr>
+          <w:rFonts w:hint="default" w:ascii="Consolas" w:hAnsi="Consolas" w:eastAsia="Consolas" w:cs="Consolas"/>
+          <w:b w:val="0"/>
+          <w:color w:val="D4D4D4"/>
+          <w:kern w:val="0"/>
+          <w:sz w:val="21"/>
+          <w:szCs w:val="21"/>
+          <w:shd w:val="clear" w:fill="1E1E1E"/>
+          <w:lang w:val="en-US" w:eastAsia="zh-CN" w:bidi="ar"/>
+        </w:rPr>
+        <w:t xml:space="preserve"> {</w:t>
+      </w:r>
+    </w:p>
+    <w:p>
+      <w:pPr>
+        <w:keepNext w:val="0"/>
+        <w:keepLines w:val="0"/>
+        <w:widowControl/>
+        <w:suppressLineNumbers w:val="0"/>
+        <w:shd w:val="clear" w:fill="1E1E1E"/>
+        <w:spacing w:line="285" w:lineRule="atLeast"/>
+        <w:jc w:val="left"/>
+        <w:rPr>
+          <w:rFonts w:hint="default" w:ascii="Consolas" w:hAnsi="Consolas" w:eastAsia="Consolas" w:cs="Consolas"/>
+          <w:b w:val="0"/>
+          <w:color w:val="D4D4D4"/>
+          <w:sz w:val="21"/>
+          <w:szCs w:val="21"/>
+        </w:rPr>
+      </w:pPr>
+      <w:r>
+        <w:rPr>
+          <w:rFonts w:hint="default" w:ascii="Consolas" w:hAnsi="Consolas" w:eastAsia="Consolas" w:cs="Consolas"/>
+          <w:b w:val="0"/>
+          <w:color w:val="9CDCFE"/>
+          <w:kern w:val="0"/>
+          <w:sz w:val="21"/>
+          <w:szCs w:val="21"/>
+          <w:shd w:val="clear" w:fill="1E1E1E"/>
+          <w:lang w:val="en-US" w:eastAsia="zh-CN" w:bidi="ar"/>
+        </w:rPr>
+        <w:t>color</w:t>
+      </w:r>
+      <w:r>
+        <w:rPr>
+          <w:rFonts w:hint="default" w:ascii="Consolas" w:hAnsi="Consolas" w:eastAsia="Consolas" w:cs="Consolas"/>
+          <w:b w:val="0"/>
+          <w:color w:val="D4D4D4"/>
+          <w:kern w:val="0"/>
+          <w:sz w:val="21"/>
+          <w:szCs w:val="21"/>
+          <w:shd w:val="clear" w:fill="1E1E1E"/>
+          <w:lang w:val="en-US" w:eastAsia="zh-CN" w:bidi="ar"/>
+        </w:rPr>
+        <w:t xml:space="preserve">: </w:t>
+      </w:r>
+      <w:r>
+        <w:rPr>
+          <w:rFonts w:hint="default" w:ascii="Consolas" w:hAnsi="Consolas" w:eastAsia="Consolas" w:cs="Consolas"/>
+          <w:b w:val="0"/>
+          <w:color w:val="CE9178"/>
+          <w:kern w:val="0"/>
+          <w:sz w:val="21"/>
+          <w:szCs w:val="21"/>
+          <w:shd w:val="clear" w:fill="1E1E1E"/>
+          <w:lang w:val="en-US" w:eastAsia="zh-CN" w:bidi="ar"/>
+        </w:rPr>
+        <w:t>red</w:t>
+      </w:r>
+      <w:r>
+        <w:rPr>
+          <w:rFonts w:hint="default" w:ascii="Consolas" w:hAnsi="Consolas" w:eastAsia="Consolas" w:cs="Consolas"/>
+          <w:b w:val="0"/>
+          <w:color w:val="D4D4D4"/>
+          <w:kern w:val="0"/>
+          <w:sz w:val="21"/>
+          <w:szCs w:val="21"/>
+          <w:shd w:val="clear" w:fill="1E1E1E"/>
+          <w:lang w:val="en-US" w:eastAsia="zh-CN" w:bidi="ar"/>
+        </w:rPr>
+        <w:t>;</w:t>
+      </w:r>
+    </w:p>
+    <w:p>
+      <w:pPr>
+        <w:keepNext w:val="0"/>
+        <w:keepLines w:val="0"/>
+        <w:widowControl/>
+        <w:suppressLineNumbers w:val="0"/>
+        <w:shd w:val="clear" w:fill="1E1E1E"/>
+        <w:spacing w:line="285" w:lineRule="atLeast"/>
+        <w:jc w:val="left"/>
+        <w:rPr>
+          <w:rFonts w:hint="eastAsia"/>
+          <w:lang w:val="en-US" w:eastAsia="zh-CN"/>
+        </w:rPr>
+      </w:pPr>
+      <w:r>
+        <w:rPr>
+          <w:rFonts w:hint="default" w:ascii="Consolas" w:hAnsi="Consolas" w:eastAsia="Consolas" w:cs="Consolas"/>
+          <w:b w:val="0"/>
+          <w:color w:val="D4D4D4"/>
+          <w:kern w:val="0"/>
+          <w:sz w:val="21"/>
+          <w:szCs w:val="21"/>
+          <w:shd w:val="clear" w:fill="1E1E1E"/>
+          <w:lang w:val="en-US" w:eastAsia="zh-CN" w:bidi="ar"/>
+        </w:rPr>
+        <w:t>}</w:t>
+      </w:r>
+    </w:p>
+    <w:p>
+      <w:pPr>
+        <w:bidi w:val="0"/>
+        <w:rPr>
+          <w:rFonts w:hint="eastAsia"/>
+          <w:lang w:val="en-US" w:eastAsia="zh-CN"/>
+        </w:rPr>
+      </w:pPr>
+      <w:r>
+        <w:rPr>
+          <w:rFonts w:hint="eastAsia"/>
+          <w:lang w:val="en-US" w:eastAsia="zh-CN"/>
+        </w:rPr>
+        <w:t>效果展示：</w:t>
+      </w:r>
+    </w:p>
+    <w:p>
+      <w:pPr>
+        <w:bidi w:val="0"/>
+        <w:ind w:left="0" w:leftChars="0" w:firstLine="0" w:firstLineChars="0"/>
+        <w:rPr>
+          <w:rFonts w:hint="eastAsia"/>
+          <w:lang w:val="en-US" w:eastAsia="zh-CN"/>
+        </w:rPr>
+      </w:pPr>
+      <w:bookmarkStart w:id="0" w:name="_GoBack"/>
+      <w:bookmarkEnd w:id="0"/>
+      <w:r>
+        <w:drawing>
+          <wp:inline distT="0" distB="0" distL="114300" distR="114300">
+            <wp:extent cx="5270500" cy="1779905"/>
+            <wp:effectExtent l="0" t="0" r="6350" b="10795"/>
+            <wp:docPr id="17" name="图片 8"/>
+            <wp:cNvGraphicFramePr>
+              <a:graphicFrameLocks xmlns:a="http://schemas.openxmlformats.org/drawingml/2006/main" noChangeAspect="1"/>
+            </wp:cNvGraphicFramePr>
+            <a:graphic xmlns:a="http://schemas.openxmlformats.org/drawingml/2006/main">
+              <a:graphicData uri="http://schemas.openxmlformats.org/drawingml/2006/picture">
+                <pic:pic xmlns:pic="http://schemas.openxmlformats.org/drawingml/2006/picture">
+                  <pic:nvPicPr>
+                    <pic:cNvPr id="17" name="图片 8"/>
+                    <pic:cNvPicPr>
+                      <a:picLocks noChangeAspect="1"/>
+                    </pic:cNvPicPr>
+                  </pic:nvPicPr>
+                  <pic:blipFill>
+                    <a:blip r:embed="rId19"/>
+                    <a:stretch>
+                      <a:fillRect/>
+                    </a:stretch>
+                  </pic:blipFill>
+                  <pic:spPr>
+                    <a:xfrm>
+                      <a:off x="0" y="0"/>
+                      <a:ext cx="5270500" cy="1779905"/>
+                    </a:xfrm>
+                    <a:prstGeom prst="rect">
+                      <a:avLst/>
+                    </a:prstGeom>
+                    <a:noFill/>
+                    <a:ln>
+                      <a:noFill/>
+                    </a:ln>
+                  </pic:spPr>
+                </pic:pic>
+              </a:graphicData>
+            </a:graphic>
+          </wp:inline>
+        </w:drawing>
+      </w:r>
+    </w:p>
+    <w:p>
+      <w:pPr>
+        <w:ind w:left="0" w:leftChars="0" w:firstLine="0" w:firstLineChars="0"/>
+        <w:rPr>
+          <w:rFonts w:hint="default"/>
           <w:lang w:val="en-US" w:eastAsia="zh-CN"/>
         </w:rPr>
       </w:pPr>
@@ -7096,13 +9012,13 @@
       <w:sz w:val="24"/>
     </w:rPr>
   </w:style>
-  <w:style w:type="character" w:default="1" w:styleId="7">
+  <w:style w:type="character" w:default="1" w:styleId="9">
     <w:name w:val="Default Paragraph Font"/>
     <w:semiHidden/>
     <w:qFormat/>
     <w:uiPriority w:val="0"/>
   </w:style>
-  <w:style w:type="table" w:default="1" w:styleId="11">
+  <w:style w:type="table" w:default="1" w:styleId="7">
     <w:name w:val="Normal Table"/>
     <w:semiHidden/>
     <w:qFormat/>
@@ -7133,44 +9049,9 @@
       <w:lang w:val="en-US" w:eastAsia="zh-CN" w:bidi="ar"/>
     </w:rPr>
   </w:style>
-  <w:style w:type="character" w:styleId="8">
-    <w:name w:val="FollowedHyperlink"/>
+  <w:style w:type="table" w:styleId="8">
+    <w:name w:val="Table Grid"/>
     <w:basedOn w:val="7"/>
-    <w:qFormat/>
-    <w:uiPriority w:val="0"/>
-    <w:rPr>
-      <w:color w:val="800080"/>
-      <w:u w:val="single"/>
-    </w:rPr>
-  </w:style>
-  <w:style w:type="character" w:styleId="9">
-    <w:name w:val="HTML Typewriter"/>
-    <w:basedOn w:val="7"/>
-    <w:qFormat/>
-    <w:uiPriority w:val="0"/>
-    <w:rPr>
-      <w:rFonts w:ascii="Courier New" w:hAnsi="Courier New"/>
-      <w:sz w:val="20"/>
-    </w:rPr>
-  </w:style>
-  <w:style w:type="character" w:styleId="10">
-    <w:name w:val="Hyperlink"/>
-    <w:basedOn w:val="7"/>
-    <w:qFormat/>
-    <w:uiPriority w:val="0"/>
-    <w:rPr>
-      <w:color w:val="0563C1" w:themeColor="hyperlink"/>
-      <w:u w:val="single"/>
-      <w14:textFill>
-        <w14:solidFill>
-          <w14:schemeClr w14:val="hlink"/>
-        </w14:solidFill>
-      </w14:textFill>
-    </w:rPr>
-  </w:style>
-  <w:style w:type="table" w:styleId="12">
-    <w:name w:val="Table Grid"/>
-    <w:basedOn w:val="11"/>
     <w:qFormat/>
     <w:uiPriority w:val="0"/>
     <w:pPr>
@@ -7188,6 +9069,41 @@
       </w:tblBorders>
       <w:tblLayout w:type="fixed"/>
     </w:tblPr>
+  </w:style>
+  <w:style w:type="character" w:styleId="10">
+    <w:name w:val="FollowedHyperlink"/>
+    <w:basedOn w:val="9"/>
+    <w:qFormat/>
+    <w:uiPriority w:val="0"/>
+    <w:rPr>
+      <w:color w:val="800080"/>
+      <w:u w:val="single"/>
+    </w:rPr>
+  </w:style>
+  <w:style w:type="character" w:styleId="11">
+    <w:name w:val="HTML Typewriter"/>
+    <w:basedOn w:val="9"/>
+    <w:qFormat/>
+    <w:uiPriority w:val="0"/>
+    <w:rPr>
+      <w:rFonts w:ascii="Courier New" w:hAnsi="Courier New"/>
+      <w:sz w:val="20"/>
+    </w:rPr>
+  </w:style>
+  <w:style w:type="character" w:styleId="12">
+    <w:name w:val="Hyperlink"/>
+    <w:basedOn w:val="9"/>
+    <w:qFormat/>
+    <w:uiPriority w:val="0"/>
+    <w:rPr>
+      <w:color w:val="0563C1" w:themeColor="hyperlink"/>
+      <w:u w:val="single"/>
+      <w14:textFill>
+        <w14:solidFill>
+          <w14:schemeClr w14:val="hlink"/>
+        </w14:solidFill>
+      </w14:textFill>
+    </w:rPr>
   </w:style>
   <w:style w:type="paragraph" w:styleId="13">
     <w:name w:val="List Paragraph"/>

</xml_diff>

<commit_message>
docs(Angular):使用内置模板样式渲染组件 Signed-off-by: byf312358196 <baiyifan@163.com>
</commit_message>
<xml_diff>
--- a/10.Web前端/01.Angular/Angular入门基础.docx
+++ b/10.Web前端/01.Angular/Angular入门基础.docx
@@ -7611,8 +7611,6 @@
           <w:lang w:val="en-US" w:eastAsia="zh-CN"/>
         </w:rPr>
       </w:pPr>
-      <w:bookmarkStart w:id="0" w:name="_GoBack"/>
-      <w:bookmarkEnd w:id="0"/>
       <w:r>
         <w:drawing>
           <wp:inline distT="0" distB="0" distL="114300" distR="114300">
@@ -7660,6 +7658,2615 @@
     <w:p>
       <w:pPr>
         <w:ind w:left="0" w:leftChars="0" w:firstLine="0" w:firstLineChars="0"/>
+        <w:rPr>
+          <w:rFonts w:hint="eastAsia"/>
+          <w:lang w:val="en-US" w:eastAsia="zh-CN"/>
+        </w:rPr>
+      </w:pPr>
+      <w:r>
+        <w:rPr>
+          <w:rFonts w:hint="eastAsia"/>
+          <w:lang w:val="en-US" w:eastAsia="zh-CN"/>
+        </w:rPr>
+        <w:t>重复组件servers.component.html</w:t>
+      </w:r>
+    </w:p>
+    <w:tbl>
+      <w:tblPr>
+        <w:tblStyle w:val="8"/>
+        <w:tblW w:w="8522" w:type="dxa"/>
+        <w:tblInd w:w="0" w:type="dxa"/>
+        <w:tblBorders>
+          <w:top w:val="single" w:color="auto" w:sz="4" w:space="0"/>
+          <w:left w:val="single" w:color="auto" w:sz="4" w:space="0"/>
+          <w:bottom w:val="single" w:color="auto" w:sz="4" w:space="0"/>
+          <w:right w:val="single" w:color="auto" w:sz="4" w:space="0"/>
+          <w:insideH w:val="single" w:color="auto" w:sz="4" w:space="0"/>
+          <w:insideV w:val="single" w:color="auto" w:sz="4" w:space="0"/>
+        </w:tblBorders>
+        <w:tblLayout w:type="fixed"/>
+        <w:tblCellMar>
+          <w:left w:w="108" w:type="dxa"/>
+          <w:right w:w="108" w:type="dxa"/>
+        </w:tblCellMar>
+      </w:tblPr>
+      <w:tblGrid>
+        <w:gridCol w:w="8522"/>
+      </w:tblGrid>
+      <w:tr>
+        <w:tblPrEx>
+          <w:tblBorders>
+            <w:top w:val="single" w:color="auto" w:sz="4" w:space="0"/>
+            <w:left w:val="single" w:color="auto" w:sz="4" w:space="0"/>
+            <w:bottom w:val="single" w:color="auto" w:sz="4" w:space="0"/>
+            <w:right w:val="single" w:color="auto" w:sz="4" w:space="0"/>
+            <w:insideH w:val="single" w:color="auto" w:sz="4" w:space="0"/>
+            <w:insideV w:val="single" w:color="auto" w:sz="4" w:space="0"/>
+          </w:tblBorders>
+          <w:tblLayout w:type="fixed"/>
+          <w:tblCellMar>
+            <w:left w:w="108" w:type="dxa"/>
+            <w:right w:w="108" w:type="dxa"/>
+          </w:tblCellMar>
+        </w:tblPrEx>
+        <w:tc>
+          <w:tcPr>
+            <w:tcW w:w="8522" w:type="dxa"/>
+          </w:tcPr>
+          <w:p>
+            <w:pPr>
+              <w:keepNext w:val="0"/>
+              <w:keepLines w:val="0"/>
+              <w:widowControl/>
+              <w:suppressLineNumbers w:val="0"/>
+              <w:shd w:val="clear" w:fill="1E1E1E"/>
+              <w:spacing w:line="285" w:lineRule="atLeast"/>
+              <w:jc w:val="left"/>
+              <w:rPr>
+                <w:rFonts w:ascii="Consolas" w:hAnsi="Consolas" w:eastAsia="Consolas" w:cs="Consolas"/>
+                <w:b w:val="0"/>
+                <w:color w:val="D4D4D4"/>
+                <w:sz w:val="21"/>
+                <w:szCs w:val="21"/>
+              </w:rPr>
+            </w:pPr>
+            <w:r>
+              <w:rPr>
+                <w:rFonts w:hint="default" w:ascii="Consolas" w:hAnsi="Consolas" w:eastAsia="Consolas" w:cs="Consolas"/>
+                <w:b w:val="0"/>
+                <w:color w:val="808080"/>
+                <w:kern w:val="0"/>
+                <w:sz w:val="21"/>
+                <w:szCs w:val="21"/>
+                <w:shd w:val="clear" w:fill="1E1E1E"/>
+                <w:lang w:val="en-US" w:eastAsia="zh-CN" w:bidi="ar"/>
+              </w:rPr>
+              <w:t>&lt;</w:t>
+            </w:r>
+            <w:r>
+              <w:rPr>
+                <w:rFonts w:hint="default" w:ascii="Consolas" w:hAnsi="Consolas" w:eastAsia="Consolas" w:cs="Consolas"/>
+                <w:b w:val="0"/>
+                <w:color w:val="569CD6"/>
+                <w:kern w:val="0"/>
+                <w:sz w:val="21"/>
+                <w:szCs w:val="21"/>
+                <w:shd w:val="clear" w:fill="1E1E1E"/>
+                <w:lang w:val="en-US" w:eastAsia="zh-CN" w:bidi="ar"/>
+              </w:rPr>
+              <w:t>app-server</w:t>
+            </w:r>
+            <w:r>
+              <w:rPr>
+                <w:rFonts w:hint="default" w:ascii="Consolas" w:hAnsi="Consolas" w:eastAsia="Consolas" w:cs="Consolas"/>
+                <w:b w:val="0"/>
+                <w:color w:val="808080"/>
+                <w:kern w:val="0"/>
+                <w:sz w:val="21"/>
+                <w:szCs w:val="21"/>
+                <w:shd w:val="clear" w:fill="1E1E1E"/>
+                <w:lang w:val="en-US" w:eastAsia="zh-CN" w:bidi="ar"/>
+              </w:rPr>
+              <w:t>&gt;&lt;/</w:t>
+            </w:r>
+            <w:r>
+              <w:rPr>
+                <w:rFonts w:hint="default" w:ascii="Consolas" w:hAnsi="Consolas" w:eastAsia="Consolas" w:cs="Consolas"/>
+                <w:b w:val="0"/>
+                <w:color w:val="569CD6"/>
+                <w:kern w:val="0"/>
+                <w:sz w:val="21"/>
+                <w:szCs w:val="21"/>
+                <w:shd w:val="clear" w:fill="1E1E1E"/>
+                <w:lang w:val="en-US" w:eastAsia="zh-CN" w:bidi="ar"/>
+              </w:rPr>
+              <w:t>app-server</w:t>
+            </w:r>
+            <w:r>
+              <w:rPr>
+                <w:rFonts w:hint="default" w:ascii="Consolas" w:hAnsi="Consolas" w:eastAsia="Consolas" w:cs="Consolas"/>
+                <w:b w:val="0"/>
+                <w:color w:val="808080"/>
+                <w:kern w:val="0"/>
+                <w:sz w:val="21"/>
+                <w:szCs w:val="21"/>
+                <w:shd w:val="clear" w:fill="1E1E1E"/>
+                <w:lang w:val="en-US" w:eastAsia="zh-CN" w:bidi="ar"/>
+              </w:rPr>
+              <w:t>&gt;</w:t>
+            </w:r>
+          </w:p>
+          <w:p>
+            <w:pPr>
+              <w:keepNext w:val="0"/>
+              <w:keepLines w:val="0"/>
+              <w:widowControl/>
+              <w:suppressLineNumbers w:val="0"/>
+              <w:shd w:val="clear" w:fill="1E1E1E"/>
+              <w:spacing w:line="285" w:lineRule="atLeast"/>
+              <w:jc w:val="left"/>
+              <w:rPr>
+                <w:rFonts w:hint="eastAsia"/>
+                <w:vertAlign w:val="baseline"/>
+                <w:lang w:val="en-US" w:eastAsia="zh-CN"/>
+              </w:rPr>
+            </w:pPr>
+            <w:r>
+              <w:rPr>
+                <w:rFonts w:hint="default" w:ascii="Consolas" w:hAnsi="Consolas" w:eastAsia="Consolas" w:cs="Consolas"/>
+                <w:b w:val="0"/>
+                <w:color w:val="808080"/>
+                <w:kern w:val="0"/>
+                <w:sz w:val="21"/>
+                <w:szCs w:val="21"/>
+                <w:shd w:val="clear" w:fill="1E1E1E"/>
+                <w:lang w:val="en-US" w:eastAsia="zh-CN" w:bidi="ar"/>
+              </w:rPr>
+              <w:t>&lt;</w:t>
+            </w:r>
+            <w:r>
+              <w:rPr>
+                <w:rFonts w:hint="default" w:ascii="Consolas" w:hAnsi="Consolas" w:eastAsia="Consolas" w:cs="Consolas"/>
+                <w:b w:val="0"/>
+                <w:color w:val="569CD6"/>
+                <w:kern w:val="0"/>
+                <w:sz w:val="21"/>
+                <w:szCs w:val="21"/>
+                <w:shd w:val="clear" w:fill="1E1E1E"/>
+                <w:lang w:val="en-US" w:eastAsia="zh-CN" w:bidi="ar"/>
+              </w:rPr>
+              <w:t>app-server</w:t>
+            </w:r>
+            <w:r>
+              <w:rPr>
+                <w:rFonts w:hint="default" w:ascii="Consolas" w:hAnsi="Consolas" w:eastAsia="Consolas" w:cs="Consolas"/>
+                <w:b w:val="0"/>
+                <w:color w:val="808080"/>
+                <w:kern w:val="0"/>
+                <w:sz w:val="21"/>
+                <w:szCs w:val="21"/>
+                <w:shd w:val="clear" w:fill="1E1E1E"/>
+                <w:lang w:val="en-US" w:eastAsia="zh-CN" w:bidi="ar"/>
+              </w:rPr>
+              <w:t>&gt;&lt;/</w:t>
+            </w:r>
+            <w:r>
+              <w:rPr>
+                <w:rFonts w:hint="default" w:ascii="Consolas" w:hAnsi="Consolas" w:eastAsia="Consolas" w:cs="Consolas"/>
+                <w:b w:val="0"/>
+                <w:color w:val="569CD6"/>
+                <w:kern w:val="0"/>
+                <w:sz w:val="21"/>
+                <w:szCs w:val="21"/>
+                <w:shd w:val="clear" w:fill="1E1E1E"/>
+                <w:lang w:val="en-US" w:eastAsia="zh-CN" w:bidi="ar"/>
+              </w:rPr>
+              <w:t>app-server</w:t>
+            </w:r>
+            <w:r>
+              <w:rPr>
+                <w:rFonts w:hint="default" w:ascii="Consolas" w:hAnsi="Consolas" w:eastAsia="Consolas" w:cs="Consolas"/>
+                <w:b w:val="0"/>
+                <w:color w:val="808080"/>
+                <w:kern w:val="0"/>
+                <w:sz w:val="21"/>
+                <w:szCs w:val="21"/>
+                <w:shd w:val="clear" w:fill="1E1E1E"/>
+                <w:lang w:val="en-US" w:eastAsia="zh-CN" w:bidi="ar"/>
+              </w:rPr>
+              <w:t>&gt;</w:t>
+            </w:r>
+          </w:p>
+        </w:tc>
+      </w:tr>
+    </w:tbl>
+    <w:p>
+      <w:pPr>
+        <w:ind w:left="0" w:leftChars="0" w:firstLine="0" w:firstLineChars="0"/>
+        <w:rPr>
+          <w:rFonts w:hint="eastAsia"/>
+          <w:lang w:val="en-US" w:eastAsia="zh-CN"/>
+        </w:rPr>
+      </w:pPr>
+      <w:r>
+        <w:rPr>
+          <w:rFonts w:hint="eastAsia"/>
+          <w:lang w:val="en-US" w:eastAsia="zh-CN"/>
+        </w:rPr>
+        <w:t>在父组件app.component.html中引用</w:t>
+      </w:r>
+    </w:p>
+    <w:tbl>
+      <w:tblPr>
+        <w:tblStyle w:val="8"/>
+        <w:tblW w:w="8522" w:type="dxa"/>
+        <w:tblInd w:w="0" w:type="dxa"/>
+        <w:tblBorders>
+          <w:top w:val="single" w:color="auto" w:sz="4" w:space="0"/>
+          <w:left w:val="single" w:color="auto" w:sz="4" w:space="0"/>
+          <w:bottom w:val="single" w:color="auto" w:sz="4" w:space="0"/>
+          <w:right w:val="single" w:color="auto" w:sz="4" w:space="0"/>
+          <w:insideH w:val="single" w:color="auto" w:sz="4" w:space="0"/>
+          <w:insideV w:val="single" w:color="auto" w:sz="4" w:space="0"/>
+        </w:tblBorders>
+        <w:tblLayout w:type="fixed"/>
+        <w:tblCellMar>
+          <w:left w:w="108" w:type="dxa"/>
+          <w:right w:w="108" w:type="dxa"/>
+        </w:tblCellMar>
+      </w:tblPr>
+      <w:tblGrid>
+        <w:gridCol w:w="8522"/>
+      </w:tblGrid>
+      <w:tr>
+        <w:tblPrEx>
+          <w:tblBorders>
+            <w:top w:val="single" w:color="auto" w:sz="4" w:space="0"/>
+            <w:left w:val="single" w:color="auto" w:sz="4" w:space="0"/>
+            <w:bottom w:val="single" w:color="auto" w:sz="4" w:space="0"/>
+            <w:right w:val="single" w:color="auto" w:sz="4" w:space="0"/>
+            <w:insideH w:val="single" w:color="auto" w:sz="4" w:space="0"/>
+            <w:insideV w:val="single" w:color="auto" w:sz="4" w:space="0"/>
+          </w:tblBorders>
+          <w:tblLayout w:type="fixed"/>
+          <w:tblCellMar>
+            <w:left w:w="108" w:type="dxa"/>
+            <w:right w:w="108" w:type="dxa"/>
+          </w:tblCellMar>
+        </w:tblPrEx>
+        <w:tc>
+          <w:tcPr>
+            <w:tcW w:w="8522" w:type="dxa"/>
+          </w:tcPr>
+          <w:p>
+            <w:pPr>
+              <w:keepNext w:val="0"/>
+              <w:keepLines w:val="0"/>
+              <w:widowControl/>
+              <w:suppressLineNumbers w:val="0"/>
+              <w:shd w:val="clear" w:fill="1E1E1E"/>
+              <w:spacing w:line="285" w:lineRule="atLeast"/>
+              <w:jc w:val="left"/>
+              <w:rPr>
+                <w:rFonts w:ascii="Consolas" w:hAnsi="Consolas" w:eastAsia="Consolas" w:cs="Consolas"/>
+                <w:b w:val="0"/>
+                <w:color w:val="D4D4D4"/>
+                <w:sz w:val="21"/>
+                <w:szCs w:val="21"/>
+              </w:rPr>
+            </w:pPr>
+            <w:r>
+              <w:rPr>
+                <w:rFonts w:hint="default" w:ascii="Consolas" w:hAnsi="Consolas" w:eastAsia="Consolas" w:cs="Consolas"/>
+                <w:b w:val="0"/>
+                <w:color w:val="808080"/>
+                <w:kern w:val="0"/>
+                <w:sz w:val="21"/>
+                <w:szCs w:val="21"/>
+                <w:shd w:val="clear" w:fill="1E1E1E"/>
+                <w:lang w:val="en-US" w:eastAsia="zh-CN" w:bidi="ar"/>
+              </w:rPr>
+              <w:t>&lt;</w:t>
+            </w:r>
+            <w:r>
+              <w:rPr>
+                <w:rFonts w:hint="default" w:ascii="Consolas" w:hAnsi="Consolas" w:eastAsia="Consolas" w:cs="Consolas"/>
+                <w:b w:val="0"/>
+                <w:color w:val="569CD6"/>
+                <w:kern w:val="0"/>
+                <w:sz w:val="21"/>
+                <w:szCs w:val="21"/>
+                <w:shd w:val="clear" w:fill="1E1E1E"/>
+                <w:lang w:val="en-US" w:eastAsia="zh-CN" w:bidi="ar"/>
+              </w:rPr>
+              <w:t>h2</w:t>
+            </w:r>
+            <w:r>
+              <w:rPr>
+                <w:rFonts w:hint="default" w:ascii="Consolas" w:hAnsi="Consolas" w:eastAsia="Consolas" w:cs="Consolas"/>
+                <w:b w:val="0"/>
+                <w:color w:val="808080"/>
+                <w:kern w:val="0"/>
+                <w:sz w:val="21"/>
+                <w:szCs w:val="21"/>
+                <w:shd w:val="clear" w:fill="1E1E1E"/>
+                <w:lang w:val="en-US" w:eastAsia="zh-CN" w:bidi="ar"/>
+              </w:rPr>
+              <w:t>&gt;</w:t>
+            </w:r>
+            <w:r>
+              <w:rPr>
+                <w:rFonts w:hint="default" w:ascii="Consolas" w:hAnsi="Consolas" w:eastAsia="Consolas" w:cs="Consolas"/>
+                <w:b w:val="0"/>
+                <w:color w:val="D4D4D4"/>
+                <w:kern w:val="0"/>
+                <w:sz w:val="21"/>
+                <w:szCs w:val="21"/>
+                <w:shd w:val="clear" w:fill="1E1E1E"/>
+                <w:lang w:val="en-US" w:eastAsia="zh-CN" w:bidi="ar"/>
+              </w:rPr>
+              <w:t>这是一个APP根组件</w:t>
+            </w:r>
+            <w:r>
+              <w:rPr>
+                <w:rFonts w:hint="default" w:ascii="Consolas" w:hAnsi="Consolas" w:eastAsia="Consolas" w:cs="Consolas"/>
+                <w:b w:val="0"/>
+                <w:color w:val="808080"/>
+                <w:kern w:val="0"/>
+                <w:sz w:val="21"/>
+                <w:szCs w:val="21"/>
+                <w:shd w:val="clear" w:fill="1E1E1E"/>
+                <w:lang w:val="en-US" w:eastAsia="zh-CN" w:bidi="ar"/>
+              </w:rPr>
+              <w:t>&lt;/</w:t>
+            </w:r>
+            <w:r>
+              <w:rPr>
+                <w:rFonts w:hint="default" w:ascii="Consolas" w:hAnsi="Consolas" w:eastAsia="Consolas" w:cs="Consolas"/>
+                <w:b w:val="0"/>
+                <w:color w:val="569CD6"/>
+                <w:kern w:val="0"/>
+                <w:sz w:val="21"/>
+                <w:szCs w:val="21"/>
+                <w:shd w:val="clear" w:fill="1E1E1E"/>
+                <w:lang w:val="en-US" w:eastAsia="zh-CN" w:bidi="ar"/>
+              </w:rPr>
+              <w:t>h2</w:t>
+            </w:r>
+            <w:r>
+              <w:rPr>
+                <w:rFonts w:hint="default" w:ascii="Consolas" w:hAnsi="Consolas" w:eastAsia="Consolas" w:cs="Consolas"/>
+                <w:b w:val="0"/>
+                <w:color w:val="808080"/>
+                <w:kern w:val="0"/>
+                <w:sz w:val="21"/>
+                <w:szCs w:val="21"/>
+                <w:shd w:val="clear" w:fill="1E1E1E"/>
+                <w:lang w:val="en-US" w:eastAsia="zh-CN" w:bidi="ar"/>
+              </w:rPr>
+              <w:t>&gt;</w:t>
+            </w:r>
+          </w:p>
+          <w:p>
+            <w:pPr>
+              <w:keepNext w:val="0"/>
+              <w:keepLines w:val="0"/>
+              <w:widowControl/>
+              <w:suppressLineNumbers w:val="0"/>
+              <w:shd w:val="clear" w:fill="1E1E1E"/>
+              <w:spacing w:line="285" w:lineRule="atLeast"/>
+              <w:jc w:val="left"/>
+              <w:rPr>
+                <w:rFonts w:hint="eastAsia"/>
+                <w:vertAlign w:val="baseline"/>
+                <w:lang w:val="en-US" w:eastAsia="zh-CN"/>
+              </w:rPr>
+            </w:pPr>
+            <w:r>
+              <w:rPr>
+                <w:rFonts w:hint="default" w:ascii="Consolas" w:hAnsi="Consolas" w:eastAsia="Consolas" w:cs="Consolas"/>
+                <w:b w:val="0"/>
+                <w:color w:val="808080"/>
+                <w:kern w:val="0"/>
+                <w:sz w:val="21"/>
+                <w:szCs w:val="21"/>
+                <w:shd w:val="clear" w:fill="1E1E1E"/>
+                <w:lang w:val="en-US" w:eastAsia="zh-CN" w:bidi="ar"/>
+              </w:rPr>
+              <w:t>&lt;</w:t>
+            </w:r>
+            <w:r>
+              <w:rPr>
+                <w:rFonts w:hint="default" w:ascii="Consolas" w:hAnsi="Consolas" w:eastAsia="Consolas" w:cs="Consolas"/>
+                <w:b w:val="0"/>
+                <w:color w:val="569CD6"/>
+                <w:kern w:val="0"/>
+                <w:sz w:val="21"/>
+                <w:szCs w:val="21"/>
+                <w:shd w:val="clear" w:fill="1E1E1E"/>
+                <w:lang w:val="en-US" w:eastAsia="zh-CN" w:bidi="ar"/>
+              </w:rPr>
+              <w:t>app-servers</w:t>
+            </w:r>
+            <w:r>
+              <w:rPr>
+                <w:rFonts w:hint="default" w:ascii="Consolas" w:hAnsi="Consolas" w:eastAsia="Consolas" w:cs="Consolas"/>
+                <w:b w:val="0"/>
+                <w:color w:val="808080"/>
+                <w:kern w:val="0"/>
+                <w:sz w:val="21"/>
+                <w:szCs w:val="21"/>
+                <w:shd w:val="clear" w:fill="1E1E1E"/>
+                <w:lang w:val="en-US" w:eastAsia="zh-CN" w:bidi="ar"/>
+              </w:rPr>
+              <w:t>&gt;&lt;/</w:t>
+            </w:r>
+            <w:r>
+              <w:rPr>
+                <w:rFonts w:hint="default" w:ascii="Consolas" w:hAnsi="Consolas" w:eastAsia="Consolas" w:cs="Consolas"/>
+                <w:b w:val="0"/>
+                <w:color w:val="569CD6"/>
+                <w:kern w:val="0"/>
+                <w:sz w:val="21"/>
+                <w:szCs w:val="21"/>
+                <w:shd w:val="clear" w:fill="1E1E1E"/>
+                <w:lang w:val="en-US" w:eastAsia="zh-CN" w:bidi="ar"/>
+              </w:rPr>
+              <w:t>app-servers</w:t>
+            </w:r>
+            <w:r>
+              <w:rPr>
+                <w:rFonts w:hint="default" w:ascii="Consolas" w:hAnsi="Consolas" w:eastAsia="Consolas" w:cs="Consolas"/>
+                <w:b w:val="0"/>
+                <w:color w:val="808080"/>
+                <w:kern w:val="0"/>
+                <w:sz w:val="21"/>
+                <w:szCs w:val="21"/>
+                <w:shd w:val="clear" w:fill="1E1E1E"/>
+                <w:lang w:val="en-US" w:eastAsia="zh-CN" w:bidi="ar"/>
+              </w:rPr>
+              <w:t>&gt;</w:t>
+            </w:r>
+          </w:p>
+        </w:tc>
+      </w:tr>
+    </w:tbl>
+    <w:p>
+      <w:pPr>
+        <w:ind w:left="0" w:leftChars="0" w:firstLine="0" w:firstLineChars="0"/>
+        <w:rPr>
+          <w:rFonts w:hint="eastAsia"/>
+          <w:lang w:val="en-US" w:eastAsia="zh-CN"/>
+        </w:rPr>
+      </w:pPr>
+    </w:p>
+    <w:p>
+      <w:pPr>
+        <w:pStyle w:val="4"/>
+        <w:bidi w:val="0"/>
+        <w:rPr>
+          <w:rFonts w:hint="eastAsia"/>
+          <w:lang w:val="en-US" w:eastAsia="zh-CN"/>
+        </w:rPr>
+      </w:pPr>
+      <w:r>
+        <w:rPr>
+          <w:rFonts w:hint="eastAsia"/>
+          <w:lang w:val="en-US" w:eastAsia="zh-CN"/>
+        </w:rPr>
+        <w:t>2.6使用组件模板</w:t>
+      </w:r>
+    </w:p>
+    <w:p>
+      <w:pPr>
+        <w:rPr>
+          <w:rFonts w:hint="default"/>
+          <w:lang w:val="en-US" w:eastAsia="zh-CN"/>
+        </w:rPr>
+      </w:pPr>
+      <w:r>
+        <w:rPr>
+          <w:rFonts w:hint="eastAsia"/>
+          <w:lang w:val="en-US" w:eastAsia="zh-CN"/>
+        </w:rPr>
+        <w:t>（1）网页显示的模板templateUrl外置文件设置</w:t>
+      </w:r>
+    </w:p>
+    <w:tbl>
+      <w:tblPr>
+        <w:tblStyle w:val="8"/>
+        <w:tblW w:w="8522" w:type="dxa"/>
+        <w:tblInd w:w="0" w:type="dxa"/>
+        <w:tblBorders>
+          <w:top w:val="single" w:color="auto" w:sz="4" w:space="0"/>
+          <w:left w:val="single" w:color="auto" w:sz="4" w:space="0"/>
+          <w:bottom w:val="single" w:color="auto" w:sz="4" w:space="0"/>
+          <w:right w:val="single" w:color="auto" w:sz="4" w:space="0"/>
+          <w:insideH w:val="single" w:color="auto" w:sz="4" w:space="0"/>
+          <w:insideV w:val="single" w:color="auto" w:sz="4" w:space="0"/>
+        </w:tblBorders>
+        <w:tblLayout w:type="fixed"/>
+        <w:tblCellMar>
+          <w:left w:w="108" w:type="dxa"/>
+          <w:right w:w="108" w:type="dxa"/>
+        </w:tblCellMar>
+      </w:tblPr>
+      <w:tblGrid>
+        <w:gridCol w:w="8522"/>
+      </w:tblGrid>
+      <w:tr>
+        <w:tblPrEx>
+          <w:tblBorders>
+            <w:top w:val="single" w:color="auto" w:sz="4" w:space="0"/>
+            <w:left w:val="single" w:color="auto" w:sz="4" w:space="0"/>
+            <w:bottom w:val="single" w:color="auto" w:sz="4" w:space="0"/>
+            <w:right w:val="single" w:color="auto" w:sz="4" w:space="0"/>
+            <w:insideH w:val="single" w:color="auto" w:sz="4" w:space="0"/>
+            <w:insideV w:val="single" w:color="auto" w:sz="4" w:space="0"/>
+          </w:tblBorders>
+          <w:tblLayout w:type="fixed"/>
+          <w:tblCellMar>
+            <w:left w:w="108" w:type="dxa"/>
+            <w:right w:w="108" w:type="dxa"/>
+          </w:tblCellMar>
+        </w:tblPrEx>
+        <w:tc>
+          <w:tcPr>
+            <w:tcW w:w="8522" w:type="dxa"/>
+          </w:tcPr>
+          <w:p>
+            <w:pPr>
+              <w:keepNext w:val="0"/>
+              <w:keepLines w:val="0"/>
+              <w:widowControl/>
+              <w:suppressLineNumbers w:val="0"/>
+              <w:shd w:val="clear" w:fill="1E1E1E"/>
+              <w:spacing w:line="285" w:lineRule="atLeast"/>
+              <w:jc w:val="left"/>
+              <w:rPr>
+                <w:rFonts w:ascii="Consolas" w:hAnsi="Consolas" w:eastAsia="Consolas" w:cs="Consolas"/>
+                <w:b w:val="0"/>
+                <w:color w:val="D4D4D4"/>
+                <w:sz w:val="21"/>
+                <w:szCs w:val="21"/>
+              </w:rPr>
+            </w:pPr>
+            <w:r>
+              <w:rPr>
+                <w:rFonts w:hint="default" w:ascii="Consolas" w:hAnsi="Consolas" w:eastAsia="Consolas" w:cs="Consolas"/>
+                <w:b w:val="0"/>
+                <w:color w:val="D4D4D4"/>
+                <w:kern w:val="0"/>
+                <w:sz w:val="21"/>
+                <w:szCs w:val="21"/>
+                <w:shd w:val="clear" w:fill="1E1E1E"/>
+                <w:lang w:val="en-US" w:eastAsia="zh-CN" w:bidi="ar"/>
+              </w:rPr>
+              <w:t>@</w:t>
+            </w:r>
+            <w:r>
+              <w:rPr>
+                <w:rFonts w:hint="default" w:ascii="Consolas" w:hAnsi="Consolas" w:eastAsia="Consolas" w:cs="Consolas"/>
+                <w:b w:val="0"/>
+                <w:color w:val="DCDCAA"/>
+                <w:kern w:val="0"/>
+                <w:sz w:val="21"/>
+                <w:szCs w:val="21"/>
+                <w:shd w:val="clear" w:fill="1E1E1E"/>
+                <w:lang w:val="en-US" w:eastAsia="zh-CN" w:bidi="ar"/>
+              </w:rPr>
+              <w:t>Component</w:t>
+            </w:r>
+            <w:r>
+              <w:rPr>
+                <w:rFonts w:hint="default" w:ascii="Consolas" w:hAnsi="Consolas" w:eastAsia="Consolas" w:cs="Consolas"/>
+                <w:b w:val="0"/>
+                <w:color w:val="D4D4D4"/>
+                <w:kern w:val="0"/>
+                <w:sz w:val="21"/>
+                <w:szCs w:val="21"/>
+                <w:shd w:val="clear" w:fill="1E1E1E"/>
+                <w:lang w:val="en-US" w:eastAsia="zh-CN" w:bidi="ar"/>
+              </w:rPr>
+              <w:t>({</w:t>
+            </w:r>
+          </w:p>
+          <w:p>
+            <w:pPr>
+              <w:keepNext w:val="0"/>
+              <w:keepLines w:val="0"/>
+              <w:widowControl/>
+              <w:suppressLineNumbers w:val="0"/>
+              <w:shd w:val="clear" w:fill="1E1E1E"/>
+              <w:spacing w:line="285" w:lineRule="atLeast"/>
+              <w:jc w:val="left"/>
+              <w:rPr>
+                <w:rFonts w:hint="default" w:ascii="Consolas" w:hAnsi="Consolas" w:eastAsia="Consolas" w:cs="Consolas"/>
+                <w:b w:val="0"/>
+                <w:color w:val="D4D4D4"/>
+                <w:sz w:val="21"/>
+                <w:szCs w:val="21"/>
+              </w:rPr>
+            </w:pPr>
+            <w:r>
+              <w:rPr>
+                <w:rFonts w:hint="default" w:ascii="Consolas" w:hAnsi="Consolas" w:eastAsia="Consolas" w:cs="Consolas"/>
+                <w:b w:val="0"/>
+                <w:color w:val="9CDCFE"/>
+                <w:kern w:val="0"/>
+                <w:sz w:val="21"/>
+                <w:szCs w:val="21"/>
+                <w:shd w:val="clear" w:fill="1E1E1E"/>
+                <w:lang w:val="en-US" w:eastAsia="zh-CN" w:bidi="ar"/>
+              </w:rPr>
+              <w:t>selector:</w:t>
+            </w:r>
+            <w:r>
+              <w:rPr>
+                <w:rFonts w:hint="default" w:ascii="Consolas" w:hAnsi="Consolas" w:eastAsia="Consolas" w:cs="Consolas"/>
+                <w:b w:val="0"/>
+                <w:color w:val="D4D4D4"/>
+                <w:kern w:val="0"/>
+                <w:sz w:val="21"/>
+                <w:szCs w:val="21"/>
+                <w:shd w:val="clear" w:fill="1E1E1E"/>
+                <w:lang w:val="en-US" w:eastAsia="zh-CN" w:bidi="ar"/>
+              </w:rPr>
+              <w:t xml:space="preserve"> </w:t>
+            </w:r>
+            <w:r>
+              <w:rPr>
+                <w:rFonts w:hint="default" w:ascii="Consolas" w:hAnsi="Consolas" w:eastAsia="Consolas" w:cs="Consolas"/>
+                <w:b w:val="0"/>
+                <w:color w:val="CE9178"/>
+                <w:kern w:val="0"/>
+                <w:sz w:val="21"/>
+                <w:szCs w:val="21"/>
+                <w:shd w:val="clear" w:fill="1E1E1E"/>
+                <w:lang w:val="en-US" w:eastAsia="zh-CN" w:bidi="ar"/>
+              </w:rPr>
+              <w:t>'app-servers'</w:t>
+            </w:r>
+            <w:r>
+              <w:rPr>
+                <w:rFonts w:hint="default" w:ascii="Consolas" w:hAnsi="Consolas" w:eastAsia="Consolas" w:cs="Consolas"/>
+                <w:b w:val="0"/>
+                <w:color w:val="D4D4D4"/>
+                <w:kern w:val="0"/>
+                <w:sz w:val="21"/>
+                <w:szCs w:val="21"/>
+                <w:shd w:val="clear" w:fill="1E1E1E"/>
+                <w:lang w:val="en-US" w:eastAsia="zh-CN" w:bidi="ar"/>
+              </w:rPr>
+              <w:t>,</w:t>
+            </w:r>
+          </w:p>
+          <w:p>
+            <w:pPr>
+              <w:keepNext w:val="0"/>
+              <w:keepLines w:val="0"/>
+              <w:widowControl/>
+              <w:suppressLineNumbers w:val="0"/>
+              <w:shd w:val="clear" w:fill="1E1E1E"/>
+              <w:spacing w:line="285" w:lineRule="atLeast"/>
+              <w:jc w:val="left"/>
+              <w:rPr>
+                <w:rFonts w:hint="default" w:ascii="Consolas" w:hAnsi="Consolas" w:eastAsia="Consolas" w:cs="Consolas"/>
+                <w:b w:val="0"/>
+                <w:color w:val="D4D4D4"/>
+                <w:sz w:val="21"/>
+                <w:szCs w:val="21"/>
+              </w:rPr>
+            </w:pPr>
+            <w:r>
+              <w:rPr>
+                <w:rFonts w:hint="default" w:ascii="Consolas" w:hAnsi="Consolas" w:eastAsia="Consolas" w:cs="Consolas"/>
+                <w:b w:val="0"/>
+                <w:color w:val="9CDCFE"/>
+                <w:kern w:val="0"/>
+                <w:sz w:val="21"/>
+                <w:szCs w:val="21"/>
+                <w:shd w:val="clear" w:fill="1E1E1E"/>
+                <w:lang w:val="en-US" w:eastAsia="zh-CN" w:bidi="ar"/>
+              </w:rPr>
+              <w:t>templateUrl:</w:t>
+            </w:r>
+            <w:r>
+              <w:rPr>
+                <w:rFonts w:hint="default" w:ascii="Consolas" w:hAnsi="Consolas" w:eastAsia="Consolas" w:cs="Consolas"/>
+                <w:b w:val="0"/>
+                <w:color w:val="D4D4D4"/>
+                <w:kern w:val="0"/>
+                <w:sz w:val="21"/>
+                <w:szCs w:val="21"/>
+                <w:shd w:val="clear" w:fill="1E1E1E"/>
+                <w:lang w:val="en-US" w:eastAsia="zh-CN" w:bidi="ar"/>
+              </w:rPr>
+              <w:t xml:space="preserve"> </w:t>
+            </w:r>
+            <w:r>
+              <w:rPr>
+                <w:rFonts w:hint="default" w:ascii="Consolas" w:hAnsi="Consolas" w:eastAsia="Consolas" w:cs="Consolas"/>
+                <w:b w:val="0"/>
+                <w:color w:val="CE9178"/>
+                <w:kern w:val="0"/>
+                <w:sz w:val="21"/>
+                <w:szCs w:val="21"/>
+                <w:shd w:val="clear" w:fill="1E1E1E"/>
+                <w:lang w:val="en-US" w:eastAsia="zh-CN" w:bidi="ar"/>
+              </w:rPr>
+              <w:t>'./servers.component.html'</w:t>
+            </w:r>
+            <w:r>
+              <w:rPr>
+                <w:rFonts w:hint="default" w:ascii="Consolas" w:hAnsi="Consolas" w:eastAsia="Consolas" w:cs="Consolas"/>
+                <w:b w:val="0"/>
+                <w:color w:val="D4D4D4"/>
+                <w:kern w:val="0"/>
+                <w:sz w:val="21"/>
+                <w:szCs w:val="21"/>
+                <w:shd w:val="clear" w:fill="1E1E1E"/>
+                <w:lang w:val="en-US" w:eastAsia="zh-CN" w:bidi="ar"/>
+              </w:rPr>
+              <w:t>,</w:t>
+            </w:r>
+          </w:p>
+          <w:p>
+            <w:pPr>
+              <w:keepNext w:val="0"/>
+              <w:keepLines w:val="0"/>
+              <w:widowControl/>
+              <w:suppressLineNumbers w:val="0"/>
+              <w:shd w:val="clear" w:fill="1E1E1E"/>
+              <w:spacing w:line="285" w:lineRule="atLeast"/>
+              <w:jc w:val="left"/>
+              <w:rPr>
+                <w:rFonts w:hint="default" w:ascii="Consolas" w:hAnsi="Consolas" w:eastAsia="Consolas" w:cs="Consolas"/>
+                <w:b w:val="0"/>
+                <w:color w:val="D4D4D4"/>
+                <w:sz w:val="21"/>
+                <w:szCs w:val="21"/>
+              </w:rPr>
+            </w:pPr>
+            <w:r>
+              <w:rPr>
+                <w:rFonts w:hint="default" w:ascii="Consolas" w:hAnsi="Consolas" w:eastAsia="Consolas" w:cs="Consolas"/>
+                <w:b w:val="0"/>
+                <w:color w:val="9CDCFE"/>
+                <w:kern w:val="0"/>
+                <w:sz w:val="21"/>
+                <w:szCs w:val="21"/>
+                <w:shd w:val="clear" w:fill="1E1E1E"/>
+                <w:lang w:val="en-US" w:eastAsia="zh-CN" w:bidi="ar"/>
+              </w:rPr>
+              <w:t>styleUrls:</w:t>
+            </w:r>
+            <w:r>
+              <w:rPr>
+                <w:rFonts w:hint="default" w:ascii="Consolas" w:hAnsi="Consolas" w:eastAsia="Consolas" w:cs="Consolas"/>
+                <w:b w:val="0"/>
+                <w:color w:val="D4D4D4"/>
+                <w:kern w:val="0"/>
+                <w:sz w:val="21"/>
+                <w:szCs w:val="21"/>
+                <w:shd w:val="clear" w:fill="1E1E1E"/>
+                <w:lang w:val="en-US" w:eastAsia="zh-CN" w:bidi="ar"/>
+              </w:rPr>
+              <w:t xml:space="preserve"> [</w:t>
+            </w:r>
+            <w:r>
+              <w:rPr>
+                <w:rFonts w:hint="default" w:ascii="Consolas" w:hAnsi="Consolas" w:eastAsia="Consolas" w:cs="Consolas"/>
+                <w:b w:val="0"/>
+                <w:color w:val="CE9178"/>
+                <w:kern w:val="0"/>
+                <w:sz w:val="21"/>
+                <w:szCs w:val="21"/>
+                <w:shd w:val="clear" w:fill="1E1E1E"/>
+                <w:lang w:val="en-US" w:eastAsia="zh-CN" w:bidi="ar"/>
+              </w:rPr>
+              <w:t>'./servers.component.css'</w:t>
+            </w:r>
+            <w:r>
+              <w:rPr>
+                <w:rFonts w:hint="default" w:ascii="Consolas" w:hAnsi="Consolas" w:eastAsia="Consolas" w:cs="Consolas"/>
+                <w:b w:val="0"/>
+                <w:color w:val="D4D4D4"/>
+                <w:kern w:val="0"/>
+                <w:sz w:val="21"/>
+                <w:szCs w:val="21"/>
+                <w:shd w:val="clear" w:fill="1E1E1E"/>
+                <w:lang w:val="en-US" w:eastAsia="zh-CN" w:bidi="ar"/>
+              </w:rPr>
+              <w:t>]</w:t>
+            </w:r>
+          </w:p>
+          <w:p>
+            <w:pPr>
+              <w:keepNext w:val="0"/>
+              <w:keepLines w:val="0"/>
+              <w:widowControl/>
+              <w:suppressLineNumbers w:val="0"/>
+              <w:shd w:val="clear" w:fill="1E1E1E"/>
+              <w:spacing w:line="285" w:lineRule="atLeast"/>
+              <w:jc w:val="left"/>
+              <w:rPr>
+                <w:rFonts w:hint="eastAsia"/>
+                <w:vertAlign w:val="baseline"/>
+                <w:lang w:val="en-US" w:eastAsia="zh-CN"/>
+              </w:rPr>
+            </w:pPr>
+            <w:r>
+              <w:rPr>
+                <w:rFonts w:hint="default" w:ascii="Consolas" w:hAnsi="Consolas" w:eastAsia="Consolas" w:cs="Consolas"/>
+                <w:b w:val="0"/>
+                <w:color w:val="D4D4D4"/>
+                <w:kern w:val="0"/>
+                <w:sz w:val="21"/>
+                <w:szCs w:val="21"/>
+                <w:shd w:val="clear" w:fill="1E1E1E"/>
+                <w:lang w:val="en-US" w:eastAsia="zh-CN" w:bidi="ar"/>
+              </w:rPr>
+              <w:t>})</w:t>
+            </w:r>
+          </w:p>
+        </w:tc>
+      </w:tr>
+    </w:tbl>
+    <w:p>
+      <w:pPr>
+        <w:rPr>
+          <w:rFonts w:hint="eastAsia"/>
+          <w:lang w:val="en-US" w:eastAsia="zh-CN"/>
+        </w:rPr>
+      </w:pPr>
+    </w:p>
+    <w:p>
+      <w:pPr>
+        <w:numPr>
+          <w:ilvl w:val="0"/>
+          <w:numId w:val="11"/>
+        </w:numPr>
+        <w:ind w:left="0" w:leftChars="0" w:firstLine="0" w:firstLineChars="0"/>
+        <w:rPr>
+          <w:rFonts w:hint="eastAsia"/>
+          <w:lang w:val="en-US" w:eastAsia="zh-CN"/>
+        </w:rPr>
+      </w:pPr>
+      <w:r>
+        <w:rPr>
+          <w:rFonts w:hint="eastAsia"/>
+          <w:lang w:val="en-US" w:eastAsia="zh-CN"/>
+        </w:rPr>
+        <w:t>内置模板设置</w:t>
+      </w:r>
+    </w:p>
+    <w:tbl>
+      <w:tblPr>
+        <w:tblStyle w:val="8"/>
+        <w:tblW w:w="8522" w:type="dxa"/>
+        <w:tblInd w:w="0" w:type="dxa"/>
+        <w:tblBorders>
+          <w:top w:val="single" w:color="auto" w:sz="4" w:space="0"/>
+          <w:left w:val="single" w:color="auto" w:sz="4" w:space="0"/>
+          <w:bottom w:val="single" w:color="auto" w:sz="4" w:space="0"/>
+          <w:right w:val="single" w:color="auto" w:sz="4" w:space="0"/>
+          <w:insideH w:val="single" w:color="auto" w:sz="4" w:space="0"/>
+          <w:insideV w:val="single" w:color="auto" w:sz="4" w:space="0"/>
+        </w:tblBorders>
+        <w:tblLayout w:type="fixed"/>
+        <w:tblCellMar>
+          <w:left w:w="108" w:type="dxa"/>
+          <w:right w:w="108" w:type="dxa"/>
+        </w:tblCellMar>
+      </w:tblPr>
+      <w:tblGrid>
+        <w:gridCol w:w="8522"/>
+      </w:tblGrid>
+      <w:tr>
+        <w:tblPrEx>
+          <w:tblBorders>
+            <w:top w:val="single" w:color="auto" w:sz="4" w:space="0"/>
+            <w:left w:val="single" w:color="auto" w:sz="4" w:space="0"/>
+            <w:bottom w:val="single" w:color="auto" w:sz="4" w:space="0"/>
+            <w:right w:val="single" w:color="auto" w:sz="4" w:space="0"/>
+            <w:insideH w:val="single" w:color="auto" w:sz="4" w:space="0"/>
+            <w:insideV w:val="single" w:color="auto" w:sz="4" w:space="0"/>
+          </w:tblBorders>
+          <w:tblLayout w:type="fixed"/>
+          <w:tblCellMar>
+            <w:left w:w="108" w:type="dxa"/>
+            <w:right w:w="108" w:type="dxa"/>
+          </w:tblCellMar>
+        </w:tblPrEx>
+        <w:tc>
+          <w:tcPr>
+            <w:tcW w:w="8522" w:type="dxa"/>
+          </w:tcPr>
+          <w:p>
+            <w:pPr>
+              <w:keepNext w:val="0"/>
+              <w:keepLines w:val="0"/>
+              <w:widowControl/>
+              <w:suppressLineNumbers w:val="0"/>
+              <w:shd w:val="clear" w:fill="1E1E1E"/>
+              <w:spacing w:line="285" w:lineRule="atLeast"/>
+              <w:jc w:val="left"/>
+              <w:rPr>
+                <w:rFonts w:ascii="Consolas" w:hAnsi="Consolas" w:eastAsia="Consolas" w:cs="Consolas"/>
+                <w:b w:val="0"/>
+                <w:color w:val="D4D4D4"/>
+                <w:sz w:val="21"/>
+                <w:szCs w:val="21"/>
+              </w:rPr>
+            </w:pPr>
+            <w:r>
+              <w:rPr>
+                <w:rFonts w:hint="default" w:ascii="Consolas" w:hAnsi="Consolas" w:eastAsia="Consolas" w:cs="Consolas"/>
+                <w:b w:val="0"/>
+                <w:color w:val="D4D4D4"/>
+                <w:kern w:val="0"/>
+                <w:sz w:val="21"/>
+                <w:szCs w:val="21"/>
+                <w:shd w:val="clear" w:fill="1E1E1E"/>
+                <w:lang w:val="en-US" w:eastAsia="zh-CN" w:bidi="ar"/>
+              </w:rPr>
+              <w:t>@</w:t>
+            </w:r>
+            <w:r>
+              <w:rPr>
+                <w:rFonts w:hint="default" w:ascii="Consolas" w:hAnsi="Consolas" w:eastAsia="Consolas" w:cs="Consolas"/>
+                <w:b w:val="0"/>
+                <w:color w:val="DCDCAA"/>
+                <w:kern w:val="0"/>
+                <w:sz w:val="21"/>
+                <w:szCs w:val="21"/>
+                <w:shd w:val="clear" w:fill="1E1E1E"/>
+                <w:lang w:val="en-US" w:eastAsia="zh-CN" w:bidi="ar"/>
+              </w:rPr>
+              <w:t>Component</w:t>
+            </w:r>
+            <w:r>
+              <w:rPr>
+                <w:rFonts w:hint="default" w:ascii="Consolas" w:hAnsi="Consolas" w:eastAsia="Consolas" w:cs="Consolas"/>
+                <w:b w:val="0"/>
+                <w:color w:val="D4D4D4"/>
+                <w:kern w:val="0"/>
+                <w:sz w:val="21"/>
+                <w:szCs w:val="21"/>
+                <w:shd w:val="clear" w:fill="1E1E1E"/>
+                <w:lang w:val="en-US" w:eastAsia="zh-CN" w:bidi="ar"/>
+              </w:rPr>
+              <w:t>({</w:t>
+            </w:r>
+          </w:p>
+          <w:p>
+            <w:pPr>
+              <w:keepNext w:val="0"/>
+              <w:keepLines w:val="0"/>
+              <w:widowControl/>
+              <w:suppressLineNumbers w:val="0"/>
+              <w:shd w:val="clear" w:fill="1E1E1E"/>
+              <w:spacing w:line="285" w:lineRule="atLeast"/>
+              <w:jc w:val="left"/>
+              <w:rPr>
+                <w:rFonts w:hint="default" w:ascii="Consolas" w:hAnsi="Consolas" w:eastAsia="Consolas" w:cs="Consolas"/>
+                <w:b w:val="0"/>
+                <w:color w:val="D4D4D4"/>
+                <w:sz w:val="21"/>
+                <w:szCs w:val="21"/>
+              </w:rPr>
+            </w:pPr>
+            <w:r>
+              <w:rPr>
+                <w:rFonts w:hint="default" w:ascii="Consolas" w:hAnsi="Consolas" w:eastAsia="Consolas" w:cs="Consolas"/>
+                <w:b w:val="0"/>
+                <w:color w:val="9CDCFE"/>
+                <w:kern w:val="0"/>
+                <w:sz w:val="21"/>
+                <w:szCs w:val="21"/>
+                <w:shd w:val="clear" w:fill="1E1E1E"/>
+                <w:lang w:val="en-US" w:eastAsia="zh-CN" w:bidi="ar"/>
+              </w:rPr>
+              <w:t>selector:</w:t>
+            </w:r>
+            <w:r>
+              <w:rPr>
+                <w:rFonts w:hint="default" w:ascii="Consolas" w:hAnsi="Consolas" w:eastAsia="Consolas" w:cs="Consolas"/>
+                <w:b w:val="0"/>
+                <w:color w:val="D4D4D4"/>
+                <w:kern w:val="0"/>
+                <w:sz w:val="21"/>
+                <w:szCs w:val="21"/>
+                <w:shd w:val="clear" w:fill="1E1E1E"/>
+                <w:lang w:val="en-US" w:eastAsia="zh-CN" w:bidi="ar"/>
+              </w:rPr>
+              <w:t xml:space="preserve"> </w:t>
+            </w:r>
+            <w:r>
+              <w:rPr>
+                <w:rFonts w:hint="default" w:ascii="Consolas" w:hAnsi="Consolas" w:eastAsia="Consolas" w:cs="Consolas"/>
+                <w:b w:val="0"/>
+                <w:color w:val="CE9178"/>
+                <w:kern w:val="0"/>
+                <w:sz w:val="21"/>
+                <w:szCs w:val="21"/>
+                <w:shd w:val="clear" w:fill="1E1E1E"/>
+                <w:lang w:val="en-US" w:eastAsia="zh-CN" w:bidi="ar"/>
+              </w:rPr>
+              <w:t>'app-servers'</w:t>
+            </w:r>
+            <w:r>
+              <w:rPr>
+                <w:rFonts w:hint="default" w:ascii="Consolas" w:hAnsi="Consolas" w:eastAsia="Consolas" w:cs="Consolas"/>
+                <w:b w:val="0"/>
+                <w:color w:val="D4D4D4"/>
+                <w:kern w:val="0"/>
+                <w:sz w:val="21"/>
+                <w:szCs w:val="21"/>
+                <w:shd w:val="clear" w:fill="1E1E1E"/>
+                <w:lang w:val="en-US" w:eastAsia="zh-CN" w:bidi="ar"/>
+              </w:rPr>
+              <w:t>,</w:t>
+            </w:r>
+          </w:p>
+          <w:p>
+            <w:pPr>
+              <w:keepNext w:val="0"/>
+              <w:keepLines w:val="0"/>
+              <w:widowControl/>
+              <w:suppressLineNumbers w:val="0"/>
+              <w:shd w:val="clear" w:fill="1E1E1E"/>
+              <w:spacing w:line="285" w:lineRule="atLeast"/>
+              <w:jc w:val="left"/>
+              <w:rPr>
+                <w:rFonts w:hint="default" w:ascii="Consolas" w:hAnsi="Consolas" w:eastAsia="Consolas" w:cs="Consolas"/>
+                <w:b w:val="0"/>
+                <w:color w:val="D4D4D4"/>
+                <w:sz w:val="21"/>
+                <w:szCs w:val="21"/>
+              </w:rPr>
+            </w:pPr>
+            <w:r>
+              <w:rPr>
+                <w:rFonts w:hint="default" w:ascii="Consolas" w:hAnsi="Consolas" w:eastAsia="Consolas" w:cs="Consolas"/>
+                <w:b w:val="0"/>
+                <w:color w:val="6A9955"/>
+                <w:kern w:val="0"/>
+                <w:sz w:val="21"/>
+                <w:szCs w:val="21"/>
+                <w:shd w:val="clear" w:fill="1E1E1E"/>
+                <w:lang w:val="en-US" w:eastAsia="zh-CN" w:bidi="ar"/>
+              </w:rPr>
+              <w:t>// templateUrl: './servers.component.html',</w:t>
+            </w:r>
+          </w:p>
+          <w:p>
+            <w:pPr>
+              <w:keepNext w:val="0"/>
+              <w:keepLines w:val="0"/>
+              <w:widowControl/>
+              <w:suppressLineNumbers w:val="0"/>
+              <w:shd w:val="clear" w:fill="1E1E1E"/>
+              <w:spacing w:line="285" w:lineRule="atLeast"/>
+              <w:jc w:val="left"/>
+              <w:rPr>
+                <w:rFonts w:hint="default" w:ascii="Consolas" w:hAnsi="Consolas" w:eastAsia="Consolas" w:cs="Consolas"/>
+                <w:b w:val="0"/>
+                <w:color w:val="D4D4D4"/>
+                <w:sz w:val="21"/>
+                <w:szCs w:val="21"/>
+              </w:rPr>
+            </w:pPr>
+            <w:r>
+              <w:rPr>
+                <w:rFonts w:hint="default" w:ascii="Consolas" w:hAnsi="Consolas" w:eastAsia="Consolas" w:cs="Consolas"/>
+                <w:b w:val="0"/>
+                <w:color w:val="9CDCFE"/>
+                <w:kern w:val="0"/>
+                <w:sz w:val="21"/>
+                <w:szCs w:val="21"/>
+                <w:shd w:val="clear" w:fill="1E1E1E"/>
+                <w:lang w:val="en-US" w:eastAsia="zh-CN" w:bidi="ar"/>
+              </w:rPr>
+              <w:t>template:</w:t>
+            </w:r>
+            <w:r>
+              <w:rPr>
+                <w:rFonts w:hint="default" w:ascii="Consolas" w:hAnsi="Consolas" w:eastAsia="Consolas" w:cs="Consolas"/>
+                <w:b w:val="0"/>
+                <w:color w:val="CE9178"/>
+                <w:kern w:val="0"/>
+                <w:sz w:val="21"/>
+                <w:szCs w:val="21"/>
+                <w:shd w:val="clear" w:fill="1E1E1E"/>
+                <w:lang w:val="en-US" w:eastAsia="zh-CN" w:bidi="ar"/>
+              </w:rPr>
+              <w:t>`&lt;app-server&gt;&lt;/app-server&gt;</w:t>
+            </w:r>
+          </w:p>
+          <w:p>
+            <w:pPr>
+              <w:keepNext w:val="0"/>
+              <w:keepLines w:val="0"/>
+              <w:widowControl/>
+              <w:suppressLineNumbers w:val="0"/>
+              <w:shd w:val="clear" w:fill="1E1E1E"/>
+              <w:spacing w:line="285" w:lineRule="atLeast"/>
+              <w:jc w:val="left"/>
+              <w:rPr>
+                <w:rFonts w:hint="default" w:ascii="Consolas" w:hAnsi="Consolas" w:eastAsia="Consolas" w:cs="Consolas"/>
+                <w:b w:val="0"/>
+                <w:color w:val="D4D4D4"/>
+                <w:sz w:val="21"/>
+                <w:szCs w:val="21"/>
+              </w:rPr>
+            </w:pPr>
+            <w:r>
+              <w:rPr>
+                <w:rFonts w:hint="default" w:ascii="Consolas" w:hAnsi="Consolas" w:eastAsia="Consolas" w:cs="Consolas"/>
+                <w:b w:val="0"/>
+                <w:color w:val="CE9178"/>
+                <w:kern w:val="0"/>
+                <w:sz w:val="21"/>
+                <w:szCs w:val="21"/>
+                <w:shd w:val="clear" w:fill="1E1E1E"/>
+                <w:lang w:val="en-US" w:eastAsia="zh-CN" w:bidi="ar"/>
+              </w:rPr>
+              <w:t>&lt;app-server&gt;&lt;/app-server&gt;`</w:t>
+            </w:r>
+            <w:r>
+              <w:rPr>
+                <w:rFonts w:hint="default" w:ascii="Consolas" w:hAnsi="Consolas" w:eastAsia="Consolas" w:cs="Consolas"/>
+                <w:b w:val="0"/>
+                <w:color w:val="D4D4D4"/>
+                <w:kern w:val="0"/>
+                <w:sz w:val="21"/>
+                <w:szCs w:val="21"/>
+                <w:shd w:val="clear" w:fill="1E1E1E"/>
+                <w:lang w:val="en-US" w:eastAsia="zh-CN" w:bidi="ar"/>
+              </w:rPr>
+              <w:t>,</w:t>
+            </w:r>
+          </w:p>
+          <w:p>
+            <w:pPr>
+              <w:keepNext w:val="0"/>
+              <w:keepLines w:val="0"/>
+              <w:widowControl/>
+              <w:suppressLineNumbers w:val="0"/>
+              <w:shd w:val="clear" w:fill="1E1E1E"/>
+              <w:spacing w:line="285" w:lineRule="atLeast"/>
+              <w:jc w:val="left"/>
+              <w:rPr>
+                <w:rFonts w:hint="default" w:ascii="Consolas" w:hAnsi="Consolas" w:eastAsia="Consolas" w:cs="Consolas"/>
+                <w:b w:val="0"/>
+                <w:color w:val="D4D4D4"/>
+                <w:sz w:val="21"/>
+                <w:szCs w:val="21"/>
+              </w:rPr>
+            </w:pPr>
+            <w:r>
+              <w:rPr>
+                <w:rFonts w:hint="default" w:ascii="Consolas" w:hAnsi="Consolas" w:eastAsia="Consolas" w:cs="Consolas"/>
+                <w:b w:val="0"/>
+                <w:color w:val="9CDCFE"/>
+                <w:kern w:val="0"/>
+                <w:sz w:val="21"/>
+                <w:szCs w:val="21"/>
+                <w:shd w:val="clear" w:fill="1E1E1E"/>
+                <w:lang w:val="en-US" w:eastAsia="zh-CN" w:bidi="ar"/>
+              </w:rPr>
+              <w:t>styleUrls:</w:t>
+            </w:r>
+            <w:r>
+              <w:rPr>
+                <w:rFonts w:hint="default" w:ascii="Consolas" w:hAnsi="Consolas" w:eastAsia="Consolas" w:cs="Consolas"/>
+                <w:b w:val="0"/>
+                <w:color w:val="D4D4D4"/>
+                <w:kern w:val="0"/>
+                <w:sz w:val="21"/>
+                <w:szCs w:val="21"/>
+                <w:shd w:val="clear" w:fill="1E1E1E"/>
+                <w:lang w:val="en-US" w:eastAsia="zh-CN" w:bidi="ar"/>
+              </w:rPr>
+              <w:t xml:space="preserve"> [</w:t>
+            </w:r>
+            <w:r>
+              <w:rPr>
+                <w:rFonts w:hint="default" w:ascii="Consolas" w:hAnsi="Consolas" w:eastAsia="Consolas" w:cs="Consolas"/>
+                <w:b w:val="0"/>
+                <w:color w:val="CE9178"/>
+                <w:kern w:val="0"/>
+                <w:sz w:val="21"/>
+                <w:szCs w:val="21"/>
+                <w:shd w:val="clear" w:fill="1E1E1E"/>
+                <w:lang w:val="en-US" w:eastAsia="zh-CN" w:bidi="ar"/>
+              </w:rPr>
+              <w:t>'./servers.component.css'</w:t>
+            </w:r>
+            <w:r>
+              <w:rPr>
+                <w:rFonts w:hint="default" w:ascii="Consolas" w:hAnsi="Consolas" w:eastAsia="Consolas" w:cs="Consolas"/>
+                <w:b w:val="0"/>
+                <w:color w:val="D4D4D4"/>
+                <w:kern w:val="0"/>
+                <w:sz w:val="21"/>
+                <w:szCs w:val="21"/>
+                <w:shd w:val="clear" w:fill="1E1E1E"/>
+                <w:lang w:val="en-US" w:eastAsia="zh-CN" w:bidi="ar"/>
+              </w:rPr>
+              <w:t>]</w:t>
+            </w:r>
+          </w:p>
+          <w:p>
+            <w:pPr>
+              <w:keepNext w:val="0"/>
+              <w:keepLines w:val="0"/>
+              <w:widowControl/>
+              <w:suppressLineNumbers w:val="0"/>
+              <w:shd w:val="clear" w:fill="1E1E1E"/>
+              <w:spacing w:line="285" w:lineRule="atLeast"/>
+              <w:jc w:val="left"/>
+              <w:rPr>
+                <w:rFonts w:hint="default"/>
+                <w:vertAlign w:val="baseline"/>
+                <w:lang w:val="en-US" w:eastAsia="zh-CN"/>
+              </w:rPr>
+            </w:pPr>
+            <w:r>
+              <w:rPr>
+                <w:rFonts w:hint="default" w:ascii="Consolas" w:hAnsi="Consolas" w:eastAsia="Consolas" w:cs="Consolas"/>
+                <w:b w:val="0"/>
+                <w:color w:val="D4D4D4"/>
+                <w:kern w:val="0"/>
+                <w:sz w:val="21"/>
+                <w:szCs w:val="21"/>
+                <w:shd w:val="clear" w:fill="1E1E1E"/>
+                <w:lang w:val="en-US" w:eastAsia="zh-CN" w:bidi="ar"/>
+              </w:rPr>
+              <w:t>})</w:t>
+            </w:r>
+          </w:p>
+        </w:tc>
+      </w:tr>
+    </w:tbl>
+    <w:p>
+      <w:pPr>
+        <w:numPr>
+          <w:numId w:val="0"/>
+        </w:numPr>
+        <w:ind w:leftChars="0"/>
+        <w:rPr>
+          <w:rFonts w:hint="eastAsia"/>
+          <w:lang w:val="en-US" w:eastAsia="zh-CN"/>
+        </w:rPr>
+      </w:pPr>
+      <w:r>
+        <w:rPr>
+          <w:rFonts w:hint="eastAsia"/>
+          <w:lang w:val="en-US" w:eastAsia="zh-CN"/>
+        </w:rPr>
+        <w:t>效果一样：</w:t>
+      </w:r>
+    </w:p>
+    <w:p>
+      <w:pPr>
+        <w:numPr>
+          <w:numId w:val="0"/>
+        </w:numPr>
+        <w:ind w:leftChars="0"/>
+      </w:pPr>
+      <w:r>
+        <w:drawing>
+          <wp:inline distT="0" distB="0" distL="114300" distR="114300">
+            <wp:extent cx="3000375" cy="1581150"/>
+            <wp:effectExtent l="0" t="0" r="9525" b="0"/>
+            <wp:docPr id="18" name="图片 2"/>
+            <wp:cNvGraphicFramePr>
+              <a:graphicFrameLocks xmlns:a="http://schemas.openxmlformats.org/drawingml/2006/main" noChangeAspect="1"/>
+            </wp:cNvGraphicFramePr>
+            <a:graphic xmlns:a="http://schemas.openxmlformats.org/drawingml/2006/main">
+              <a:graphicData uri="http://schemas.openxmlformats.org/drawingml/2006/picture">
+                <pic:pic xmlns:pic="http://schemas.openxmlformats.org/drawingml/2006/picture">
+                  <pic:nvPicPr>
+                    <pic:cNvPr id="18" name="图片 2"/>
+                    <pic:cNvPicPr>
+                      <a:picLocks noChangeAspect="1"/>
+                    </pic:cNvPicPr>
+                  </pic:nvPicPr>
+                  <pic:blipFill>
+                    <a:blip r:embed="rId20"/>
+                    <a:stretch>
+                      <a:fillRect/>
+                    </a:stretch>
+                  </pic:blipFill>
+                  <pic:spPr>
+                    <a:xfrm>
+                      <a:off x="0" y="0"/>
+                      <a:ext cx="3000375" cy="1581150"/>
+                    </a:xfrm>
+                    <a:prstGeom prst="rect">
+                      <a:avLst/>
+                    </a:prstGeom>
+                    <a:noFill/>
+                    <a:ln>
+                      <a:noFill/>
+                    </a:ln>
+                  </pic:spPr>
+                </pic:pic>
+              </a:graphicData>
+            </a:graphic>
+          </wp:inline>
+        </w:drawing>
+      </w:r>
+    </w:p>
+    <w:p>
+      <w:pPr>
+        <w:pStyle w:val="4"/>
+        <w:bidi w:val="0"/>
+        <w:rPr>
+          <w:rFonts w:hint="eastAsia"/>
+          <w:lang w:val="en-US" w:eastAsia="zh-CN"/>
+        </w:rPr>
+      </w:pPr>
+      <w:r>
+        <w:rPr>
+          <w:rFonts w:hint="eastAsia"/>
+          <w:lang w:val="en-US" w:eastAsia="zh-CN"/>
+        </w:rPr>
+        <w:t>2.7工作风格（样式）</w:t>
+      </w:r>
+    </w:p>
+    <w:tbl>
+      <w:tblPr>
+        <w:tblStyle w:val="8"/>
+        <w:tblW w:w="8522" w:type="dxa"/>
+        <w:tblInd w:w="0" w:type="dxa"/>
+        <w:tblBorders>
+          <w:top w:val="single" w:color="auto" w:sz="4" w:space="0"/>
+          <w:left w:val="single" w:color="auto" w:sz="4" w:space="0"/>
+          <w:bottom w:val="single" w:color="auto" w:sz="4" w:space="0"/>
+          <w:right w:val="single" w:color="auto" w:sz="4" w:space="0"/>
+          <w:insideH w:val="single" w:color="auto" w:sz="4" w:space="0"/>
+          <w:insideV w:val="single" w:color="auto" w:sz="4" w:space="0"/>
+        </w:tblBorders>
+        <w:tblLayout w:type="fixed"/>
+        <w:tblCellMar>
+          <w:left w:w="108" w:type="dxa"/>
+          <w:right w:w="108" w:type="dxa"/>
+        </w:tblCellMar>
+      </w:tblPr>
+      <w:tblGrid>
+        <w:gridCol w:w="8522"/>
+      </w:tblGrid>
+      <w:tr>
+        <w:tblPrEx>
+          <w:tblBorders>
+            <w:top w:val="single" w:color="auto" w:sz="4" w:space="0"/>
+            <w:left w:val="single" w:color="auto" w:sz="4" w:space="0"/>
+            <w:bottom w:val="single" w:color="auto" w:sz="4" w:space="0"/>
+            <w:right w:val="single" w:color="auto" w:sz="4" w:space="0"/>
+            <w:insideH w:val="single" w:color="auto" w:sz="4" w:space="0"/>
+            <w:insideV w:val="single" w:color="auto" w:sz="4" w:space="0"/>
+          </w:tblBorders>
+          <w:tblLayout w:type="fixed"/>
+          <w:tblCellMar>
+            <w:left w:w="108" w:type="dxa"/>
+            <w:right w:w="108" w:type="dxa"/>
+          </w:tblCellMar>
+        </w:tblPrEx>
+        <w:tc>
+          <w:tcPr>
+            <w:tcW w:w="8522" w:type="dxa"/>
+          </w:tcPr>
+          <w:p>
+            <w:pPr>
+              <w:keepNext w:val="0"/>
+              <w:keepLines w:val="0"/>
+              <w:widowControl/>
+              <w:suppressLineNumbers w:val="0"/>
+              <w:shd w:val="clear" w:fill="1E1E1E"/>
+              <w:spacing w:line="285" w:lineRule="atLeast"/>
+              <w:jc w:val="left"/>
+              <w:rPr>
+                <w:rFonts w:ascii="Consolas" w:hAnsi="Consolas" w:eastAsia="Consolas" w:cs="Consolas"/>
+                <w:b w:val="0"/>
+                <w:color w:val="D4D4D4"/>
+                <w:sz w:val="21"/>
+                <w:szCs w:val="21"/>
+              </w:rPr>
+            </w:pPr>
+            <w:r>
+              <w:rPr>
+                <w:rFonts w:hint="default" w:ascii="Consolas" w:hAnsi="Consolas" w:eastAsia="Consolas" w:cs="Consolas"/>
+                <w:b w:val="0"/>
+                <w:color w:val="808080"/>
+                <w:kern w:val="0"/>
+                <w:sz w:val="21"/>
+                <w:szCs w:val="21"/>
+                <w:shd w:val="clear" w:fill="1E1E1E"/>
+                <w:lang w:val="en-US" w:eastAsia="zh-CN" w:bidi="ar"/>
+              </w:rPr>
+              <w:t>&lt;</w:t>
+            </w:r>
+            <w:r>
+              <w:rPr>
+                <w:rFonts w:hint="default" w:ascii="Consolas" w:hAnsi="Consolas" w:eastAsia="Consolas" w:cs="Consolas"/>
+                <w:b w:val="0"/>
+                <w:color w:val="569CD6"/>
+                <w:kern w:val="0"/>
+                <w:sz w:val="21"/>
+                <w:szCs w:val="21"/>
+                <w:shd w:val="clear" w:fill="1E1E1E"/>
+                <w:lang w:val="en-US" w:eastAsia="zh-CN" w:bidi="ar"/>
+              </w:rPr>
+              <w:t>div</w:t>
+            </w:r>
+            <w:r>
+              <w:rPr>
+                <w:rFonts w:hint="default" w:ascii="Consolas" w:hAnsi="Consolas" w:eastAsia="Consolas" w:cs="Consolas"/>
+                <w:b w:val="0"/>
+                <w:color w:val="D4D4D4"/>
+                <w:kern w:val="0"/>
+                <w:sz w:val="21"/>
+                <w:szCs w:val="21"/>
+                <w:shd w:val="clear" w:fill="1E1E1E"/>
+                <w:lang w:val="en-US" w:eastAsia="zh-CN" w:bidi="ar"/>
+              </w:rPr>
+              <w:t xml:space="preserve"> </w:t>
+            </w:r>
+            <w:r>
+              <w:rPr>
+                <w:rFonts w:hint="default" w:ascii="Consolas" w:hAnsi="Consolas" w:eastAsia="Consolas" w:cs="Consolas"/>
+                <w:b w:val="0"/>
+                <w:color w:val="9CDCFE"/>
+                <w:kern w:val="0"/>
+                <w:sz w:val="21"/>
+                <w:szCs w:val="21"/>
+                <w:shd w:val="clear" w:fill="1E1E1E"/>
+                <w:lang w:val="en-US" w:eastAsia="zh-CN" w:bidi="ar"/>
+              </w:rPr>
+              <w:t>class</w:t>
+            </w:r>
+            <w:r>
+              <w:rPr>
+                <w:rFonts w:hint="default" w:ascii="Consolas" w:hAnsi="Consolas" w:eastAsia="Consolas" w:cs="Consolas"/>
+                <w:b w:val="0"/>
+                <w:color w:val="D4D4D4"/>
+                <w:kern w:val="0"/>
+                <w:sz w:val="21"/>
+                <w:szCs w:val="21"/>
+                <w:shd w:val="clear" w:fill="1E1E1E"/>
+                <w:lang w:val="en-US" w:eastAsia="zh-CN" w:bidi="ar"/>
+              </w:rPr>
+              <w:t>=</w:t>
+            </w:r>
+            <w:r>
+              <w:rPr>
+                <w:rFonts w:hint="default" w:ascii="Consolas" w:hAnsi="Consolas" w:eastAsia="Consolas" w:cs="Consolas"/>
+                <w:b w:val="0"/>
+                <w:color w:val="CE9178"/>
+                <w:kern w:val="0"/>
+                <w:sz w:val="21"/>
+                <w:szCs w:val="21"/>
+                <w:shd w:val="clear" w:fill="1E1E1E"/>
+                <w:lang w:val="en-US" w:eastAsia="zh-CN" w:bidi="ar"/>
+              </w:rPr>
+              <w:t>"container"</w:t>
+            </w:r>
+            <w:r>
+              <w:rPr>
+                <w:rFonts w:hint="default" w:ascii="Consolas" w:hAnsi="Consolas" w:eastAsia="Consolas" w:cs="Consolas"/>
+                <w:b w:val="0"/>
+                <w:color w:val="808080"/>
+                <w:kern w:val="0"/>
+                <w:sz w:val="21"/>
+                <w:szCs w:val="21"/>
+                <w:shd w:val="clear" w:fill="1E1E1E"/>
+                <w:lang w:val="en-US" w:eastAsia="zh-CN" w:bidi="ar"/>
+              </w:rPr>
+              <w:t>&gt;</w:t>
+            </w:r>
+          </w:p>
+          <w:p>
+            <w:pPr>
+              <w:keepNext w:val="0"/>
+              <w:keepLines w:val="0"/>
+              <w:widowControl/>
+              <w:suppressLineNumbers w:val="0"/>
+              <w:shd w:val="clear" w:fill="1E1E1E"/>
+              <w:spacing w:line="285" w:lineRule="atLeast"/>
+              <w:jc w:val="left"/>
+              <w:rPr>
+                <w:rFonts w:hint="default" w:ascii="Consolas" w:hAnsi="Consolas" w:eastAsia="Consolas" w:cs="Consolas"/>
+                <w:b w:val="0"/>
+                <w:color w:val="D4D4D4"/>
+                <w:sz w:val="21"/>
+                <w:szCs w:val="21"/>
+              </w:rPr>
+            </w:pPr>
+            <w:r>
+              <w:rPr>
+                <w:rFonts w:hint="default" w:ascii="Consolas" w:hAnsi="Consolas" w:eastAsia="Consolas" w:cs="Consolas"/>
+                <w:b w:val="0"/>
+                <w:color w:val="808080"/>
+                <w:kern w:val="0"/>
+                <w:sz w:val="21"/>
+                <w:szCs w:val="21"/>
+                <w:shd w:val="clear" w:fill="1E1E1E"/>
+                <w:lang w:val="en-US" w:eastAsia="zh-CN" w:bidi="ar"/>
+              </w:rPr>
+              <w:t>&lt;</w:t>
+            </w:r>
+            <w:r>
+              <w:rPr>
+                <w:rFonts w:hint="default" w:ascii="Consolas" w:hAnsi="Consolas" w:eastAsia="Consolas" w:cs="Consolas"/>
+                <w:b w:val="0"/>
+                <w:color w:val="569CD6"/>
+                <w:kern w:val="0"/>
+                <w:sz w:val="21"/>
+                <w:szCs w:val="21"/>
+                <w:shd w:val="clear" w:fill="1E1E1E"/>
+                <w:lang w:val="en-US" w:eastAsia="zh-CN" w:bidi="ar"/>
+              </w:rPr>
+              <w:t>div</w:t>
+            </w:r>
+            <w:r>
+              <w:rPr>
+                <w:rFonts w:hint="default" w:ascii="Consolas" w:hAnsi="Consolas" w:eastAsia="Consolas" w:cs="Consolas"/>
+                <w:b w:val="0"/>
+                <w:color w:val="D4D4D4"/>
+                <w:kern w:val="0"/>
+                <w:sz w:val="21"/>
+                <w:szCs w:val="21"/>
+                <w:shd w:val="clear" w:fill="1E1E1E"/>
+                <w:lang w:val="en-US" w:eastAsia="zh-CN" w:bidi="ar"/>
+              </w:rPr>
+              <w:t xml:space="preserve"> </w:t>
+            </w:r>
+            <w:r>
+              <w:rPr>
+                <w:rFonts w:hint="default" w:ascii="Consolas" w:hAnsi="Consolas" w:eastAsia="Consolas" w:cs="Consolas"/>
+                <w:b w:val="0"/>
+                <w:color w:val="9CDCFE"/>
+                <w:kern w:val="0"/>
+                <w:sz w:val="21"/>
+                <w:szCs w:val="21"/>
+                <w:shd w:val="clear" w:fill="1E1E1E"/>
+                <w:lang w:val="en-US" w:eastAsia="zh-CN" w:bidi="ar"/>
+              </w:rPr>
+              <w:t>class</w:t>
+            </w:r>
+            <w:r>
+              <w:rPr>
+                <w:rFonts w:hint="default" w:ascii="Consolas" w:hAnsi="Consolas" w:eastAsia="Consolas" w:cs="Consolas"/>
+                <w:b w:val="0"/>
+                <w:color w:val="D4D4D4"/>
+                <w:kern w:val="0"/>
+                <w:sz w:val="21"/>
+                <w:szCs w:val="21"/>
+                <w:shd w:val="clear" w:fill="1E1E1E"/>
+                <w:lang w:val="en-US" w:eastAsia="zh-CN" w:bidi="ar"/>
+              </w:rPr>
+              <w:t>=</w:t>
+            </w:r>
+            <w:r>
+              <w:rPr>
+                <w:rFonts w:hint="default" w:ascii="Consolas" w:hAnsi="Consolas" w:eastAsia="Consolas" w:cs="Consolas"/>
+                <w:b w:val="0"/>
+                <w:color w:val="CE9178"/>
+                <w:kern w:val="0"/>
+                <w:sz w:val="21"/>
+                <w:szCs w:val="21"/>
+                <w:shd w:val="clear" w:fill="1E1E1E"/>
+                <w:lang w:val="en-US" w:eastAsia="zh-CN" w:bidi="ar"/>
+              </w:rPr>
+              <w:t>"row"</w:t>
+            </w:r>
+            <w:r>
+              <w:rPr>
+                <w:rFonts w:hint="default" w:ascii="Consolas" w:hAnsi="Consolas" w:eastAsia="Consolas" w:cs="Consolas"/>
+                <w:b w:val="0"/>
+                <w:color w:val="808080"/>
+                <w:kern w:val="0"/>
+                <w:sz w:val="21"/>
+                <w:szCs w:val="21"/>
+                <w:shd w:val="clear" w:fill="1E1E1E"/>
+                <w:lang w:val="en-US" w:eastAsia="zh-CN" w:bidi="ar"/>
+              </w:rPr>
+              <w:t>&gt;</w:t>
+            </w:r>
+          </w:p>
+          <w:p>
+            <w:pPr>
+              <w:keepNext w:val="0"/>
+              <w:keepLines w:val="0"/>
+              <w:widowControl/>
+              <w:suppressLineNumbers w:val="0"/>
+              <w:shd w:val="clear" w:fill="1E1E1E"/>
+              <w:spacing w:line="285" w:lineRule="atLeast"/>
+              <w:jc w:val="left"/>
+              <w:rPr>
+                <w:rFonts w:hint="default" w:ascii="Consolas" w:hAnsi="Consolas" w:eastAsia="Consolas" w:cs="Consolas"/>
+                <w:b w:val="0"/>
+                <w:color w:val="D4D4D4"/>
+                <w:sz w:val="21"/>
+                <w:szCs w:val="21"/>
+              </w:rPr>
+            </w:pPr>
+            <w:r>
+              <w:rPr>
+                <w:rFonts w:hint="default" w:ascii="Consolas" w:hAnsi="Consolas" w:eastAsia="Consolas" w:cs="Consolas"/>
+                <w:b w:val="0"/>
+                <w:color w:val="808080"/>
+                <w:kern w:val="0"/>
+                <w:sz w:val="21"/>
+                <w:szCs w:val="21"/>
+                <w:shd w:val="clear" w:fill="1E1E1E"/>
+                <w:lang w:val="en-US" w:eastAsia="zh-CN" w:bidi="ar"/>
+              </w:rPr>
+              <w:t>&lt;</w:t>
+            </w:r>
+            <w:r>
+              <w:rPr>
+                <w:rFonts w:hint="default" w:ascii="Consolas" w:hAnsi="Consolas" w:eastAsia="Consolas" w:cs="Consolas"/>
+                <w:b w:val="0"/>
+                <w:color w:val="569CD6"/>
+                <w:kern w:val="0"/>
+                <w:sz w:val="21"/>
+                <w:szCs w:val="21"/>
+                <w:shd w:val="clear" w:fill="1E1E1E"/>
+                <w:lang w:val="en-US" w:eastAsia="zh-CN" w:bidi="ar"/>
+              </w:rPr>
+              <w:t>div</w:t>
+            </w:r>
+            <w:r>
+              <w:rPr>
+                <w:rFonts w:hint="default" w:ascii="Consolas" w:hAnsi="Consolas" w:eastAsia="Consolas" w:cs="Consolas"/>
+                <w:b w:val="0"/>
+                <w:color w:val="D4D4D4"/>
+                <w:kern w:val="0"/>
+                <w:sz w:val="21"/>
+                <w:szCs w:val="21"/>
+                <w:shd w:val="clear" w:fill="1E1E1E"/>
+                <w:lang w:val="en-US" w:eastAsia="zh-CN" w:bidi="ar"/>
+              </w:rPr>
+              <w:t xml:space="preserve"> </w:t>
+            </w:r>
+            <w:r>
+              <w:rPr>
+                <w:rFonts w:hint="default" w:ascii="Consolas" w:hAnsi="Consolas" w:eastAsia="Consolas" w:cs="Consolas"/>
+                <w:b w:val="0"/>
+                <w:color w:val="9CDCFE"/>
+                <w:kern w:val="0"/>
+                <w:sz w:val="21"/>
+                <w:szCs w:val="21"/>
+                <w:shd w:val="clear" w:fill="1E1E1E"/>
+                <w:lang w:val="en-US" w:eastAsia="zh-CN" w:bidi="ar"/>
+              </w:rPr>
+              <w:t>class</w:t>
+            </w:r>
+            <w:r>
+              <w:rPr>
+                <w:rFonts w:hint="default" w:ascii="Consolas" w:hAnsi="Consolas" w:eastAsia="Consolas" w:cs="Consolas"/>
+                <w:b w:val="0"/>
+                <w:color w:val="D4D4D4"/>
+                <w:kern w:val="0"/>
+                <w:sz w:val="21"/>
+                <w:szCs w:val="21"/>
+                <w:shd w:val="clear" w:fill="1E1E1E"/>
+                <w:lang w:val="en-US" w:eastAsia="zh-CN" w:bidi="ar"/>
+              </w:rPr>
+              <w:t>=</w:t>
+            </w:r>
+            <w:r>
+              <w:rPr>
+                <w:rFonts w:hint="default" w:ascii="Consolas" w:hAnsi="Consolas" w:eastAsia="Consolas" w:cs="Consolas"/>
+                <w:b w:val="0"/>
+                <w:color w:val="CE9178"/>
+                <w:kern w:val="0"/>
+                <w:sz w:val="21"/>
+                <w:szCs w:val="21"/>
+                <w:shd w:val="clear" w:fill="1E1E1E"/>
+                <w:lang w:val="en-US" w:eastAsia="zh-CN" w:bidi="ar"/>
+              </w:rPr>
+              <w:t>"xs-col-12"</w:t>
+            </w:r>
+            <w:r>
+              <w:rPr>
+                <w:rFonts w:hint="default" w:ascii="Consolas" w:hAnsi="Consolas" w:eastAsia="Consolas" w:cs="Consolas"/>
+                <w:b w:val="0"/>
+                <w:color w:val="808080"/>
+                <w:kern w:val="0"/>
+                <w:sz w:val="21"/>
+                <w:szCs w:val="21"/>
+                <w:shd w:val="clear" w:fill="1E1E1E"/>
+                <w:lang w:val="en-US" w:eastAsia="zh-CN" w:bidi="ar"/>
+              </w:rPr>
+              <w:t>&gt;&lt;/</w:t>
+            </w:r>
+            <w:r>
+              <w:rPr>
+                <w:rFonts w:hint="default" w:ascii="Consolas" w:hAnsi="Consolas" w:eastAsia="Consolas" w:cs="Consolas"/>
+                <w:b w:val="0"/>
+                <w:color w:val="569CD6"/>
+                <w:kern w:val="0"/>
+                <w:sz w:val="21"/>
+                <w:szCs w:val="21"/>
+                <w:shd w:val="clear" w:fill="1E1E1E"/>
+                <w:lang w:val="en-US" w:eastAsia="zh-CN" w:bidi="ar"/>
+              </w:rPr>
+              <w:t>div</w:t>
+            </w:r>
+            <w:r>
+              <w:rPr>
+                <w:rFonts w:hint="default" w:ascii="Consolas" w:hAnsi="Consolas" w:eastAsia="Consolas" w:cs="Consolas"/>
+                <w:b w:val="0"/>
+                <w:color w:val="808080"/>
+                <w:kern w:val="0"/>
+                <w:sz w:val="21"/>
+                <w:szCs w:val="21"/>
+                <w:shd w:val="clear" w:fill="1E1E1E"/>
+                <w:lang w:val="en-US" w:eastAsia="zh-CN" w:bidi="ar"/>
+              </w:rPr>
+              <w:t>&gt;</w:t>
+            </w:r>
+          </w:p>
+          <w:p>
+            <w:pPr>
+              <w:keepNext w:val="0"/>
+              <w:keepLines w:val="0"/>
+              <w:widowControl/>
+              <w:suppressLineNumbers w:val="0"/>
+              <w:shd w:val="clear" w:fill="1E1E1E"/>
+              <w:spacing w:line="285" w:lineRule="atLeast"/>
+              <w:jc w:val="left"/>
+              <w:rPr>
+                <w:rFonts w:hint="default" w:ascii="Consolas" w:hAnsi="Consolas" w:eastAsia="Consolas" w:cs="Consolas"/>
+                <w:b w:val="0"/>
+                <w:color w:val="D4D4D4"/>
+                <w:sz w:val="21"/>
+                <w:szCs w:val="21"/>
+              </w:rPr>
+            </w:pPr>
+            <w:r>
+              <w:rPr>
+                <w:rFonts w:hint="default" w:ascii="Consolas" w:hAnsi="Consolas" w:eastAsia="Consolas" w:cs="Consolas"/>
+                <w:b w:val="0"/>
+                <w:color w:val="808080"/>
+                <w:kern w:val="0"/>
+                <w:sz w:val="21"/>
+                <w:szCs w:val="21"/>
+                <w:shd w:val="clear" w:fill="1E1E1E"/>
+                <w:lang w:val="en-US" w:eastAsia="zh-CN" w:bidi="ar"/>
+              </w:rPr>
+              <w:t>&lt;</w:t>
+            </w:r>
+            <w:r>
+              <w:rPr>
+                <w:rFonts w:hint="default" w:ascii="Consolas" w:hAnsi="Consolas" w:eastAsia="Consolas" w:cs="Consolas"/>
+                <w:b w:val="0"/>
+                <w:color w:val="569CD6"/>
+                <w:kern w:val="0"/>
+                <w:sz w:val="21"/>
+                <w:szCs w:val="21"/>
+                <w:shd w:val="clear" w:fill="1E1E1E"/>
+                <w:lang w:val="en-US" w:eastAsia="zh-CN" w:bidi="ar"/>
+              </w:rPr>
+              <w:t>br</w:t>
+            </w:r>
+            <w:r>
+              <w:rPr>
+                <w:rFonts w:hint="default" w:ascii="Consolas" w:hAnsi="Consolas" w:eastAsia="Consolas" w:cs="Consolas"/>
+                <w:b w:val="0"/>
+                <w:color w:val="D4D4D4"/>
+                <w:kern w:val="0"/>
+                <w:sz w:val="21"/>
+                <w:szCs w:val="21"/>
+                <w:shd w:val="clear" w:fill="1E1E1E"/>
+                <w:lang w:val="en-US" w:eastAsia="zh-CN" w:bidi="ar"/>
+              </w:rPr>
+              <w:t xml:space="preserve"> </w:t>
+            </w:r>
+            <w:r>
+              <w:rPr>
+                <w:rFonts w:hint="default" w:ascii="Consolas" w:hAnsi="Consolas" w:eastAsia="Consolas" w:cs="Consolas"/>
+                <w:b w:val="0"/>
+                <w:color w:val="808080"/>
+                <w:kern w:val="0"/>
+                <w:sz w:val="21"/>
+                <w:szCs w:val="21"/>
+                <w:shd w:val="clear" w:fill="1E1E1E"/>
+                <w:lang w:val="en-US" w:eastAsia="zh-CN" w:bidi="ar"/>
+              </w:rPr>
+              <w:t>/&gt;</w:t>
+            </w:r>
+          </w:p>
+          <w:p>
+            <w:pPr>
+              <w:keepNext w:val="0"/>
+              <w:keepLines w:val="0"/>
+              <w:widowControl/>
+              <w:suppressLineNumbers w:val="0"/>
+              <w:shd w:val="clear" w:fill="1E1E1E"/>
+              <w:spacing w:line="285" w:lineRule="atLeast"/>
+              <w:jc w:val="left"/>
+              <w:rPr>
+                <w:rFonts w:hint="default" w:ascii="Consolas" w:hAnsi="Consolas" w:eastAsia="Consolas" w:cs="Consolas"/>
+                <w:b w:val="0"/>
+                <w:color w:val="D4D4D4"/>
+                <w:sz w:val="21"/>
+                <w:szCs w:val="21"/>
+              </w:rPr>
+            </w:pPr>
+            <w:r>
+              <w:rPr>
+                <w:rFonts w:hint="default" w:ascii="Consolas" w:hAnsi="Consolas" w:eastAsia="Consolas" w:cs="Consolas"/>
+                <w:b w:val="0"/>
+                <w:color w:val="808080"/>
+                <w:kern w:val="0"/>
+                <w:sz w:val="21"/>
+                <w:szCs w:val="21"/>
+                <w:shd w:val="clear" w:fill="1E1E1E"/>
+                <w:lang w:val="en-US" w:eastAsia="zh-CN" w:bidi="ar"/>
+              </w:rPr>
+              <w:t>&lt;</w:t>
+            </w:r>
+            <w:r>
+              <w:rPr>
+                <w:rFonts w:hint="default" w:ascii="Consolas" w:hAnsi="Consolas" w:eastAsia="Consolas" w:cs="Consolas"/>
+                <w:b w:val="0"/>
+                <w:color w:val="569CD6"/>
+                <w:kern w:val="0"/>
+                <w:sz w:val="21"/>
+                <w:szCs w:val="21"/>
+                <w:shd w:val="clear" w:fill="1E1E1E"/>
+                <w:lang w:val="en-US" w:eastAsia="zh-CN" w:bidi="ar"/>
+              </w:rPr>
+              <w:t>h2</w:t>
+            </w:r>
+            <w:r>
+              <w:rPr>
+                <w:rFonts w:hint="default" w:ascii="Consolas" w:hAnsi="Consolas" w:eastAsia="Consolas" w:cs="Consolas"/>
+                <w:b w:val="0"/>
+                <w:color w:val="808080"/>
+                <w:kern w:val="0"/>
+                <w:sz w:val="21"/>
+                <w:szCs w:val="21"/>
+                <w:shd w:val="clear" w:fill="1E1E1E"/>
+                <w:lang w:val="en-US" w:eastAsia="zh-CN" w:bidi="ar"/>
+              </w:rPr>
+              <w:t>&gt;</w:t>
+            </w:r>
+            <w:r>
+              <w:rPr>
+                <w:rFonts w:hint="default" w:ascii="Consolas" w:hAnsi="Consolas" w:eastAsia="Consolas" w:cs="Consolas"/>
+                <w:b w:val="0"/>
+                <w:color w:val="D4D4D4"/>
+                <w:kern w:val="0"/>
+                <w:sz w:val="21"/>
+                <w:szCs w:val="21"/>
+                <w:shd w:val="clear" w:fill="1E1E1E"/>
+                <w:lang w:val="en-US" w:eastAsia="zh-CN" w:bidi="ar"/>
+              </w:rPr>
+              <w:t>这是一个APP根组件</w:t>
+            </w:r>
+            <w:r>
+              <w:rPr>
+                <w:rFonts w:hint="default" w:ascii="Consolas" w:hAnsi="Consolas" w:eastAsia="Consolas" w:cs="Consolas"/>
+                <w:b w:val="0"/>
+                <w:color w:val="808080"/>
+                <w:kern w:val="0"/>
+                <w:sz w:val="21"/>
+                <w:szCs w:val="21"/>
+                <w:shd w:val="clear" w:fill="1E1E1E"/>
+                <w:lang w:val="en-US" w:eastAsia="zh-CN" w:bidi="ar"/>
+              </w:rPr>
+              <w:t>&lt;/</w:t>
+            </w:r>
+            <w:r>
+              <w:rPr>
+                <w:rFonts w:hint="default" w:ascii="Consolas" w:hAnsi="Consolas" w:eastAsia="Consolas" w:cs="Consolas"/>
+                <w:b w:val="0"/>
+                <w:color w:val="569CD6"/>
+                <w:kern w:val="0"/>
+                <w:sz w:val="21"/>
+                <w:szCs w:val="21"/>
+                <w:shd w:val="clear" w:fill="1E1E1E"/>
+                <w:lang w:val="en-US" w:eastAsia="zh-CN" w:bidi="ar"/>
+              </w:rPr>
+              <w:t>h2</w:t>
+            </w:r>
+            <w:r>
+              <w:rPr>
+                <w:rFonts w:hint="default" w:ascii="Consolas" w:hAnsi="Consolas" w:eastAsia="Consolas" w:cs="Consolas"/>
+                <w:b w:val="0"/>
+                <w:color w:val="808080"/>
+                <w:kern w:val="0"/>
+                <w:sz w:val="21"/>
+                <w:szCs w:val="21"/>
+                <w:shd w:val="clear" w:fill="1E1E1E"/>
+                <w:lang w:val="en-US" w:eastAsia="zh-CN" w:bidi="ar"/>
+              </w:rPr>
+              <w:t>&gt;</w:t>
+            </w:r>
+          </w:p>
+          <w:p>
+            <w:pPr>
+              <w:keepNext w:val="0"/>
+              <w:keepLines w:val="0"/>
+              <w:widowControl/>
+              <w:suppressLineNumbers w:val="0"/>
+              <w:shd w:val="clear" w:fill="1E1E1E"/>
+              <w:spacing w:line="285" w:lineRule="atLeast"/>
+              <w:jc w:val="left"/>
+              <w:rPr>
+                <w:rFonts w:hint="default" w:ascii="Consolas" w:hAnsi="Consolas" w:eastAsia="Consolas" w:cs="Consolas"/>
+                <w:b w:val="0"/>
+                <w:color w:val="D4D4D4"/>
+                <w:sz w:val="21"/>
+                <w:szCs w:val="21"/>
+              </w:rPr>
+            </w:pPr>
+            <w:r>
+              <w:rPr>
+                <w:rFonts w:hint="default" w:ascii="Consolas" w:hAnsi="Consolas" w:eastAsia="Consolas" w:cs="Consolas"/>
+                <w:b w:val="0"/>
+                <w:color w:val="808080"/>
+                <w:kern w:val="0"/>
+                <w:sz w:val="21"/>
+                <w:szCs w:val="21"/>
+                <w:shd w:val="clear" w:fill="1E1E1E"/>
+                <w:lang w:val="en-US" w:eastAsia="zh-CN" w:bidi="ar"/>
+              </w:rPr>
+              <w:t>&lt;/</w:t>
+            </w:r>
+            <w:r>
+              <w:rPr>
+                <w:rFonts w:hint="default" w:ascii="Consolas" w:hAnsi="Consolas" w:eastAsia="Consolas" w:cs="Consolas"/>
+                <w:b w:val="0"/>
+                <w:color w:val="569CD6"/>
+                <w:kern w:val="0"/>
+                <w:sz w:val="21"/>
+                <w:szCs w:val="21"/>
+                <w:shd w:val="clear" w:fill="1E1E1E"/>
+                <w:lang w:val="en-US" w:eastAsia="zh-CN" w:bidi="ar"/>
+              </w:rPr>
+              <w:t>div</w:t>
+            </w:r>
+            <w:r>
+              <w:rPr>
+                <w:rFonts w:hint="default" w:ascii="Consolas" w:hAnsi="Consolas" w:eastAsia="Consolas" w:cs="Consolas"/>
+                <w:b w:val="0"/>
+                <w:color w:val="808080"/>
+                <w:kern w:val="0"/>
+                <w:sz w:val="21"/>
+                <w:szCs w:val="21"/>
+                <w:shd w:val="clear" w:fill="1E1E1E"/>
+                <w:lang w:val="en-US" w:eastAsia="zh-CN" w:bidi="ar"/>
+              </w:rPr>
+              <w:t>&gt;</w:t>
+            </w:r>
+          </w:p>
+          <w:p>
+            <w:pPr>
+              <w:keepNext w:val="0"/>
+              <w:keepLines w:val="0"/>
+              <w:widowControl/>
+              <w:suppressLineNumbers w:val="0"/>
+              <w:shd w:val="clear" w:fill="1E1E1E"/>
+              <w:spacing w:line="285" w:lineRule="atLeast"/>
+              <w:jc w:val="left"/>
+              <w:rPr>
+                <w:rFonts w:hint="default" w:ascii="Consolas" w:hAnsi="Consolas" w:eastAsia="Consolas" w:cs="Consolas"/>
+                <w:b w:val="0"/>
+                <w:color w:val="D4D4D4"/>
+                <w:sz w:val="21"/>
+                <w:szCs w:val="21"/>
+              </w:rPr>
+            </w:pPr>
+            <w:r>
+              <w:rPr>
+                <w:rFonts w:hint="default" w:ascii="Consolas" w:hAnsi="Consolas" w:eastAsia="Consolas" w:cs="Consolas"/>
+                <w:b w:val="0"/>
+                <w:color w:val="808080"/>
+                <w:kern w:val="0"/>
+                <w:sz w:val="21"/>
+                <w:szCs w:val="21"/>
+                <w:shd w:val="clear" w:fill="1E1E1E"/>
+                <w:lang w:val="en-US" w:eastAsia="zh-CN" w:bidi="ar"/>
+              </w:rPr>
+              <w:t>&lt;</w:t>
+            </w:r>
+            <w:r>
+              <w:rPr>
+                <w:rFonts w:hint="default" w:ascii="Consolas" w:hAnsi="Consolas" w:eastAsia="Consolas" w:cs="Consolas"/>
+                <w:b w:val="0"/>
+                <w:color w:val="569CD6"/>
+                <w:kern w:val="0"/>
+                <w:sz w:val="21"/>
+                <w:szCs w:val="21"/>
+                <w:shd w:val="clear" w:fill="1E1E1E"/>
+                <w:lang w:val="en-US" w:eastAsia="zh-CN" w:bidi="ar"/>
+              </w:rPr>
+              <w:t>app-servers</w:t>
+            </w:r>
+            <w:r>
+              <w:rPr>
+                <w:rFonts w:hint="default" w:ascii="Consolas" w:hAnsi="Consolas" w:eastAsia="Consolas" w:cs="Consolas"/>
+                <w:b w:val="0"/>
+                <w:color w:val="808080"/>
+                <w:kern w:val="0"/>
+                <w:sz w:val="21"/>
+                <w:szCs w:val="21"/>
+                <w:shd w:val="clear" w:fill="1E1E1E"/>
+                <w:lang w:val="en-US" w:eastAsia="zh-CN" w:bidi="ar"/>
+              </w:rPr>
+              <w:t>&gt;&lt;/</w:t>
+            </w:r>
+            <w:r>
+              <w:rPr>
+                <w:rFonts w:hint="default" w:ascii="Consolas" w:hAnsi="Consolas" w:eastAsia="Consolas" w:cs="Consolas"/>
+                <w:b w:val="0"/>
+                <w:color w:val="569CD6"/>
+                <w:kern w:val="0"/>
+                <w:sz w:val="21"/>
+                <w:szCs w:val="21"/>
+                <w:shd w:val="clear" w:fill="1E1E1E"/>
+                <w:lang w:val="en-US" w:eastAsia="zh-CN" w:bidi="ar"/>
+              </w:rPr>
+              <w:t>app-servers</w:t>
+            </w:r>
+            <w:r>
+              <w:rPr>
+                <w:rFonts w:hint="default" w:ascii="Consolas" w:hAnsi="Consolas" w:eastAsia="Consolas" w:cs="Consolas"/>
+                <w:b w:val="0"/>
+                <w:color w:val="808080"/>
+                <w:kern w:val="0"/>
+                <w:sz w:val="21"/>
+                <w:szCs w:val="21"/>
+                <w:shd w:val="clear" w:fill="1E1E1E"/>
+                <w:lang w:val="en-US" w:eastAsia="zh-CN" w:bidi="ar"/>
+              </w:rPr>
+              <w:t>&gt;</w:t>
+            </w:r>
+          </w:p>
+          <w:p>
+            <w:pPr>
+              <w:keepNext w:val="0"/>
+              <w:keepLines w:val="0"/>
+              <w:widowControl/>
+              <w:suppressLineNumbers w:val="0"/>
+              <w:shd w:val="clear" w:fill="1E1E1E"/>
+              <w:spacing w:line="285" w:lineRule="atLeast"/>
+              <w:jc w:val="left"/>
+              <w:rPr>
+                <w:rFonts w:hint="eastAsia"/>
+                <w:vertAlign w:val="baseline"/>
+                <w:lang w:val="en-US" w:eastAsia="zh-CN"/>
+              </w:rPr>
+            </w:pPr>
+            <w:r>
+              <w:rPr>
+                <w:rFonts w:hint="default" w:ascii="Consolas" w:hAnsi="Consolas" w:eastAsia="Consolas" w:cs="Consolas"/>
+                <w:b w:val="0"/>
+                <w:color w:val="808080"/>
+                <w:kern w:val="0"/>
+                <w:sz w:val="21"/>
+                <w:szCs w:val="21"/>
+                <w:shd w:val="clear" w:fill="1E1E1E"/>
+                <w:lang w:val="en-US" w:eastAsia="zh-CN" w:bidi="ar"/>
+              </w:rPr>
+              <w:t>&lt;/</w:t>
+            </w:r>
+            <w:r>
+              <w:rPr>
+                <w:rFonts w:hint="default" w:ascii="Consolas" w:hAnsi="Consolas" w:eastAsia="Consolas" w:cs="Consolas"/>
+                <w:b w:val="0"/>
+                <w:color w:val="569CD6"/>
+                <w:kern w:val="0"/>
+                <w:sz w:val="21"/>
+                <w:szCs w:val="21"/>
+                <w:shd w:val="clear" w:fill="1E1E1E"/>
+                <w:lang w:val="en-US" w:eastAsia="zh-CN" w:bidi="ar"/>
+              </w:rPr>
+              <w:t>div</w:t>
+            </w:r>
+            <w:r>
+              <w:rPr>
+                <w:rFonts w:hint="default" w:ascii="Consolas" w:hAnsi="Consolas" w:eastAsia="Consolas" w:cs="Consolas"/>
+                <w:b w:val="0"/>
+                <w:color w:val="808080"/>
+                <w:kern w:val="0"/>
+                <w:sz w:val="21"/>
+                <w:szCs w:val="21"/>
+                <w:shd w:val="clear" w:fill="1E1E1E"/>
+                <w:lang w:val="en-US" w:eastAsia="zh-CN" w:bidi="ar"/>
+              </w:rPr>
+              <w:t>&gt;</w:t>
+            </w:r>
+            <w:bookmarkStart w:id="0" w:name="_GoBack"/>
+            <w:bookmarkEnd w:id="0"/>
+          </w:p>
+        </w:tc>
+      </w:tr>
+    </w:tbl>
+    <w:p>
+      <w:pPr>
+        <w:rPr>
+          <w:rFonts w:hint="eastAsia"/>
+          <w:lang w:val="en-US" w:eastAsia="zh-CN"/>
+        </w:rPr>
+      </w:pPr>
+    </w:p>
+    <w:tbl>
+      <w:tblPr>
+        <w:tblStyle w:val="8"/>
+        <w:tblW w:w="8522" w:type="dxa"/>
+        <w:tblInd w:w="0" w:type="dxa"/>
+        <w:tblBorders>
+          <w:top w:val="single" w:color="auto" w:sz="4" w:space="0"/>
+          <w:left w:val="single" w:color="auto" w:sz="4" w:space="0"/>
+          <w:bottom w:val="single" w:color="auto" w:sz="4" w:space="0"/>
+          <w:right w:val="single" w:color="auto" w:sz="4" w:space="0"/>
+          <w:insideH w:val="single" w:color="auto" w:sz="4" w:space="0"/>
+          <w:insideV w:val="single" w:color="auto" w:sz="4" w:space="0"/>
+        </w:tblBorders>
+        <w:tblLayout w:type="fixed"/>
+        <w:tblCellMar>
+          <w:left w:w="108" w:type="dxa"/>
+          <w:right w:w="108" w:type="dxa"/>
+        </w:tblCellMar>
+      </w:tblPr>
+      <w:tblGrid>
+        <w:gridCol w:w="8522"/>
+      </w:tblGrid>
+      <w:tr>
+        <w:tblPrEx>
+          <w:tblBorders>
+            <w:top w:val="single" w:color="auto" w:sz="4" w:space="0"/>
+            <w:left w:val="single" w:color="auto" w:sz="4" w:space="0"/>
+            <w:bottom w:val="single" w:color="auto" w:sz="4" w:space="0"/>
+            <w:right w:val="single" w:color="auto" w:sz="4" w:space="0"/>
+            <w:insideH w:val="single" w:color="auto" w:sz="4" w:space="0"/>
+            <w:insideV w:val="single" w:color="auto" w:sz="4" w:space="0"/>
+          </w:tblBorders>
+          <w:tblLayout w:type="fixed"/>
+          <w:tblCellMar>
+            <w:left w:w="108" w:type="dxa"/>
+            <w:right w:w="108" w:type="dxa"/>
+          </w:tblCellMar>
+        </w:tblPrEx>
+        <w:tc>
+          <w:tcPr>
+            <w:tcW w:w="8522" w:type="dxa"/>
+          </w:tcPr>
+          <w:p>
+            <w:pPr>
+              <w:keepNext w:val="0"/>
+              <w:keepLines w:val="0"/>
+              <w:widowControl/>
+              <w:suppressLineNumbers w:val="0"/>
+              <w:shd w:val="clear" w:fill="1E1E1E"/>
+              <w:spacing w:line="285" w:lineRule="atLeast"/>
+              <w:jc w:val="left"/>
+              <w:rPr>
+                <w:rFonts w:ascii="Consolas" w:hAnsi="Consolas" w:eastAsia="Consolas" w:cs="Consolas"/>
+                <w:b w:val="0"/>
+                <w:color w:val="D4D4D4"/>
+                <w:sz w:val="21"/>
+                <w:szCs w:val="21"/>
+              </w:rPr>
+            </w:pPr>
+            <w:r>
+              <w:rPr>
+                <w:rFonts w:hint="default" w:ascii="Consolas" w:hAnsi="Consolas" w:eastAsia="Consolas" w:cs="Consolas"/>
+                <w:b w:val="0"/>
+                <w:color w:val="D4D4D4"/>
+                <w:kern w:val="0"/>
+                <w:sz w:val="21"/>
+                <w:szCs w:val="21"/>
+                <w:shd w:val="clear" w:fill="1E1E1E"/>
+                <w:lang w:val="en-US" w:eastAsia="zh-CN" w:bidi="ar"/>
+              </w:rPr>
+              <w:t>@</w:t>
+            </w:r>
+            <w:r>
+              <w:rPr>
+                <w:rFonts w:hint="default" w:ascii="Consolas" w:hAnsi="Consolas" w:eastAsia="Consolas" w:cs="Consolas"/>
+                <w:b w:val="0"/>
+                <w:color w:val="DCDCAA"/>
+                <w:kern w:val="0"/>
+                <w:sz w:val="21"/>
+                <w:szCs w:val="21"/>
+                <w:shd w:val="clear" w:fill="1E1E1E"/>
+                <w:lang w:val="en-US" w:eastAsia="zh-CN" w:bidi="ar"/>
+              </w:rPr>
+              <w:t>Component</w:t>
+            </w:r>
+            <w:r>
+              <w:rPr>
+                <w:rFonts w:hint="default" w:ascii="Consolas" w:hAnsi="Consolas" w:eastAsia="Consolas" w:cs="Consolas"/>
+                <w:b w:val="0"/>
+                <w:color w:val="D4D4D4"/>
+                <w:kern w:val="0"/>
+                <w:sz w:val="21"/>
+                <w:szCs w:val="21"/>
+                <w:shd w:val="clear" w:fill="1E1E1E"/>
+                <w:lang w:val="en-US" w:eastAsia="zh-CN" w:bidi="ar"/>
+              </w:rPr>
+              <w:t>({</w:t>
+            </w:r>
+          </w:p>
+          <w:p>
+            <w:pPr>
+              <w:keepNext w:val="0"/>
+              <w:keepLines w:val="0"/>
+              <w:widowControl/>
+              <w:suppressLineNumbers w:val="0"/>
+              <w:shd w:val="clear" w:fill="1E1E1E"/>
+              <w:spacing w:line="285" w:lineRule="atLeast"/>
+              <w:jc w:val="left"/>
+              <w:rPr>
+                <w:rFonts w:hint="default" w:ascii="Consolas" w:hAnsi="Consolas" w:eastAsia="Consolas" w:cs="Consolas"/>
+                <w:b w:val="0"/>
+                <w:color w:val="D4D4D4"/>
+                <w:sz w:val="21"/>
+                <w:szCs w:val="21"/>
+              </w:rPr>
+            </w:pPr>
+            <w:r>
+              <w:rPr>
+                <w:rFonts w:hint="default" w:ascii="Consolas" w:hAnsi="Consolas" w:eastAsia="Consolas" w:cs="Consolas"/>
+                <w:b w:val="0"/>
+                <w:color w:val="9CDCFE"/>
+                <w:kern w:val="0"/>
+                <w:sz w:val="21"/>
+                <w:szCs w:val="21"/>
+                <w:shd w:val="clear" w:fill="1E1E1E"/>
+                <w:lang w:val="en-US" w:eastAsia="zh-CN" w:bidi="ar"/>
+              </w:rPr>
+              <w:t>selector:</w:t>
+            </w:r>
+            <w:r>
+              <w:rPr>
+                <w:rFonts w:hint="default" w:ascii="Consolas" w:hAnsi="Consolas" w:eastAsia="Consolas" w:cs="Consolas"/>
+                <w:b w:val="0"/>
+                <w:color w:val="D4D4D4"/>
+                <w:kern w:val="0"/>
+                <w:sz w:val="21"/>
+                <w:szCs w:val="21"/>
+                <w:shd w:val="clear" w:fill="1E1E1E"/>
+                <w:lang w:val="en-US" w:eastAsia="zh-CN" w:bidi="ar"/>
+              </w:rPr>
+              <w:t xml:space="preserve"> </w:t>
+            </w:r>
+            <w:r>
+              <w:rPr>
+                <w:rFonts w:hint="default" w:ascii="Consolas" w:hAnsi="Consolas" w:eastAsia="Consolas" w:cs="Consolas"/>
+                <w:b w:val="0"/>
+                <w:color w:val="CE9178"/>
+                <w:kern w:val="0"/>
+                <w:sz w:val="21"/>
+                <w:szCs w:val="21"/>
+                <w:shd w:val="clear" w:fill="1E1E1E"/>
+                <w:lang w:val="en-US" w:eastAsia="zh-CN" w:bidi="ar"/>
+              </w:rPr>
+              <w:t>'app-server'</w:t>
+            </w:r>
+            <w:r>
+              <w:rPr>
+                <w:rFonts w:hint="default" w:ascii="Consolas" w:hAnsi="Consolas" w:eastAsia="Consolas" w:cs="Consolas"/>
+                <w:b w:val="0"/>
+                <w:color w:val="D4D4D4"/>
+                <w:kern w:val="0"/>
+                <w:sz w:val="21"/>
+                <w:szCs w:val="21"/>
+                <w:shd w:val="clear" w:fill="1E1E1E"/>
+                <w:lang w:val="en-US" w:eastAsia="zh-CN" w:bidi="ar"/>
+              </w:rPr>
+              <w:t>,</w:t>
+            </w:r>
+          </w:p>
+          <w:p>
+            <w:pPr>
+              <w:keepNext w:val="0"/>
+              <w:keepLines w:val="0"/>
+              <w:widowControl/>
+              <w:suppressLineNumbers w:val="0"/>
+              <w:shd w:val="clear" w:fill="1E1E1E"/>
+              <w:spacing w:line="285" w:lineRule="atLeast"/>
+              <w:jc w:val="left"/>
+              <w:rPr>
+                <w:rFonts w:hint="default" w:ascii="Consolas" w:hAnsi="Consolas" w:eastAsia="Consolas" w:cs="Consolas"/>
+                <w:b w:val="0"/>
+                <w:color w:val="D4D4D4"/>
+                <w:sz w:val="21"/>
+                <w:szCs w:val="21"/>
+              </w:rPr>
+            </w:pPr>
+            <w:r>
+              <w:rPr>
+                <w:rFonts w:hint="default" w:ascii="Consolas" w:hAnsi="Consolas" w:eastAsia="Consolas" w:cs="Consolas"/>
+                <w:b w:val="0"/>
+                <w:color w:val="9CDCFE"/>
+                <w:kern w:val="0"/>
+                <w:sz w:val="21"/>
+                <w:szCs w:val="21"/>
+                <w:shd w:val="clear" w:fill="1E1E1E"/>
+                <w:lang w:val="en-US" w:eastAsia="zh-CN" w:bidi="ar"/>
+              </w:rPr>
+              <w:t>templateUrl:</w:t>
+            </w:r>
+            <w:r>
+              <w:rPr>
+                <w:rFonts w:hint="default" w:ascii="Consolas" w:hAnsi="Consolas" w:eastAsia="Consolas" w:cs="Consolas"/>
+                <w:b w:val="0"/>
+                <w:color w:val="D4D4D4"/>
+                <w:kern w:val="0"/>
+                <w:sz w:val="21"/>
+                <w:szCs w:val="21"/>
+                <w:shd w:val="clear" w:fill="1E1E1E"/>
+                <w:lang w:val="en-US" w:eastAsia="zh-CN" w:bidi="ar"/>
+              </w:rPr>
+              <w:t xml:space="preserve"> </w:t>
+            </w:r>
+            <w:r>
+              <w:rPr>
+                <w:rFonts w:hint="default" w:ascii="Consolas" w:hAnsi="Consolas" w:eastAsia="Consolas" w:cs="Consolas"/>
+                <w:b w:val="0"/>
+                <w:color w:val="CE9178"/>
+                <w:kern w:val="0"/>
+                <w:sz w:val="21"/>
+                <w:szCs w:val="21"/>
+                <w:shd w:val="clear" w:fill="1E1E1E"/>
+                <w:lang w:val="en-US" w:eastAsia="zh-CN" w:bidi="ar"/>
+              </w:rPr>
+              <w:t>'./server.component.html'</w:t>
+            </w:r>
+            <w:r>
+              <w:rPr>
+                <w:rFonts w:hint="default" w:ascii="Consolas" w:hAnsi="Consolas" w:eastAsia="Consolas" w:cs="Consolas"/>
+                <w:b w:val="0"/>
+                <w:color w:val="D4D4D4"/>
+                <w:kern w:val="0"/>
+                <w:sz w:val="21"/>
+                <w:szCs w:val="21"/>
+                <w:shd w:val="clear" w:fill="1E1E1E"/>
+                <w:lang w:val="en-US" w:eastAsia="zh-CN" w:bidi="ar"/>
+              </w:rPr>
+              <w:t>,</w:t>
+            </w:r>
+          </w:p>
+          <w:p>
+            <w:pPr>
+              <w:keepNext w:val="0"/>
+              <w:keepLines w:val="0"/>
+              <w:widowControl/>
+              <w:suppressLineNumbers w:val="0"/>
+              <w:shd w:val="clear" w:fill="1E1E1E"/>
+              <w:spacing w:line="285" w:lineRule="atLeast"/>
+              <w:jc w:val="left"/>
+              <w:rPr>
+                <w:rFonts w:hint="default" w:ascii="Consolas" w:hAnsi="Consolas" w:eastAsia="Consolas" w:cs="Consolas"/>
+                <w:b w:val="0"/>
+                <w:color w:val="D4D4D4"/>
+                <w:sz w:val="21"/>
+                <w:szCs w:val="21"/>
+              </w:rPr>
+            </w:pPr>
+            <w:r>
+              <w:rPr>
+                <w:rFonts w:hint="default" w:ascii="Consolas" w:hAnsi="Consolas" w:eastAsia="Consolas" w:cs="Consolas"/>
+                <w:b w:val="0"/>
+                <w:color w:val="9CDCFE"/>
+                <w:kern w:val="0"/>
+                <w:sz w:val="21"/>
+                <w:szCs w:val="21"/>
+                <w:shd w:val="clear" w:fill="1E1E1E"/>
+                <w:lang w:val="en-US" w:eastAsia="zh-CN" w:bidi="ar"/>
+              </w:rPr>
+              <w:t>styles:</w:t>
+            </w:r>
+            <w:r>
+              <w:rPr>
+                <w:rFonts w:hint="default" w:ascii="Consolas" w:hAnsi="Consolas" w:eastAsia="Consolas" w:cs="Consolas"/>
+                <w:b w:val="0"/>
+                <w:color w:val="D4D4D4"/>
+                <w:kern w:val="0"/>
+                <w:sz w:val="21"/>
+                <w:szCs w:val="21"/>
+                <w:shd w:val="clear" w:fill="1E1E1E"/>
+                <w:lang w:val="en-US" w:eastAsia="zh-CN" w:bidi="ar"/>
+              </w:rPr>
+              <w:t>[</w:t>
+            </w:r>
+            <w:r>
+              <w:rPr>
+                <w:rFonts w:hint="default" w:ascii="Consolas" w:hAnsi="Consolas" w:eastAsia="Consolas" w:cs="Consolas"/>
+                <w:b w:val="0"/>
+                <w:color w:val="CE9178"/>
+                <w:kern w:val="0"/>
+                <w:sz w:val="21"/>
+                <w:szCs w:val="21"/>
+                <w:shd w:val="clear" w:fill="1E1E1E"/>
+                <w:lang w:val="en-US" w:eastAsia="zh-CN" w:bidi="ar"/>
+              </w:rPr>
+              <w:t>`</w:t>
+            </w:r>
+          </w:p>
+          <w:p>
+            <w:pPr>
+              <w:keepNext w:val="0"/>
+              <w:keepLines w:val="0"/>
+              <w:widowControl/>
+              <w:suppressLineNumbers w:val="0"/>
+              <w:shd w:val="clear" w:fill="1E1E1E"/>
+              <w:spacing w:line="285" w:lineRule="atLeast"/>
+              <w:jc w:val="left"/>
+              <w:rPr>
+                <w:rFonts w:hint="default" w:ascii="Consolas" w:hAnsi="Consolas" w:eastAsia="Consolas" w:cs="Consolas"/>
+                <w:b w:val="0"/>
+                <w:color w:val="D4D4D4"/>
+                <w:sz w:val="21"/>
+                <w:szCs w:val="21"/>
+              </w:rPr>
+            </w:pPr>
+            <w:r>
+              <w:rPr>
+                <w:rFonts w:hint="default" w:ascii="Consolas" w:hAnsi="Consolas" w:eastAsia="Consolas" w:cs="Consolas"/>
+                <w:b w:val="0"/>
+                <w:color w:val="CE9178"/>
+                <w:kern w:val="0"/>
+                <w:sz w:val="21"/>
+                <w:szCs w:val="21"/>
+                <w:shd w:val="clear" w:fill="1E1E1E"/>
+                <w:lang w:val="en-US" w:eastAsia="zh-CN" w:bidi="ar"/>
+              </w:rPr>
+              <w:t>p {</w:t>
+            </w:r>
+          </w:p>
+          <w:p>
+            <w:pPr>
+              <w:keepNext w:val="0"/>
+              <w:keepLines w:val="0"/>
+              <w:widowControl/>
+              <w:suppressLineNumbers w:val="0"/>
+              <w:shd w:val="clear" w:fill="1E1E1E"/>
+              <w:spacing w:line="285" w:lineRule="atLeast"/>
+              <w:jc w:val="left"/>
+              <w:rPr>
+                <w:rFonts w:hint="default" w:ascii="Consolas" w:hAnsi="Consolas" w:eastAsia="Consolas" w:cs="Consolas"/>
+                <w:b w:val="0"/>
+                <w:color w:val="D4D4D4"/>
+                <w:sz w:val="21"/>
+                <w:szCs w:val="21"/>
+              </w:rPr>
+            </w:pPr>
+            <w:r>
+              <w:rPr>
+                <w:rFonts w:hint="default" w:ascii="Consolas" w:hAnsi="Consolas" w:eastAsia="Consolas" w:cs="Consolas"/>
+                <w:b w:val="0"/>
+                <w:color w:val="CE9178"/>
+                <w:kern w:val="0"/>
+                <w:sz w:val="21"/>
+                <w:szCs w:val="21"/>
+                <w:shd w:val="clear" w:fill="1E1E1E"/>
+                <w:lang w:val="en-US" w:eastAsia="zh-CN" w:bidi="ar"/>
+              </w:rPr>
+              <w:t>color: blue</w:t>
+            </w:r>
+          </w:p>
+          <w:p>
+            <w:pPr>
+              <w:keepNext w:val="0"/>
+              <w:keepLines w:val="0"/>
+              <w:widowControl/>
+              <w:suppressLineNumbers w:val="0"/>
+              <w:shd w:val="clear" w:fill="1E1E1E"/>
+              <w:spacing w:line="285" w:lineRule="atLeast"/>
+              <w:jc w:val="left"/>
+              <w:rPr>
+                <w:rFonts w:hint="default" w:ascii="Consolas" w:hAnsi="Consolas" w:eastAsia="Consolas" w:cs="Consolas"/>
+                <w:b w:val="0"/>
+                <w:color w:val="D4D4D4"/>
+                <w:sz w:val="21"/>
+                <w:szCs w:val="21"/>
+              </w:rPr>
+            </w:pPr>
+            <w:r>
+              <w:rPr>
+                <w:rFonts w:hint="default" w:ascii="Consolas" w:hAnsi="Consolas" w:eastAsia="Consolas" w:cs="Consolas"/>
+                <w:b w:val="0"/>
+                <w:color w:val="CE9178"/>
+                <w:kern w:val="0"/>
+                <w:sz w:val="21"/>
+                <w:szCs w:val="21"/>
+                <w:shd w:val="clear" w:fill="1E1E1E"/>
+                <w:lang w:val="en-US" w:eastAsia="zh-CN" w:bidi="ar"/>
+              </w:rPr>
+              <w:t>}</w:t>
+            </w:r>
+          </w:p>
+          <w:p>
+            <w:pPr>
+              <w:keepNext w:val="0"/>
+              <w:keepLines w:val="0"/>
+              <w:widowControl/>
+              <w:suppressLineNumbers w:val="0"/>
+              <w:shd w:val="clear" w:fill="1E1E1E"/>
+              <w:spacing w:line="285" w:lineRule="atLeast"/>
+              <w:jc w:val="left"/>
+              <w:rPr>
+                <w:rFonts w:hint="default" w:ascii="Consolas" w:hAnsi="Consolas" w:eastAsia="Consolas" w:cs="Consolas"/>
+                <w:b w:val="0"/>
+                <w:color w:val="D4D4D4"/>
+                <w:sz w:val="21"/>
+                <w:szCs w:val="21"/>
+              </w:rPr>
+            </w:pPr>
+            <w:r>
+              <w:rPr>
+                <w:rFonts w:hint="default" w:ascii="Consolas" w:hAnsi="Consolas" w:eastAsia="Consolas" w:cs="Consolas"/>
+                <w:b w:val="0"/>
+                <w:color w:val="CE9178"/>
+                <w:kern w:val="0"/>
+                <w:sz w:val="21"/>
+                <w:szCs w:val="21"/>
+                <w:shd w:val="clear" w:fill="1E1E1E"/>
+                <w:lang w:val="en-US" w:eastAsia="zh-CN" w:bidi="ar"/>
+              </w:rPr>
+              <w:t>`</w:t>
+            </w:r>
+            <w:r>
+              <w:rPr>
+                <w:rFonts w:hint="default" w:ascii="Consolas" w:hAnsi="Consolas" w:eastAsia="Consolas" w:cs="Consolas"/>
+                <w:b w:val="0"/>
+                <w:color w:val="D4D4D4"/>
+                <w:kern w:val="0"/>
+                <w:sz w:val="21"/>
+                <w:szCs w:val="21"/>
+                <w:shd w:val="clear" w:fill="1E1E1E"/>
+                <w:lang w:val="en-US" w:eastAsia="zh-CN" w:bidi="ar"/>
+              </w:rPr>
+              <w:t>]</w:t>
+            </w:r>
+          </w:p>
+          <w:p>
+            <w:pPr>
+              <w:keepNext w:val="0"/>
+              <w:keepLines w:val="0"/>
+              <w:widowControl/>
+              <w:suppressLineNumbers w:val="0"/>
+              <w:shd w:val="clear" w:fill="1E1E1E"/>
+              <w:spacing w:line="285" w:lineRule="atLeast"/>
+              <w:jc w:val="left"/>
+              <w:rPr>
+                <w:rFonts w:hint="default"/>
+                <w:vertAlign w:val="baseline"/>
+                <w:lang w:val="en-US" w:eastAsia="zh-CN"/>
+              </w:rPr>
+            </w:pPr>
+            <w:r>
+              <w:rPr>
+                <w:rFonts w:hint="default" w:ascii="Consolas" w:hAnsi="Consolas" w:eastAsia="Consolas" w:cs="Consolas"/>
+                <w:b w:val="0"/>
+                <w:color w:val="D4D4D4"/>
+                <w:kern w:val="0"/>
+                <w:sz w:val="21"/>
+                <w:szCs w:val="21"/>
+                <w:shd w:val="clear" w:fill="1E1E1E"/>
+                <w:lang w:val="en-US" w:eastAsia="zh-CN" w:bidi="ar"/>
+              </w:rPr>
+              <w:t>})</w:t>
+            </w:r>
+          </w:p>
+        </w:tc>
+      </w:tr>
+    </w:tbl>
+    <w:p>
+      <w:pPr>
         <w:rPr>
           <w:rFonts w:hint="default"/>
           <w:lang w:val="en-US" w:eastAsia="zh-CN"/>
@@ -8624,6 +11231,18 @@
       </w:rPr>
     </w:lvl>
   </w:abstractNum>
+  <w:abstractNum w:abstractNumId="10">
+    <w:nsid w:val="62B52364"/>
+    <w:multiLevelType w:val="singleLevel"/>
+    <w:tmpl w:val="62B52364"/>
+    <w:lvl w:ilvl="0" w:tentative="0">
+      <w:start w:val="2"/>
+      <w:numFmt w:val="decimal"/>
+      <w:suff w:val="nothing"/>
+      <w:lvlText w:val="（%1）"/>
+      <w:lvlJc w:val="left"/>
+    </w:lvl>
+  </w:abstractNum>
   <w:num w:numId="1">
     <w:abstractNumId w:val="7"/>
   </w:num>
@@ -8653,6 +11272,9 @@
   </w:num>
   <w:num w:numId="10">
     <w:abstractNumId w:val="3"/>
+  </w:num>
+  <w:num w:numId="11">
+    <w:abstractNumId w:val="10"/>
   </w:num>
 </w:numbering>
 </file>
@@ -8923,7 +11545,7 @@
     <w:uiPriority w:val="0"/>
     <w:pPr>
       <w:widowControl w:val="0"/>
-      <w:ind w:firstLine="640" w:firstLineChars="200"/>
+      <w:ind w:firstLine="0" w:firstLineChars="0"/>
       <w:jc w:val="both"/>
     </w:pPr>
     <w:rPr>

</xml_diff>